<commit_message>
Hoàn tất nội dung trang bìa báo cáo
</commit_message>
<xml_diff>
--- a/13. Trần Thị Kim Phú/Báo cáo đề tài.docx
+++ b/13. Trần Thị Kim Phú/Báo cáo đề tài.docx
@@ -1,6 +1,6 @@
 
 <file path=word/document.xml><?xml version="1.0" encoding="utf-8"?>
-<w:document xmlns:wpc="http://schemas.microsoft.com/office/word/2010/wordprocessingCanvas" xmlns:cx="http://schemas.microsoft.com/office/drawing/2014/chartex" xmlns:cx1="http://schemas.microsoft.com/office/drawing/2015/9/8/chartex" xmlns:cx2="http://schemas.microsoft.com/office/drawing/2015/10/21/chartex" xmlns:cx3="http://schemas.microsoft.com/office/drawing/2016/5/9/chartex" xmlns:cx4="http://schemas.microsoft.com/office/drawing/2016/5/10/chartex" xmlns:cx5="http://schemas.microsoft.com/office/drawing/2016/5/11/chartex" xmlns:cx6="http://schemas.microsoft.com/office/drawing/2016/5/12/chartex" xmlns:cx7="http://schemas.microsoft.com/office/drawing/2016/5/13/chartex" xmlns:cx8="http://schemas.microsoft.com/office/drawing/2016/5/14/chartex" xmlns:mc="http://schemas.openxmlformats.org/markup-compatibility/2006" xmlns:aink="http://schemas.microsoft.com/office/drawing/2016/ink" xmlns:am3d="http://schemas.microsoft.com/office/drawing/2017/model3d" xmlns:o="urn:schemas-microsoft-com:office:office" xmlns:r="http://schemas.openxmlformats.org/officeDocument/2006/relationships" xmlns:m="http://schemas.openxmlformats.org/officeDocument/2006/math" xmlns:v="urn:schemas-microsoft-com:vml" xmlns:wp14="http://schemas.microsoft.com/office/word/2010/wordprocessingDrawing" xmlns:wp="http://schemas.openxmlformats.org/drawingml/2006/wordprocessingDrawing" xmlns:w10="urn:schemas-microsoft-com:office:word" xmlns:w="http://schemas.openxmlformats.org/wordprocessingml/2006/main" xmlns:w14="http://schemas.microsoft.com/office/word/2010/wordml" xmlns:w15="http://schemas.microsoft.com/office/word/2012/wordml" xmlns:w16cid="http://schemas.microsoft.com/office/word/2016/wordml/cid" xmlns:w16se="http://schemas.microsoft.com/office/word/2015/wordml/symex" xmlns:wpg="http://schemas.microsoft.com/office/word/2010/wordprocessingGroup" xmlns:wpi="http://schemas.microsoft.com/office/word/2010/wordprocessingInk" xmlns:wne="http://schemas.microsoft.com/office/word/2006/wordml" xmlns:wps="http://schemas.microsoft.com/office/word/2010/wordprocessingShape" mc:Ignorable="w14 w15 w16se w16cid wp14">
+<w:document xmlns:wpc="http://schemas.microsoft.com/office/word/2010/wordprocessingCanvas" xmlns:cx="http://schemas.microsoft.com/office/drawing/2014/chartex" xmlns:mc="http://schemas.openxmlformats.org/markup-compatibility/2006" xmlns:o="urn:schemas-microsoft-com:office:office" xmlns:r="http://schemas.openxmlformats.org/officeDocument/2006/relationships" xmlns:m="http://schemas.openxmlformats.org/officeDocument/2006/math" xmlns:v="urn:schemas-microsoft-com:vml" xmlns:wp14="http://schemas.microsoft.com/office/word/2010/wordprocessingDrawing" xmlns:wp="http://schemas.openxmlformats.org/drawingml/2006/wordprocessingDrawing" xmlns:w10="urn:schemas-microsoft-com:office:word" xmlns:w="http://schemas.openxmlformats.org/wordprocessingml/2006/main" xmlns:w14="http://schemas.microsoft.com/office/word/2010/wordml" xmlns:w15="http://schemas.microsoft.com/office/word/2012/wordml" xmlns:w16se="http://schemas.microsoft.com/office/word/2015/wordml/symex" xmlns:wpg="http://schemas.microsoft.com/office/word/2010/wordprocessingGroup" xmlns:wpi="http://schemas.microsoft.com/office/word/2010/wordprocessingInk" xmlns:wne="http://schemas.microsoft.com/office/word/2006/wordml" xmlns:wps="http://schemas.microsoft.com/office/word/2010/wordprocessingShape" mc:Ignorable="w14 w15 w16se wp14">
   <w:body>
     <w:p>
       <w:pPr>
@@ -279,33 +279,7 @@
           <w:sz w:val="28"/>
           <w:szCs w:val="24"/>
         </w:rPr>
-        <w:t xml:space="preserve"> / </w:t>
-      </w:r>
-      <w:r>
-        <w:rPr>
-          <w:b/>
-          <w:sz w:val="28"/>
-          <w:szCs w:val="24"/>
-        </w:rPr>
-        <w:t>TIN HỌC QUẢN LÝ)</w:t>
-      </w:r>
-    </w:p>
-    <w:p>
-      <w:pPr>
-        <w:spacing w:before="0" w:line="240" w:lineRule="auto"/>
-        <w:ind w:firstLine="0"/>
-        <w:jc w:val="center"/>
-        <w:rPr>
-          <w:sz w:val="24"/>
-          <w:szCs w:val="24"/>
-        </w:rPr>
-      </w:pPr>
-      <w:r>
-        <w:rPr>
-          <w:sz w:val="24"/>
-          <w:szCs w:val="24"/>
-        </w:rPr>
-        <w:t>{Sinh viên học chuyên ngành nào thì dùng chuyên ngành đó}</w:t>
+        <w:t xml:space="preserve"> </w:t>
       </w:r>
     </w:p>
     <w:p>
@@ -338,17 +312,21 @@
           <w:sz w:val="32"/>
           <w:szCs w:val="36"/>
         </w:rPr>
-        <w:t>&lt;</w:t>
-      </w:r>
-      <w:r>
+        <w:t xml:space="preserve">ỨNG DỤNG NGHIỆP VỤ BA TRONG </w:t>
+      </w:r>
+    </w:p>
+    <w:p>
+      <w:pPr>
+        <w:spacing w:after="120"/>
+        <w:ind w:firstLine="0"/>
+        <w:jc w:val="center"/>
         <w:rPr>
           <w:b/>
           <w:bCs/>
           <w:sz w:val="32"/>
           <w:szCs w:val="36"/>
         </w:rPr>
-        <w:t>TÊN ĐỀ TÀI</w:t>
-      </w:r>
+      </w:pPr>
       <w:r>
         <w:rPr>
           <w:b/>
@@ -356,10 +334,8 @@
           <w:sz w:val="32"/>
           <w:szCs w:val="36"/>
         </w:rPr>
-        <w:t>&gt;</w:t>
-      </w:r>
-      <w:bookmarkStart w:id="6" w:name="_GoBack"/>
-      <w:bookmarkEnd w:id="6"/>
+        <w:t>ỨNG DỤNG TƯ VẤN SỨC KHỎE</w:t>
+      </w:r>
     </w:p>
     <w:p>
       <w:pPr>
@@ -423,7 +399,7 @@
           <w:sz w:val="28"/>
         </w:rPr>
         <w:tab/>
-        <w:t>: &lt;Họ và tên</w:t>
+        <w:t xml:space="preserve">: </w:t>
       </w:r>
       <w:r>
         <w:rPr>
@@ -431,7 +407,7 @@
           <w:color w:val="000000"/>
           <w:sz w:val="28"/>
         </w:rPr>
-        <w:t xml:space="preserve"> SV&gt;</w:t>
+        <w:t>Trần Thị Kim Phú</w:t>
       </w:r>
     </w:p>
     <w:p>
@@ -478,7 +454,7 @@
           <w:color w:val="000000"/>
           <w:sz w:val="28"/>
         </w:rPr>
-        <w:t>&lt;Tên lớp&gt;</w:t>
+        <w:t>45K21.1</w:t>
       </w:r>
     </w:p>
     <w:p>
@@ -525,15 +501,47 @@
           <w:color w:val="000000"/>
           <w:sz w:val="28"/>
         </w:rPr>
-        <w:t>&lt;Tên đơn vị thực tập</w:t>
-      </w:r>
-      <w:r>
+        <w:t>Bệnh viện Đa khoa Gia Đình</w:t>
+      </w:r>
+    </w:p>
+    <w:p>
+      <w:pPr>
+        <w:tabs>
+          <w:tab w:val="left" w:pos="4111"/>
+        </w:tabs>
+        <w:spacing w:before="0" w:after="0"/>
+        <w:ind w:firstLine="1134"/>
+        <w:jc w:val="left"/>
         <w:rPr>
           <w:bCs/>
           <w:color w:val="000000"/>
           <w:sz w:val="28"/>
         </w:rPr>
-        <w:t>&gt;</w:t>
+      </w:pPr>
+      <w:r>
+        <w:rPr>
+          <w:bCs/>
+          <w:color w:val="000000"/>
+          <w:sz w:val="28"/>
+        </w:rPr>
+        <w:t>Cán bộ hướng dẫn</w:t>
+      </w:r>
+      <w:r>
+        <w:rPr>
+          <w:bCs/>
+          <w:color w:val="000000"/>
+          <w:sz w:val="28"/>
+        </w:rPr>
+        <w:tab/>
+        <w:t xml:space="preserve">: </w:t>
+      </w:r>
+      <w:r>
+        <w:rPr>
+          <w:bCs/>
+          <w:color w:val="000000"/>
+          <w:sz w:val="28"/>
+        </w:rPr>
+        <w:t>Trần Quân</w:t>
       </w:r>
     </w:p>
     <w:p>
@@ -556,7 +564,7 @@
           <w:color w:val="000000"/>
           <w:sz w:val="28"/>
         </w:rPr>
-        <w:t>Cán bộ hướng dẫn</w:t>
+        <w:t>Giảng viên hướng dẫn</w:t>
       </w:r>
       <w:r>
         <w:rPr>
@@ -565,55 +573,25 @@
           <w:sz w:val="28"/>
         </w:rPr>
         <w:tab/>
-        <w:t>: &lt;Tên CB HD&gt; (nếu có)</w:t>
-      </w:r>
-    </w:p>
-    <w:p>
-      <w:pPr>
-        <w:tabs>
-          <w:tab w:val="left" w:pos="4111"/>
-        </w:tabs>
-        <w:spacing w:before="0" w:after="0"/>
-        <w:ind w:firstLine="1134"/>
-        <w:jc w:val="left"/>
+      </w:r>
+      <w:r>
         <w:rPr>
           <w:bCs/>
           <w:color w:val="000000"/>
           <w:sz w:val="28"/>
         </w:rPr>
-      </w:pPr>
+        <w:t xml:space="preserve">: </w:t>
+      </w:r>
       <w:r>
         <w:rPr>
           <w:bCs/>
           <w:color w:val="000000"/>
           <w:sz w:val="28"/>
         </w:rPr>
-        <w:t>Giảng viên hướng dẫn</w:t>
-      </w:r>
-      <w:r>
-        <w:rPr>
-          <w:bCs/>
-          <w:color w:val="000000"/>
-          <w:sz w:val="28"/>
-        </w:rPr>
-        <w:tab/>
-      </w:r>
-      <w:r>
-        <w:rPr>
-          <w:bCs/>
-          <w:color w:val="000000"/>
-          <w:sz w:val="28"/>
-        </w:rPr>
-        <w:t xml:space="preserve">: </w:t>
-      </w:r>
-      <w:r>
-        <w:rPr>
-          <w:bCs/>
-          <w:color w:val="000000"/>
-          <w:sz w:val="28"/>
-        </w:rPr>
-        <w:t>&lt;Học vị&gt;. &lt;Tên GV&gt;</w:t>
-      </w:r>
+        <w:t>ThS. Cao Thị Nhâm</w:t>
+      </w:r>
+      <w:bookmarkStart w:id="6" w:name="_GoBack"/>
+      <w:bookmarkEnd w:id="6"/>
     </w:p>
     <w:p>
       <w:pPr>
@@ -832,15 +810,7 @@
         <w:t>từ ngày</w:t>
       </w:r>
       <w:r>
-        <w:t xml:space="preserve">: </w:t>
-      </w:r>
-      <w:proofErr w:type="gramStart"/>
-      <w:r>
-        <w:t>…./</w:t>
-      </w:r>
-      <w:proofErr w:type="gramEnd"/>
-      <w:r>
-        <w:t xml:space="preserve">……/ </w:t>
+        <w:t xml:space="preserve">: …./……/ </w:t>
       </w:r>
       <w:r>
         <w:t xml:space="preserve">2022 </w:t>
@@ -1261,15 +1231,7 @@
       </w:pPr>
       <w:r>
         <w:tab/>
-        <w:t>……</w:t>
-      </w:r>
-      <w:proofErr w:type="gramStart"/>
-      <w:r>
-        <w:t>…..</w:t>
-      </w:r>
-      <w:proofErr w:type="gramEnd"/>
-      <w:r>
-        <w:t>, n</w:t>
+        <w:t>……….., n</w:t>
       </w:r>
       <w:r>
         <w:t>gày</w:t>
@@ -5003,51 +4965,25 @@
       <w:r>
         <w:t xml:space="preserve">Hình </w:t>
       </w:r>
-      <w:r>
-        <w:fldChar w:fldCharType="begin"/>
-      </w:r>
-      <w:r>
-        <w:instrText xml:space="preserve"> STYLEREF 1 \s </w:instrText>
-      </w:r>
-      <w:r>
-        <w:fldChar w:fldCharType="separate"/>
-      </w:r>
-      <w:r>
-        <w:rPr>
-          <w:noProof/>
-        </w:rPr>
-        <w:t>1</w:t>
-      </w:r>
-      <w:r>
-        <w:rPr>
-          <w:noProof/>
-        </w:rPr>
-        <w:fldChar w:fldCharType="end"/>
-      </w:r>
+      <w:fldSimple w:instr=" STYLEREF 1 \s ">
+        <w:r>
+          <w:rPr>
+            <w:noProof/>
+          </w:rPr>
+          <w:t>1</w:t>
+        </w:r>
+      </w:fldSimple>
       <w:r>
         <w:t>.</w:t>
       </w:r>
-      <w:r>
-        <w:fldChar w:fldCharType="begin"/>
-      </w:r>
-      <w:r>
-        <w:instrText xml:space="preserve"> SEQ Hình \* ARABIC \s 1 </w:instrText>
-      </w:r>
-      <w:r>
-        <w:fldChar w:fldCharType="separate"/>
-      </w:r>
-      <w:r>
-        <w:rPr>
-          <w:noProof/>
-        </w:rPr>
-        <w:t>1</w:t>
-      </w:r>
-      <w:r>
-        <w:rPr>
-          <w:noProof/>
-        </w:rPr>
-        <w:fldChar w:fldCharType="end"/>
-      </w:r>
+      <w:fldSimple w:instr=" SEQ Hình \* ARABIC \s 1 ">
+        <w:r>
+          <w:rPr>
+            <w:noProof/>
+          </w:rPr>
+          <w:t>1</w:t>
+        </w:r>
+      </w:fldSimple>
       <w:bookmarkEnd w:id="33"/>
       <w:r>
         <w:t xml:space="preserve"> </w:t>
@@ -5420,51 +5356,25 @@
       <w:r>
         <w:t xml:space="preserve">Bảng </w:t>
       </w:r>
-      <w:r>
-        <w:fldChar w:fldCharType="begin"/>
-      </w:r>
-      <w:r>
-        <w:instrText xml:space="preserve"> STYLEREF 1 \s </w:instrText>
-      </w:r>
-      <w:r>
-        <w:fldChar w:fldCharType="separate"/>
-      </w:r>
-      <w:r>
-        <w:rPr>
-          <w:noProof/>
-        </w:rPr>
-        <w:t>4</w:t>
-      </w:r>
-      <w:r>
-        <w:rPr>
-          <w:noProof/>
-        </w:rPr>
-        <w:fldChar w:fldCharType="end"/>
-      </w:r>
+      <w:fldSimple w:instr=" STYLEREF 1 \s ">
+        <w:r>
+          <w:rPr>
+            <w:noProof/>
+          </w:rPr>
+          <w:t>4</w:t>
+        </w:r>
+      </w:fldSimple>
       <w:r>
         <w:t>.</w:t>
       </w:r>
-      <w:r>
-        <w:fldChar w:fldCharType="begin"/>
-      </w:r>
-      <w:r>
-        <w:instrText xml:space="preserve"> SEQ Bảng \* ARABIC \s 1 </w:instrText>
-      </w:r>
-      <w:r>
-        <w:fldChar w:fldCharType="separate"/>
-      </w:r>
-      <w:r>
-        <w:rPr>
-          <w:noProof/>
-        </w:rPr>
-        <w:t>1</w:t>
-      </w:r>
-      <w:r>
-        <w:rPr>
-          <w:noProof/>
-        </w:rPr>
-        <w:fldChar w:fldCharType="end"/>
-      </w:r>
+      <w:fldSimple w:instr=" SEQ Bảng \* ARABIC \s 1 ">
+        <w:r>
+          <w:rPr>
+            <w:noProof/>
+          </w:rPr>
+          <w:t>1</w:t>
+        </w:r>
+      </w:fldSimple>
       <w:bookmarkEnd w:id="50"/>
       <w:r>
         <w:t xml:space="preserve"> Kiến trúc</w:t>
@@ -5734,51 +5644,25 @@
       <w:r>
         <w:t xml:space="preserve">Hình </w:t>
       </w:r>
-      <w:r>
-        <w:fldChar w:fldCharType="begin"/>
-      </w:r>
-      <w:r>
-        <w:instrText xml:space="preserve"> STYLEREF 1 \s </w:instrText>
-      </w:r>
-      <w:r>
-        <w:fldChar w:fldCharType="separate"/>
-      </w:r>
-      <w:r>
-        <w:rPr>
-          <w:noProof/>
-        </w:rPr>
-        <w:t>4</w:t>
-      </w:r>
-      <w:r>
-        <w:rPr>
-          <w:noProof/>
-        </w:rPr>
-        <w:fldChar w:fldCharType="end"/>
-      </w:r>
+      <w:fldSimple w:instr=" STYLEREF 1 \s ">
+        <w:r>
+          <w:rPr>
+            <w:noProof/>
+          </w:rPr>
+          <w:t>4</w:t>
+        </w:r>
+      </w:fldSimple>
       <w:r>
         <w:t>.</w:t>
       </w:r>
-      <w:r>
-        <w:fldChar w:fldCharType="begin"/>
-      </w:r>
-      <w:r>
-        <w:instrText xml:space="preserve"> SEQ Hình \* ARABIC \s 1 </w:instrText>
-      </w:r>
-      <w:r>
-        <w:fldChar w:fldCharType="separate"/>
-      </w:r>
-      <w:r>
-        <w:rPr>
-          <w:noProof/>
-        </w:rPr>
-        <w:t>1</w:t>
-      </w:r>
-      <w:r>
-        <w:rPr>
-          <w:noProof/>
-        </w:rPr>
-        <w:fldChar w:fldCharType="end"/>
-      </w:r>
+      <w:fldSimple w:instr=" SEQ Hình \* ARABIC \s 1 ">
+        <w:r>
+          <w:rPr>
+            <w:noProof/>
+          </w:rPr>
+          <w:t>1</w:t>
+        </w:r>
+      </w:fldSimple>
       <w:bookmarkEnd w:id="52"/>
       <w:r>
         <w:t xml:space="preserve"> </w:t>
@@ -6042,7 +5926,7 @@
 </file>
 
 <file path=word/endnotes.xml><?xml version="1.0" encoding="utf-8"?>
-<w:endnotes xmlns:wpc="http://schemas.microsoft.com/office/word/2010/wordprocessingCanvas" xmlns:cx="http://schemas.microsoft.com/office/drawing/2014/chartex" xmlns:cx1="http://schemas.microsoft.com/office/drawing/2015/9/8/chartex" xmlns:cx2="http://schemas.microsoft.com/office/drawing/2015/10/21/chartex" xmlns:cx3="http://schemas.microsoft.com/office/drawing/2016/5/9/chartex" xmlns:cx4="http://schemas.microsoft.com/office/drawing/2016/5/10/chartex" xmlns:cx5="http://schemas.microsoft.com/office/drawing/2016/5/11/chartex" xmlns:cx6="http://schemas.microsoft.com/office/drawing/2016/5/12/chartex" xmlns:cx7="http://schemas.microsoft.com/office/drawing/2016/5/13/chartex" xmlns:cx8="http://schemas.microsoft.com/office/drawing/2016/5/14/chartex" xmlns:mc="http://schemas.openxmlformats.org/markup-compatibility/2006" xmlns:aink="http://schemas.microsoft.com/office/drawing/2016/ink" xmlns:am3d="http://schemas.microsoft.com/office/drawing/2017/model3d" xmlns:o="urn:schemas-microsoft-com:office:office" xmlns:r="http://schemas.openxmlformats.org/officeDocument/2006/relationships" xmlns:m="http://schemas.openxmlformats.org/officeDocument/2006/math" xmlns:v="urn:schemas-microsoft-com:vml" xmlns:wp14="http://schemas.microsoft.com/office/word/2010/wordprocessingDrawing" xmlns:wp="http://schemas.openxmlformats.org/drawingml/2006/wordprocessingDrawing" xmlns:w10="urn:schemas-microsoft-com:office:word" xmlns:w="http://schemas.openxmlformats.org/wordprocessingml/2006/main" xmlns:w14="http://schemas.microsoft.com/office/word/2010/wordml" xmlns:w15="http://schemas.microsoft.com/office/word/2012/wordml" xmlns:w16cid="http://schemas.microsoft.com/office/word/2016/wordml/cid" xmlns:w16se="http://schemas.microsoft.com/office/word/2015/wordml/symex" xmlns:wpg="http://schemas.microsoft.com/office/word/2010/wordprocessingGroup" xmlns:wpi="http://schemas.microsoft.com/office/word/2010/wordprocessingInk" xmlns:wne="http://schemas.microsoft.com/office/word/2006/wordml" xmlns:wps="http://schemas.microsoft.com/office/word/2010/wordprocessingShape" mc:Ignorable="w14 w15 w16se w16cid wp14">
+<w:endnotes xmlns:wpc="http://schemas.microsoft.com/office/word/2010/wordprocessingCanvas" xmlns:cx="http://schemas.microsoft.com/office/drawing/2014/chartex" xmlns:mc="http://schemas.openxmlformats.org/markup-compatibility/2006" xmlns:o="urn:schemas-microsoft-com:office:office" xmlns:r="http://schemas.openxmlformats.org/officeDocument/2006/relationships" xmlns:m="http://schemas.openxmlformats.org/officeDocument/2006/math" xmlns:v="urn:schemas-microsoft-com:vml" xmlns:wp14="http://schemas.microsoft.com/office/word/2010/wordprocessingDrawing" xmlns:wp="http://schemas.openxmlformats.org/drawingml/2006/wordprocessingDrawing" xmlns:w10="urn:schemas-microsoft-com:office:word" xmlns:w="http://schemas.openxmlformats.org/wordprocessingml/2006/main" xmlns:w14="http://schemas.microsoft.com/office/word/2010/wordml" xmlns:w15="http://schemas.microsoft.com/office/word/2012/wordml" xmlns:w16se="http://schemas.microsoft.com/office/word/2015/wordml/symex" xmlns:wpg="http://schemas.microsoft.com/office/word/2010/wordprocessingGroup" xmlns:wpi="http://schemas.microsoft.com/office/word/2010/wordprocessingInk" xmlns:wne="http://schemas.microsoft.com/office/word/2006/wordml" xmlns:wps="http://schemas.microsoft.com/office/word/2010/wordprocessingShape" mc:Ignorable="w14 w15 w16se wp14">
   <w:endnote w:type="separator" w:id="-1">
     <w:p>
       <w:r>
@@ -6067,7 +5951,7 @@
 </file>
 
 <file path=word/footer1.xml><?xml version="1.0" encoding="utf-8"?>
-<w:ftr xmlns:wpc="http://schemas.microsoft.com/office/word/2010/wordprocessingCanvas" xmlns:cx="http://schemas.microsoft.com/office/drawing/2014/chartex" xmlns:cx1="http://schemas.microsoft.com/office/drawing/2015/9/8/chartex" xmlns:cx2="http://schemas.microsoft.com/office/drawing/2015/10/21/chartex" xmlns:cx3="http://schemas.microsoft.com/office/drawing/2016/5/9/chartex" xmlns:cx4="http://schemas.microsoft.com/office/drawing/2016/5/10/chartex" xmlns:cx5="http://schemas.microsoft.com/office/drawing/2016/5/11/chartex" xmlns:cx6="http://schemas.microsoft.com/office/drawing/2016/5/12/chartex" xmlns:cx7="http://schemas.microsoft.com/office/drawing/2016/5/13/chartex" xmlns:cx8="http://schemas.microsoft.com/office/drawing/2016/5/14/chartex" xmlns:mc="http://schemas.openxmlformats.org/markup-compatibility/2006" xmlns:aink="http://schemas.microsoft.com/office/drawing/2016/ink" xmlns:am3d="http://schemas.microsoft.com/office/drawing/2017/model3d" xmlns:o="urn:schemas-microsoft-com:office:office" xmlns:r="http://schemas.openxmlformats.org/officeDocument/2006/relationships" xmlns:m="http://schemas.openxmlformats.org/officeDocument/2006/math" xmlns:v="urn:schemas-microsoft-com:vml" xmlns:wp14="http://schemas.microsoft.com/office/word/2010/wordprocessingDrawing" xmlns:wp="http://schemas.openxmlformats.org/drawingml/2006/wordprocessingDrawing" xmlns:w10="urn:schemas-microsoft-com:office:word" xmlns:w="http://schemas.openxmlformats.org/wordprocessingml/2006/main" xmlns:w14="http://schemas.microsoft.com/office/word/2010/wordml" xmlns:w15="http://schemas.microsoft.com/office/word/2012/wordml" xmlns:w16cid="http://schemas.microsoft.com/office/word/2016/wordml/cid" xmlns:w16se="http://schemas.microsoft.com/office/word/2015/wordml/symex" xmlns:wpg="http://schemas.microsoft.com/office/word/2010/wordprocessingGroup" xmlns:wpi="http://schemas.microsoft.com/office/word/2010/wordprocessingInk" xmlns:wne="http://schemas.microsoft.com/office/word/2006/wordml" xmlns:wps="http://schemas.microsoft.com/office/word/2010/wordprocessingShape" mc:Ignorable="w14 w15 w16se w16cid wp14">
+<w:ftr xmlns:wpc="http://schemas.microsoft.com/office/word/2010/wordprocessingCanvas" xmlns:cx="http://schemas.microsoft.com/office/drawing/2014/chartex" xmlns:mc="http://schemas.openxmlformats.org/markup-compatibility/2006" xmlns:o="urn:schemas-microsoft-com:office:office" xmlns:r="http://schemas.openxmlformats.org/officeDocument/2006/relationships" xmlns:m="http://schemas.openxmlformats.org/officeDocument/2006/math" xmlns:v="urn:schemas-microsoft-com:vml" xmlns:wp14="http://schemas.microsoft.com/office/word/2010/wordprocessingDrawing" xmlns:wp="http://schemas.openxmlformats.org/drawingml/2006/wordprocessingDrawing" xmlns:w10="urn:schemas-microsoft-com:office:word" xmlns:w="http://schemas.openxmlformats.org/wordprocessingml/2006/main" xmlns:w14="http://schemas.microsoft.com/office/word/2010/wordml" xmlns:w15="http://schemas.microsoft.com/office/word/2012/wordml" xmlns:w16se="http://schemas.microsoft.com/office/word/2015/wordml/symex" xmlns:wpg="http://schemas.microsoft.com/office/word/2010/wordprocessingGroup" xmlns:wpi="http://schemas.microsoft.com/office/word/2010/wordprocessingInk" xmlns:wne="http://schemas.microsoft.com/office/word/2006/wordml" xmlns:wps="http://schemas.microsoft.com/office/word/2010/wordprocessingShape" mc:Ignorable="w14 w15 w16se wp14">
   <w:p>
     <w:pPr>
       <w:pStyle w:val="Footer"/>
@@ -6081,7 +5965,7 @@
 </file>
 
 <file path=word/footer2.xml><?xml version="1.0" encoding="utf-8"?>
-<w:ftr xmlns:wpc="http://schemas.microsoft.com/office/word/2010/wordprocessingCanvas" xmlns:cx="http://schemas.microsoft.com/office/drawing/2014/chartex" xmlns:cx1="http://schemas.microsoft.com/office/drawing/2015/9/8/chartex" xmlns:cx2="http://schemas.microsoft.com/office/drawing/2015/10/21/chartex" xmlns:cx3="http://schemas.microsoft.com/office/drawing/2016/5/9/chartex" xmlns:cx4="http://schemas.microsoft.com/office/drawing/2016/5/10/chartex" xmlns:cx5="http://schemas.microsoft.com/office/drawing/2016/5/11/chartex" xmlns:cx6="http://schemas.microsoft.com/office/drawing/2016/5/12/chartex" xmlns:cx7="http://schemas.microsoft.com/office/drawing/2016/5/13/chartex" xmlns:cx8="http://schemas.microsoft.com/office/drawing/2016/5/14/chartex" xmlns:mc="http://schemas.openxmlformats.org/markup-compatibility/2006" xmlns:aink="http://schemas.microsoft.com/office/drawing/2016/ink" xmlns:am3d="http://schemas.microsoft.com/office/drawing/2017/model3d" xmlns:o="urn:schemas-microsoft-com:office:office" xmlns:r="http://schemas.openxmlformats.org/officeDocument/2006/relationships" xmlns:m="http://schemas.openxmlformats.org/officeDocument/2006/math" xmlns:v="urn:schemas-microsoft-com:vml" xmlns:wp14="http://schemas.microsoft.com/office/word/2010/wordprocessingDrawing" xmlns:wp="http://schemas.openxmlformats.org/drawingml/2006/wordprocessingDrawing" xmlns:w10="urn:schemas-microsoft-com:office:word" xmlns:w="http://schemas.openxmlformats.org/wordprocessingml/2006/main" xmlns:w14="http://schemas.microsoft.com/office/word/2010/wordml" xmlns:w15="http://schemas.microsoft.com/office/word/2012/wordml" xmlns:w16cid="http://schemas.microsoft.com/office/word/2016/wordml/cid" xmlns:w16se="http://schemas.microsoft.com/office/word/2015/wordml/symex" xmlns:wpg="http://schemas.microsoft.com/office/word/2010/wordprocessingGroup" xmlns:wpi="http://schemas.microsoft.com/office/word/2010/wordprocessingInk" xmlns:wne="http://schemas.microsoft.com/office/word/2006/wordml" xmlns:wps="http://schemas.microsoft.com/office/word/2010/wordprocessingShape" mc:Ignorable="w14 w15 w16se w16cid wp14">
+<w:ftr xmlns:wpc="http://schemas.microsoft.com/office/word/2010/wordprocessingCanvas" xmlns:cx="http://schemas.microsoft.com/office/drawing/2014/chartex" xmlns:mc="http://schemas.openxmlformats.org/markup-compatibility/2006" xmlns:o="urn:schemas-microsoft-com:office:office" xmlns:r="http://schemas.openxmlformats.org/officeDocument/2006/relationships" xmlns:m="http://schemas.openxmlformats.org/officeDocument/2006/math" xmlns:v="urn:schemas-microsoft-com:vml" xmlns:wp14="http://schemas.microsoft.com/office/word/2010/wordprocessingDrawing" xmlns:wp="http://schemas.openxmlformats.org/drawingml/2006/wordprocessingDrawing" xmlns:w10="urn:schemas-microsoft-com:office:word" xmlns:w="http://schemas.openxmlformats.org/wordprocessingml/2006/main" xmlns:w14="http://schemas.microsoft.com/office/word/2010/wordml" xmlns:w15="http://schemas.microsoft.com/office/word/2012/wordml" xmlns:w16se="http://schemas.microsoft.com/office/word/2015/wordml/symex" xmlns:wpg="http://schemas.microsoft.com/office/word/2010/wordprocessingGroup" xmlns:wpi="http://schemas.microsoft.com/office/word/2010/wordprocessingInk" xmlns:wne="http://schemas.microsoft.com/office/word/2006/wordml" xmlns:wps="http://schemas.microsoft.com/office/word/2010/wordprocessingShape" mc:Ignorable="w14 w15 w16se wp14">
   <w:sdt>
     <w:sdtPr>
       <w:id w:val="2028130989"/>
@@ -6114,7 +5998,7 @@
           <w:rPr>
             <w:noProof/>
           </w:rPr>
-          <w:t>69</w:t>
+          <w:t>8</w:t>
         </w:r>
         <w:r>
           <w:rPr>
@@ -6129,7 +6013,7 @@
 </file>
 
 <file path=word/footnotes.xml><?xml version="1.0" encoding="utf-8"?>
-<w:footnotes xmlns:wpc="http://schemas.microsoft.com/office/word/2010/wordprocessingCanvas" xmlns:cx="http://schemas.microsoft.com/office/drawing/2014/chartex" xmlns:cx1="http://schemas.microsoft.com/office/drawing/2015/9/8/chartex" xmlns:cx2="http://schemas.microsoft.com/office/drawing/2015/10/21/chartex" xmlns:cx3="http://schemas.microsoft.com/office/drawing/2016/5/9/chartex" xmlns:cx4="http://schemas.microsoft.com/office/drawing/2016/5/10/chartex" xmlns:cx5="http://schemas.microsoft.com/office/drawing/2016/5/11/chartex" xmlns:cx6="http://schemas.microsoft.com/office/drawing/2016/5/12/chartex" xmlns:cx7="http://schemas.microsoft.com/office/drawing/2016/5/13/chartex" xmlns:cx8="http://schemas.microsoft.com/office/drawing/2016/5/14/chartex" xmlns:mc="http://schemas.openxmlformats.org/markup-compatibility/2006" xmlns:aink="http://schemas.microsoft.com/office/drawing/2016/ink" xmlns:am3d="http://schemas.microsoft.com/office/drawing/2017/model3d" xmlns:o="urn:schemas-microsoft-com:office:office" xmlns:r="http://schemas.openxmlformats.org/officeDocument/2006/relationships" xmlns:m="http://schemas.openxmlformats.org/officeDocument/2006/math" xmlns:v="urn:schemas-microsoft-com:vml" xmlns:wp14="http://schemas.microsoft.com/office/word/2010/wordprocessingDrawing" xmlns:wp="http://schemas.openxmlformats.org/drawingml/2006/wordprocessingDrawing" xmlns:w10="urn:schemas-microsoft-com:office:word" xmlns:w="http://schemas.openxmlformats.org/wordprocessingml/2006/main" xmlns:w14="http://schemas.microsoft.com/office/word/2010/wordml" xmlns:w15="http://schemas.microsoft.com/office/word/2012/wordml" xmlns:w16cid="http://schemas.microsoft.com/office/word/2016/wordml/cid" xmlns:w16se="http://schemas.microsoft.com/office/word/2015/wordml/symex" xmlns:wpg="http://schemas.microsoft.com/office/word/2010/wordprocessingGroup" xmlns:wpi="http://schemas.microsoft.com/office/word/2010/wordprocessingInk" xmlns:wne="http://schemas.microsoft.com/office/word/2006/wordml" xmlns:wps="http://schemas.microsoft.com/office/word/2010/wordprocessingShape" mc:Ignorable="w14 w15 w16se w16cid wp14">
+<w:footnotes xmlns:wpc="http://schemas.microsoft.com/office/word/2010/wordprocessingCanvas" xmlns:cx="http://schemas.microsoft.com/office/drawing/2014/chartex" xmlns:mc="http://schemas.openxmlformats.org/markup-compatibility/2006" xmlns:o="urn:schemas-microsoft-com:office:office" xmlns:r="http://schemas.openxmlformats.org/officeDocument/2006/relationships" xmlns:m="http://schemas.openxmlformats.org/officeDocument/2006/math" xmlns:v="urn:schemas-microsoft-com:vml" xmlns:wp14="http://schemas.microsoft.com/office/word/2010/wordprocessingDrawing" xmlns:wp="http://schemas.openxmlformats.org/drawingml/2006/wordprocessingDrawing" xmlns:w10="urn:schemas-microsoft-com:office:word" xmlns:w="http://schemas.openxmlformats.org/wordprocessingml/2006/main" xmlns:w14="http://schemas.microsoft.com/office/word/2010/wordml" xmlns:w15="http://schemas.microsoft.com/office/word/2012/wordml" xmlns:w16se="http://schemas.microsoft.com/office/word/2015/wordml/symex" xmlns:wpg="http://schemas.microsoft.com/office/word/2010/wordprocessingGroup" xmlns:wpi="http://schemas.microsoft.com/office/word/2010/wordprocessingInk" xmlns:wne="http://schemas.microsoft.com/office/word/2006/wordml" xmlns:wps="http://schemas.microsoft.com/office/word/2010/wordprocessingShape" mc:Ignorable="w14 w15 w16se wp14">
   <w:footnote w:type="separator" w:id="-1">
     <w:p>
       <w:r>
@@ -6151,7 +6035,7 @@
 </file>
 
 <file path=word/header1.xml><?xml version="1.0" encoding="utf-8"?>
-<w:hdr xmlns:wpc="http://schemas.microsoft.com/office/word/2010/wordprocessingCanvas" xmlns:cx="http://schemas.microsoft.com/office/drawing/2014/chartex" xmlns:cx1="http://schemas.microsoft.com/office/drawing/2015/9/8/chartex" xmlns:cx2="http://schemas.microsoft.com/office/drawing/2015/10/21/chartex" xmlns:cx3="http://schemas.microsoft.com/office/drawing/2016/5/9/chartex" xmlns:cx4="http://schemas.microsoft.com/office/drawing/2016/5/10/chartex" xmlns:cx5="http://schemas.microsoft.com/office/drawing/2016/5/11/chartex" xmlns:cx6="http://schemas.microsoft.com/office/drawing/2016/5/12/chartex" xmlns:cx7="http://schemas.microsoft.com/office/drawing/2016/5/13/chartex" xmlns:cx8="http://schemas.microsoft.com/office/drawing/2016/5/14/chartex" xmlns:mc="http://schemas.openxmlformats.org/markup-compatibility/2006" xmlns:aink="http://schemas.microsoft.com/office/drawing/2016/ink" xmlns:am3d="http://schemas.microsoft.com/office/drawing/2017/model3d" xmlns:o="urn:schemas-microsoft-com:office:office" xmlns:r="http://schemas.openxmlformats.org/officeDocument/2006/relationships" xmlns:m="http://schemas.openxmlformats.org/officeDocument/2006/math" xmlns:v="urn:schemas-microsoft-com:vml" xmlns:wp14="http://schemas.microsoft.com/office/word/2010/wordprocessingDrawing" xmlns:wp="http://schemas.openxmlformats.org/drawingml/2006/wordprocessingDrawing" xmlns:w10="urn:schemas-microsoft-com:office:word" xmlns:w="http://schemas.openxmlformats.org/wordprocessingml/2006/main" xmlns:w14="http://schemas.microsoft.com/office/word/2010/wordml" xmlns:w15="http://schemas.microsoft.com/office/word/2012/wordml" xmlns:w16cid="http://schemas.microsoft.com/office/word/2016/wordml/cid" xmlns:w16se="http://schemas.microsoft.com/office/word/2015/wordml/symex" xmlns:wpg="http://schemas.microsoft.com/office/word/2010/wordprocessingGroup" xmlns:wpi="http://schemas.microsoft.com/office/word/2010/wordprocessingInk" xmlns:wne="http://schemas.microsoft.com/office/word/2006/wordml" xmlns:wps="http://schemas.microsoft.com/office/word/2010/wordprocessingShape" mc:Ignorable="w14 w15 w16se w16cid wp14">
+<w:hdr xmlns:wpc="http://schemas.microsoft.com/office/word/2010/wordprocessingCanvas" xmlns:cx="http://schemas.microsoft.com/office/drawing/2014/chartex" xmlns:mc="http://schemas.openxmlformats.org/markup-compatibility/2006" xmlns:o="urn:schemas-microsoft-com:office:office" xmlns:r="http://schemas.openxmlformats.org/officeDocument/2006/relationships" xmlns:m="http://schemas.openxmlformats.org/officeDocument/2006/math" xmlns:v="urn:schemas-microsoft-com:vml" xmlns:wp14="http://schemas.microsoft.com/office/word/2010/wordprocessingDrawing" xmlns:wp="http://schemas.openxmlformats.org/drawingml/2006/wordprocessingDrawing" xmlns:w10="urn:schemas-microsoft-com:office:word" xmlns:w="http://schemas.openxmlformats.org/wordprocessingml/2006/main" xmlns:w14="http://schemas.microsoft.com/office/word/2010/wordml" xmlns:w15="http://schemas.microsoft.com/office/word/2012/wordml" xmlns:w16se="http://schemas.microsoft.com/office/word/2015/wordml/symex" xmlns:wpg="http://schemas.microsoft.com/office/word/2010/wordprocessingGroup" xmlns:wpi="http://schemas.microsoft.com/office/word/2010/wordprocessingInk" xmlns:wne="http://schemas.microsoft.com/office/word/2006/wordml" xmlns:wps="http://schemas.microsoft.com/office/word/2010/wordprocessingShape" mc:Ignorable="w14 w15 w16se wp14">
   <w:p>
     <w:pPr>
       <w:pStyle w:val="Header"/>
@@ -6191,7 +6075,7 @@
 </file>
 
 <file path=word/header2.xml><?xml version="1.0" encoding="utf-8"?>
-<w:hdr xmlns:wpc="http://schemas.microsoft.com/office/word/2010/wordprocessingCanvas" xmlns:cx="http://schemas.microsoft.com/office/drawing/2014/chartex" xmlns:cx1="http://schemas.microsoft.com/office/drawing/2015/9/8/chartex" xmlns:cx2="http://schemas.microsoft.com/office/drawing/2015/10/21/chartex" xmlns:cx3="http://schemas.microsoft.com/office/drawing/2016/5/9/chartex" xmlns:cx4="http://schemas.microsoft.com/office/drawing/2016/5/10/chartex" xmlns:cx5="http://schemas.microsoft.com/office/drawing/2016/5/11/chartex" xmlns:cx6="http://schemas.microsoft.com/office/drawing/2016/5/12/chartex" xmlns:cx7="http://schemas.microsoft.com/office/drawing/2016/5/13/chartex" xmlns:cx8="http://schemas.microsoft.com/office/drawing/2016/5/14/chartex" xmlns:mc="http://schemas.openxmlformats.org/markup-compatibility/2006" xmlns:aink="http://schemas.microsoft.com/office/drawing/2016/ink" xmlns:am3d="http://schemas.microsoft.com/office/drawing/2017/model3d" xmlns:o="urn:schemas-microsoft-com:office:office" xmlns:r="http://schemas.openxmlformats.org/officeDocument/2006/relationships" xmlns:m="http://schemas.openxmlformats.org/officeDocument/2006/math" xmlns:v="urn:schemas-microsoft-com:vml" xmlns:wp14="http://schemas.microsoft.com/office/word/2010/wordprocessingDrawing" xmlns:wp="http://schemas.openxmlformats.org/drawingml/2006/wordprocessingDrawing" xmlns:w10="urn:schemas-microsoft-com:office:word" xmlns:w="http://schemas.openxmlformats.org/wordprocessingml/2006/main" xmlns:w14="http://schemas.microsoft.com/office/word/2010/wordml" xmlns:w15="http://schemas.microsoft.com/office/word/2012/wordml" xmlns:w16cid="http://schemas.microsoft.com/office/word/2016/wordml/cid" xmlns:w16se="http://schemas.microsoft.com/office/word/2015/wordml/symex" xmlns:wpg="http://schemas.microsoft.com/office/word/2010/wordprocessingGroup" xmlns:wpi="http://schemas.microsoft.com/office/word/2010/wordprocessingInk" xmlns:wne="http://schemas.microsoft.com/office/word/2006/wordml" xmlns:wps="http://schemas.microsoft.com/office/word/2010/wordprocessingShape" mc:Ignorable="w14 w15 w16se w16cid wp14">
+<w:hdr xmlns:wpc="http://schemas.microsoft.com/office/word/2010/wordprocessingCanvas" xmlns:cx="http://schemas.microsoft.com/office/drawing/2014/chartex" xmlns:mc="http://schemas.openxmlformats.org/markup-compatibility/2006" xmlns:o="urn:schemas-microsoft-com:office:office" xmlns:r="http://schemas.openxmlformats.org/officeDocument/2006/relationships" xmlns:m="http://schemas.openxmlformats.org/officeDocument/2006/math" xmlns:v="urn:schemas-microsoft-com:vml" xmlns:wp14="http://schemas.microsoft.com/office/word/2010/wordprocessingDrawing" xmlns:wp="http://schemas.openxmlformats.org/drawingml/2006/wordprocessingDrawing" xmlns:w10="urn:schemas-microsoft-com:office:word" xmlns:w="http://schemas.openxmlformats.org/wordprocessingml/2006/main" xmlns:w14="http://schemas.microsoft.com/office/word/2010/wordml" xmlns:w15="http://schemas.microsoft.com/office/word/2012/wordml" xmlns:w16se="http://schemas.microsoft.com/office/word/2015/wordml/symex" xmlns:wpg="http://schemas.microsoft.com/office/word/2010/wordprocessingGroup" xmlns:wpi="http://schemas.microsoft.com/office/word/2010/wordprocessingInk" xmlns:wne="http://schemas.microsoft.com/office/word/2006/wordml" xmlns:wps="http://schemas.microsoft.com/office/word/2010/wordprocessingShape" mc:Ignorable="w14 w15 w16se wp14">
   <w:p>
     <w:pPr>
       <w:pStyle w:val="Header"/>
@@ -6231,7 +6115,7 @@
 </file>
 
 <file path=word/header3.xml><?xml version="1.0" encoding="utf-8"?>
-<w:hdr xmlns:wpc="http://schemas.microsoft.com/office/word/2010/wordprocessingCanvas" xmlns:cx="http://schemas.microsoft.com/office/drawing/2014/chartex" xmlns:cx1="http://schemas.microsoft.com/office/drawing/2015/9/8/chartex" xmlns:cx2="http://schemas.microsoft.com/office/drawing/2015/10/21/chartex" xmlns:cx3="http://schemas.microsoft.com/office/drawing/2016/5/9/chartex" xmlns:cx4="http://schemas.microsoft.com/office/drawing/2016/5/10/chartex" xmlns:cx5="http://schemas.microsoft.com/office/drawing/2016/5/11/chartex" xmlns:cx6="http://schemas.microsoft.com/office/drawing/2016/5/12/chartex" xmlns:cx7="http://schemas.microsoft.com/office/drawing/2016/5/13/chartex" xmlns:cx8="http://schemas.microsoft.com/office/drawing/2016/5/14/chartex" xmlns:mc="http://schemas.openxmlformats.org/markup-compatibility/2006" xmlns:aink="http://schemas.microsoft.com/office/drawing/2016/ink" xmlns:am3d="http://schemas.microsoft.com/office/drawing/2017/model3d" xmlns:o="urn:schemas-microsoft-com:office:office" xmlns:r="http://schemas.openxmlformats.org/officeDocument/2006/relationships" xmlns:m="http://schemas.openxmlformats.org/officeDocument/2006/math" xmlns:v="urn:schemas-microsoft-com:vml" xmlns:wp14="http://schemas.microsoft.com/office/word/2010/wordprocessingDrawing" xmlns:wp="http://schemas.openxmlformats.org/drawingml/2006/wordprocessingDrawing" xmlns:w10="urn:schemas-microsoft-com:office:word" xmlns:w="http://schemas.openxmlformats.org/wordprocessingml/2006/main" xmlns:w14="http://schemas.microsoft.com/office/word/2010/wordml" xmlns:w15="http://schemas.microsoft.com/office/word/2012/wordml" xmlns:w16cid="http://schemas.microsoft.com/office/word/2016/wordml/cid" xmlns:w16se="http://schemas.microsoft.com/office/word/2015/wordml/symex" xmlns:wpg="http://schemas.microsoft.com/office/word/2010/wordprocessingGroup" xmlns:wpi="http://schemas.microsoft.com/office/word/2010/wordprocessingInk" xmlns:wne="http://schemas.microsoft.com/office/word/2006/wordml" xmlns:wps="http://schemas.microsoft.com/office/word/2010/wordprocessingShape" mc:Ignorable="w14 w15 w16se w16cid wp14">
+<w:hdr xmlns:wpc="http://schemas.microsoft.com/office/word/2010/wordprocessingCanvas" xmlns:cx="http://schemas.microsoft.com/office/drawing/2014/chartex" xmlns:mc="http://schemas.openxmlformats.org/markup-compatibility/2006" xmlns:o="urn:schemas-microsoft-com:office:office" xmlns:r="http://schemas.openxmlformats.org/officeDocument/2006/relationships" xmlns:m="http://schemas.openxmlformats.org/officeDocument/2006/math" xmlns:v="urn:schemas-microsoft-com:vml" xmlns:wp14="http://schemas.microsoft.com/office/word/2010/wordprocessingDrawing" xmlns:wp="http://schemas.openxmlformats.org/drawingml/2006/wordprocessingDrawing" xmlns:w10="urn:schemas-microsoft-com:office:word" xmlns:w="http://schemas.openxmlformats.org/wordprocessingml/2006/main" xmlns:w14="http://schemas.microsoft.com/office/word/2010/wordml" xmlns:w15="http://schemas.microsoft.com/office/word/2012/wordml" xmlns:w16se="http://schemas.microsoft.com/office/word/2015/wordml/symex" xmlns:wpg="http://schemas.microsoft.com/office/word/2010/wordprocessingGroup" xmlns:wpi="http://schemas.microsoft.com/office/word/2010/wordprocessingInk" xmlns:wne="http://schemas.microsoft.com/office/word/2006/wordml" xmlns:wps="http://schemas.microsoft.com/office/word/2010/wordprocessingShape" mc:Ignorable="w14 w15 w16se wp14">
   <w:p>
     <w:pPr>
       <w:pStyle w:val="Header"/>
@@ -6271,7 +6155,7 @@
 </file>
 
 <file path=word/header4.xml><?xml version="1.0" encoding="utf-8"?>
-<w:hdr xmlns:wpc="http://schemas.microsoft.com/office/word/2010/wordprocessingCanvas" xmlns:cx="http://schemas.microsoft.com/office/drawing/2014/chartex" xmlns:cx1="http://schemas.microsoft.com/office/drawing/2015/9/8/chartex" xmlns:cx2="http://schemas.microsoft.com/office/drawing/2015/10/21/chartex" xmlns:cx3="http://schemas.microsoft.com/office/drawing/2016/5/9/chartex" xmlns:cx4="http://schemas.microsoft.com/office/drawing/2016/5/10/chartex" xmlns:cx5="http://schemas.microsoft.com/office/drawing/2016/5/11/chartex" xmlns:cx6="http://schemas.microsoft.com/office/drawing/2016/5/12/chartex" xmlns:cx7="http://schemas.microsoft.com/office/drawing/2016/5/13/chartex" xmlns:cx8="http://schemas.microsoft.com/office/drawing/2016/5/14/chartex" xmlns:mc="http://schemas.openxmlformats.org/markup-compatibility/2006" xmlns:aink="http://schemas.microsoft.com/office/drawing/2016/ink" xmlns:am3d="http://schemas.microsoft.com/office/drawing/2017/model3d" xmlns:o="urn:schemas-microsoft-com:office:office" xmlns:r="http://schemas.openxmlformats.org/officeDocument/2006/relationships" xmlns:m="http://schemas.openxmlformats.org/officeDocument/2006/math" xmlns:v="urn:schemas-microsoft-com:vml" xmlns:wp14="http://schemas.microsoft.com/office/word/2010/wordprocessingDrawing" xmlns:wp="http://schemas.openxmlformats.org/drawingml/2006/wordprocessingDrawing" xmlns:w10="urn:schemas-microsoft-com:office:word" xmlns:w="http://schemas.openxmlformats.org/wordprocessingml/2006/main" xmlns:w14="http://schemas.microsoft.com/office/word/2010/wordml" xmlns:w15="http://schemas.microsoft.com/office/word/2012/wordml" xmlns:w16cid="http://schemas.microsoft.com/office/word/2016/wordml/cid" xmlns:w16se="http://schemas.microsoft.com/office/word/2015/wordml/symex" xmlns:wpg="http://schemas.microsoft.com/office/word/2010/wordprocessingGroup" xmlns:wpi="http://schemas.microsoft.com/office/word/2010/wordprocessingInk" xmlns:wne="http://schemas.microsoft.com/office/word/2006/wordml" xmlns:wps="http://schemas.microsoft.com/office/word/2010/wordprocessingShape" mc:Ignorable="w14 w15 w16se w16cid wp14">
+<w:hdr xmlns:wpc="http://schemas.microsoft.com/office/word/2010/wordprocessingCanvas" xmlns:cx="http://schemas.microsoft.com/office/drawing/2014/chartex" xmlns:mc="http://schemas.openxmlformats.org/markup-compatibility/2006" xmlns:o="urn:schemas-microsoft-com:office:office" xmlns:r="http://schemas.openxmlformats.org/officeDocument/2006/relationships" xmlns:m="http://schemas.openxmlformats.org/officeDocument/2006/math" xmlns:v="urn:schemas-microsoft-com:vml" xmlns:wp14="http://schemas.microsoft.com/office/word/2010/wordprocessingDrawing" xmlns:wp="http://schemas.openxmlformats.org/drawingml/2006/wordprocessingDrawing" xmlns:w10="urn:schemas-microsoft-com:office:word" xmlns:w="http://schemas.openxmlformats.org/wordprocessingml/2006/main" xmlns:w14="http://schemas.microsoft.com/office/word/2010/wordml" xmlns:w15="http://schemas.microsoft.com/office/word/2012/wordml" xmlns:w16se="http://schemas.microsoft.com/office/word/2015/wordml/symex" xmlns:wpg="http://schemas.microsoft.com/office/word/2010/wordprocessingGroup" xmlns:wpi="http://schemas.microsoft.com/office/word/2010/wordprocessingInk" xmlns:wne="http://schemas.microsoft.com/office/word/2006/wordml" xmlns:wps="http://schemas.microsoft.com/office/word/2010/wordprocessingShape" mc:Ignorable="w14 w15 w16se wp14">
   <w:p>
     <w:pPr>
       <w:pStyle w:val="Header"/>
@@ -6311,7 +6195,7 @@
 </file>
 
 <file path=word/header5.xml><?xml version="1.0" encoding="utf-8"?>
-<w:hdr xmlns:wpc="http://schemas.microsoft.com/office/word/2010/wordprocessingCanvas" xmlns:cx="http://schemas.microsoft.com/office/drawing/2014/chartex" xmlns:cx1="http://schemas.microsoft.com/office/drawing/2015/9/8/chartex" xmlns:cx2="http://schemas.microsoft.com/office/drawing/2015/10/21/chartex" xmlns:cx3="http://schemas.microsoft.com/office/drawing/2016/5/9/chartex" xmlns:cx4="http://schemas.microsoft.com/office/drawing/2016/5/10/chartex" xmlns:cx5="http://schemas.microsoft.com/office/drawing/2016/5/11/chartex" xmlns:cx6="http://schemas.microsoft.com/office/drawing/2016/5/12/chartex" xmlns:cx7="http://schemas.microsoft.com/office/drawing/2016/5/13/chartex" xmlns:cx8="http://schemas.microsoft.com/office/drawing/2016/5/14/chartex" xmlns:mc="http://schemas.openxmlformats.org/markup-compatibility/2006" xmlns:aink="http://schemas.microsoft.com/office/drawing/2016/ink" xmlns:am3d="http://schemas.microsoft.com/office/drawing/2017/model3d" xmlns:o="urn:schemas-microsoft-com:office:office" xmlns:r="http://schemas.openxmlformats.org/officeDocument/2006/relationships" xmlns:m="http://schemas.openxmlformats.org/officeDocument/2006/math" xmlns:v="urn:schemas-microsoft-com:vml" xmlns:wp14="http://schemas.microsoft.com/office/word/2010/wordprocessingDrawing" xmlns:wp="http://schemas.openxmlformats.org/drawingml/2006/wordprocessingDrawing" xmlns:w10="urn:schemas-microsoft-com:office:word" xmlns:w="http://schemas.openxmlformats.org/wordprocessingml/2006/main" xmlns:w14="http://schemas.microsoft.com/office/word/2010/wordml" xmlns:w15="http://schemas.microsoft.com/office/word/2012/wordml" xmlns:w16cid="http://schemas.microsoft.com/office/word/2016/wordml/cid" xmlns:w16se="http://schemas.microsoft.com/office/word/2015/wordml/symex" xmlns:wpg="http://schemas.microsoft.com/office/word/2010/wordprocessingGroup" xmlns:wpi="http://schemas.microsoft.com/office/word/2010/wordprocessingInk" xmlns:wne="http://schemas.microsoft.com/office/word/2006/wordml" xmlns:wps="http://schemas.microsoft.com/office/word/2010/wordprocessingShape" mc:Ignorable="w14 w15 w16se w16cid wp14">
+<w:hdr xmlns:wpc="http://schemas.microsoft.com/office/word/2010/wordprocessingCanvas" xmlns:cx="http://schemas.microsoft.com/office/drawing/2014/chartex" xmlns:mc="http://schemas.openxmlformats.org/markup-compatibility/2006" xmlns:o="urn:schemas-microsoft-com:office:office" xmlns:r="http://schemas.openxmlformats.org/officeDocument/2006/relationships" xmlns:m="http://schemas.openxmlformats.org/officeDocument/2006/math" xmlns:v="urn:schemas-microsoft-com:vml" xmlns:wp14="http://schemas.microsoft.com/office/word/2010/wordprocessingDrawing" xmlns:wp="http://schemas.openxmlformats.org/drawingml/2006/wordprocessingDrawing" xmlns:w10="urn:schemas-microsoft-com:office:word" xmlns:w="http://schemas.openxmlformats.org/wordprocessingml/2006/main" xmlns:w14="http://schemas.microsoft.com/office/word/2010/wordml" xmlns:w15="http://schemas.microsoft.com/office/word/2012/wordml" xmlns:w16se="http://schemas.microsoft.com/office/word/2015/wordml/symex" xmlns:wpg="http://schemas.microsoft.com/office/word/2010/wordprocessingGroup" xmlns:wpi="http://schemas.microsoft.com/office/word/2010/wordprocessingInk" xmlns:wne="http://schemas.microsoft.com/office/word/2006/wordml" xmlns:wps="http://schemas.microsoft.com/office/word/2010/wordprocessingShape" mc:Ignorable="w14 w15 w16se wp14">
   <w:p>
     <w:pPr>
       <w:pStyle w:val="Header"/>
@@ -6351,7 +6235,7 @@
 </file>
 
 <file path=word/numbering.xml><?xml version="1.0" encoding="utf-8"?>
-<w:numbering xmlns:wpc="http://schemas.microsoft.com/office/word/2010/wordprocessingCanvas" xmlns:cx="http://schemas.microsoft.com/office/drawing/2014/chartex" xmlns:cx1="http://schemas.microsoft.com/office/drawing/2015/9/8/chartex" xmlns:cx2="http://schemas.microsoft.com/office/drawing/2015/10/21/chartex" xmlns:cx3="http://schemas.microsoft.com/office/drawing/2016/5/9/chartex" xmlns:cx4="http://schemas.microsoft.com/office/drawing/2016/5/10/chartex" xmlns:cx5="http://schemas.microsoft.com/office/drawing/2016/5/11/chartex" xmlns:cx6="http://schemas.microsoft.com/office/drawing/2016/5/12/chartex" xmlns:cx7="http://schemas.microsoft.com/office/drawing/2016/5/13/chartex" xmlns:cx8="http://schemas.microsoft.com/office/drawing/2016/5/14/chartex" xmlns:mc="http://schemas.openxmlformats.org/markup-compatibility/2006" xmlns:aink="http://schemas.microsoft.com/office/drawing/2016/ink" xmlns:am3d="http://schemas.microsoft.com/office/drawing/2017/model3d" xmlns:o="urn:schemas-microsoft-com:office:office" xmlns:r="http://schemas.openxmlformats.org/officeDocument/2006/relationships" xmlns:m="http://schemas.openxmlformats.org/officeDocument/2006/math" xmlns:v="urn:schemas-microsoft-com:vml" xmlns:wp14="http://schemas.microsoft.com/office/word/2010/wordprocessingDrawing" xmlns:wp="http://schemas.openxmlformats.org/drawingml/2006/wordprocessingDrawing" xmlns:w10="urn:schemas-microsoft-com:office:word" xmlns:w="http://schemas.openxmlformats.org/wordprocessingml/2006/main" xmlns:w14="http://schemas.microsoft.com/office/word/2010/wordml" xmlns:w15="http://schemas.microsoft.com/office/word/2012/wordml" xmlns:w16cid="http://schemas.microsoft.com/office/word/2016/wordml/cid" xmlns:w16se="http://schemas.microsoft.com/office/word/2015/wordml/symex" xmlns:wpg="http://schemas.microsoft.com/office/word/2010/wordprocessingGroup" xmlns:wpi="http://schemas.microsoft.com/office/word/2010/wordprocessingInk" xmlns:wne="http://schemas.microsoft.com/office/word/2006/wordml" xmlns:wps="http://schemas.microsoft.com/office/word/2010/wordprocessingShape" mc:Ignorable="w14 w15 w16se w16cid wp14">
+<w:numbering xmlns:wpc="http://schemas.microsoft.com/office/word/2010/wordprocessingCanvas" xmlns:cx="http://schemas.microsoft.com/office/drawing/2014/chartex" xmlns:mc="http://schemas.openxmlformats.org/markup-compatibility/2006" xmlns:o="urn:schemas-microsoft-com:office:office" xmlns:r="http://schemas.openxmlformats.org/officeDocument/2006/relationships" xmlns:m="http://schemas.openxmlformats.org/officeDocument/2006/math" xmlns:v="urn:schemas-microsoft-com:vml" xmlns:wp14="http://schemas.microsoft.com/office/word/2010/wordprocessingDrawing" xmlns:wp="http://schemas.openxmlformats.org/drawingml/2006/wordprocessingDrawing" xmlns:w10="urn:schemas-microsoft-com:office:word" xmlns:w="http://schemas.openxmlformats.org/wordprocessingml/2006/main" xmlns:w14="http://schemas.microsoft.com/office/word/2010/wordml" xmlns:w15="http://schemas.microsoft.com/office/word/2012/wordml" xmlns:w16se="http://schemas.microsoft.com/office/word/2015/wordml/symex" xmlns:wpg="http://schemas.microsoft.com/office/word/2010/wordprocessingGroup" xmlns:wpi="http://schemas.microsoft.com/office/word/2010/wordprocessingInk" xmlns:wne="http://schemas.microsoft.com/office/word/2006/wordml" xmlns:wps="http://schemas.microsoft.com/office/word/2010/wordprocessingShape" mc:Ignorable="w14 w15 w16se wp14">
   <w:abstractNum w:abstractNumId="0" w15:restartNumberingAfterBreak="0">
     <w:nsid w:val="00000001"/>
     <w:multiLevelType w:val="multilevel"/>
@@ -9493,7 +9377,7 @@
 </file>
 
 <file path=word/styles.xml><?xml version="1.0" encoding="utf-8"?>
-<w:styles xmlns:mc="http://schemas.openxmlformats.org/markup-compatibility/2006" xmlns:r="http://schemas.openxmlformats.org/officeDocument/2006/relationships" xmlns:w="http://schemas.openxmlformats.org/wordprocessingml/2006/main" xmlns:w14="http://schemas.microsoft.com/office/word/2010/wordml" xmlns:w15="http://schemas.microsoft.com/office/word/2012/wordml" xmlns:w16cid="http://schemas.microsoft.com/office/word/2016/wordml/cid" xmlns:w16se="http://schemas.microsoft.com/office/word/2015/wordml/symex" mc:Ignorable="w14 w15 w16se w16cid">
+<w:styles xmlns:mc="http://schemas.openxmlformats.org/markup-compatibility/2006" xmlns:r="http://schemas.openxmlformats.org/officeDocument/2006/relationships" xmlns:w="http://schemas.openxmlformats.org/wordprocessingml/2006/main" xmlns:w14="http://schemas.microsoft.com/office/word/2010/wordml" xmlns:w15="http://schemas.microsoft.com/office/word/2012/wordml" xmlns:w16se="http://schemas.microsoft.com/office/word/2015/wordml/symex" mc:Ignorable="w14 w15 w16se">
   <w:docDefaults>
     <w:rPrDefault>
       <w:rPr>
@@ -9503,7 +9387,7 @@
     </w:rPrDefault>
     <w:pPrDefault/>
   </w:docDefaults>
-  <w:latentStyles w:defLockedState="0" w:defUIPriority="0" w:defSemiHidden="0" w:defUnhideWhenUsed="0" w:defQFormat="0" w:count="375">
+  <w:latentStyles w:defLockedState="0" w:defUIPriority="0" w:defSemiHidden="0" w:defUnhideWhenUsed="0" w:defQFormat="0" w:count="371">
     <w:lsdException w:name="Normal" w:qFormat="1"/>
     <w:lsdException w:name="heading 1" w:uiPriority="9" w:qFormat="1"/>
     <w:lsdException w:name="heading 2" w:uiPriority="9" w:qFormat="1"/>
@@ -9868,10 +9752,6 @@
     <w:lsdException w:name="List Table 5 Dark Accent 6" w:uiPriority="50"/>
     <w:lsdException w:name="List Table 6 Colorful Accent 6" w:uiPriority="51"/>
     <w:lsdException w:name="List Table 7 Colorful Accent 6" w:uiPriority="52"/>
-    <w:lsdException w:name="Mention" w:semiHidden="1" w:uiPriority="99" w:unhideWhenUsed="1"/>
-    <w:lsdException w:name="Smart Hyperlink" w:semiHidden="1" w:uiPriority="99" w:unhideWhenUsed="1"/>
-    <w:lsdException w:name="Hashtag" w:semiHidden="1" w:uiPriority="99" w:unhideWhenUsed="1"/>
-    <w:lsdException w:name="Unresolved Mention" w:semiHidden="1" w:uiPriority="99" w:unhideWhenUsed="1"/>
   </w:latentStyles>
   <w:style w:type="paragraph" w:default="1" w:styleId="Normal">
     <w:name w:val="Normal"/>
@@ -12821,7 +12701,7 @@
       <w:szCs w:val="26"/>
     </w:rPr>
   </w:style>
-  <w:style w:type="character" w:styleId="UnresolvedMention">
+  <w:style w:type="character" w:customStyle="1" w:styleId="UnresolvedMention">
     <w:name w:val="Unresolved Mention"/>
     <w:basedOn w:val="DefaultParagraphFont"/>
     <w:uiPriority w:val="99"/>
@@ -13585,7 +13465,7 @@
 </file>
 
 <file path=customXml/itemProps1.xml><?xml version="1.0" encoding="utf-8"?>
-<ds:datastoreItem xmlns:ds="http://schemas.openxmlformats.org/officeDocument/2006/customXml" ds:itemID="{6FE0E94F-CD66-4365-8A32-D2CB283733EA}">
+<ds:datastoreItem xmlns:ds="http://schemas.openxmlformats.org/officeDocument/2006/customXml" ds:itemID="{6FB38DD5-0750-44E0-B319-CFFF7C3A6F43}">
   <ds:schemaRefs>
     <ds:schemaRef ds:uri="http://schemas.openxmlformats.org/officeDocument/2006/bibliography"/>
   </ds:schemaRefs>

</xml_diff>

<commit_message>
Update Tên đề tài báo cáo
</commit_message>
<xml_diff>
--- a/13. Trần Thị Kim Phú/Báo cáo đề tài.docx
+++ b/13. Trần Thị Kim Phú/Báo cáo đề tài.docx
@@ -312,7 +312,7 @@
           <w:sz w:val="32"/>
           <w:szCs w:val="36"/>
         </w:rPr>
-        <w:t xml:space="preserve">ỨNG DỤNG NGHIỆP VỤ BA TRONG </w:t>
+        <w:t>PHÂN TÍCH NGHIỆP VỤ CHO</w:t>
       </w:r>
     </w:p>
     <w:p>
@@ -336,6 +336,8 @@
         </w:rPr>
         <w:t>ỨNG DỤNG TƯ VẤN SỨC KHỎE</w:t>
       </w:r>
+      <w:bookmarkStart w:id="6" w:name="_GoBack"/>
+      <w:bookmarkEnd w:id="6"/>
     </w:p>
     <w:p>
       <w:pPr>
@@ -590,8 +592,6 @@
         </w:rPr>
         <w:t>ThS. Cao Thị Nhâm</w:t>
       </w:r>
-      <w:bookmarkStart w:id="6" w:name="_GoBack"/>
-      <w:bookmarkEnd w:id="6"/>
     </w:p>
     <w:p>
       <w:pPr>
@@ -4965,25 +4965,51 @@
       <w:r>
         <w:t xml:space="preserve">Hình </w:t>
       </w:r>
-      <w:fldSimple w:instr=" STYLEREF 1 \s ">
-        <w:r>
-          <w:rPr>
-            <w:noProof/>
-          </w:rPr>
-          <w:t>1</w:t>
-        </w:r>
-      </w:fldSimple>
+      <w:r>
+        <w:fldChar w:fldCharType="begin"/>
+      </w:r>
+      <w:r>
+        <w:instrText xml:space="preserve"> STYLEREF 1 \s </w:instrText>
+      </w:r>
+      <w:r>
+        <w:fldChar w:fldCharType="separate"/>
+      </w:r>
+      <w:r>
+        <w:rPr>
+          <w:noProof/>
+        </w:rPr>
+        <w:t>1</w:t>
+      </w:r>
+      <w:r>
+        <w:rPr>
+          <w:noProof/>
+        </w:rPr>
+        <w:fldChar w:fldCharType="end"/>
+      </w:r>
       <w:r>
         <w:t>.</w:t>
       </w:r>
-      <w:fldSimple w:instr=" SEQ Hình \* ARABIC \s 1 ">
-        <w:r>
-          <w:rPr>
-            <w:noProof/>
-          </w:rPr>
-          <w:t>1</w:t>
-        </w:r>
-      </w:fldSimple>
+      <w:r>
+        <w:fldChar w:fldCharType="begin"/>
+      </w:r>
+      <w:r>
+        <w:instrText xml:space="preserve"> SEQ Hình \* ARABIC \s 1 </w:instrText>
+      </w:r>
+      <w:r>
+        <w:fldChar w:fldCharType="separate"/>
+      </w:r>
+      <w:r>
+        <w:rPr>
+          <w:noProof/>
+        </w:rPr>
+        <w:t>1</w:t>
+      </w:r>
+      <w:r>
+        <w:rPr>
+          <w:noProof/>
+        </w:rPr>
+        <w:fldChar w:fldCharType="end"/>
+      </w:r>
       <w:bookmarkEnd w:id="33"/>
       <w:r>
         <w:t xml:space="preserve"> </w:t>
@@ -5356,25 +5382,51 @@
       <w:r>
         <w:t xml:space="preserve">Bảng </w:t>
       </w:r>
-      <w:fldSimple w:instr=" STYLEREF 1 \s ">
-        <w:r>
-          <w:rPr>
-            <w:noProof/>
-          </w:rPr>
-          <w:t>4</w:t>
-        </w:r>
-      </w:fldSimple>
+      <w:r>
+        <w:fldChar w:fldCharType="begin"/>
+      </w:r>
+      <w:r>
+        <w:instrText xml:space="preserve"> STYLEREF 1 \s </w:instrText>
+      </w:r>
+      <w:r>
+        <w:fldChar w:fldCharType="separate"/>
+      </w:r>
+      <w:r>
+        <w:rPr>
+          <w:noProof/>
+        </w:rPr>
+        <w:t>4</w:t>
+      </w:r>
+      <w:r>
+        <w:rPr>
+          <w:noProof/>
+        </w:rPr>
+        <w:fldChar w:fldCharType="end"/>
+      </w:r>
       <w:r>
         <w:t>.</w:t>
       </w:r>
-      <w:fldSimple w:instr=" SEQ Bảng \* ARABIC \s 1 ">
-        <w:r>
-          <w:rPr>
-            <w:noProof/>
-          </w:rPr>
-          <w:t>1</w:t>
-        </w:r>
-      </w:fldSimple>
+      <w:r>
+        <w:fldChar w:fldCharType="begin"/>
+      </w:r>
+      <w:r>
+        <w:instrText xml:space="preserve"> SEQ Bảng \* ARABIC \s 1 </w:instrText>
+      </w:r>
+      <w:r>
+        <w:fldChar w:fldCharType="separate"/>
+      </w:r>
+      <w:r>
+        <w:rPr>
+          <w:noProof/>
+        </w:rPr>
+        <w:t>1</w:t>
+      </w:r>
+      <w:r>
+        <w:rPr>
+          <w:noProof/>
+        </w:rPr>
+        <w:fldChar w:fldCharType="end"/>
+      </w:r>
       <w:bookmarkEnd w:id="50"/>
       <w:r>
         <w:t xml:space="preserve"> Kiến trúc</w:t>
@@ -5644,25 +5696,51 @@
       <w:r>
         <w:t xml:space="preserve">Hình </w:t>
       </w:r>
-      <w:fldSimple w:instr=" STYLEREF 1 \s ">
-        <w:r>
-          <w:rPr>
-            <w:noProof/>
-          </w:rPr>
-          <w:t>4</w:t>
-        </w:r>
-      </w:fldSimple>
+      <w:r>
+        <w:fldChar w:fldCharType="begin"/>
+      </w:r>
+      <w:r>
+        <w:instrText xml:space="preserve"> STYLEREF 1 \s </w:instrText>
+      </w:r>
+      <w:r>
+        <w:fldChar w:fldCharType="separate"/>
+      </w:r>
+      <w:r>
+        <w:rPr>
+          <w:noProof/>
+        </w:rPr>
+        <w:t>4</w:t>
+      </w:r>
+      <w:r>
+        <w:rPr>
+          <w:noProof/>
+        </w:rPr>
+        <w:fldChar w:fldCharType="end"/>
+      </w:r>
       <w:r>
         <w:t>.</w:t>
       </w:r>
-      <w:fldSimple w:instr=" SEQ Hình \* ARABIC \s 1 ">
-        <w:r>
-          <w:rPr>
-            <w:noProof/>
-          </w:rPr>
-          <w:t>1</w:t>
-        </w:r>
-      </w:fldSimple>
+      <w:r>
+        <w:fldChar w:fldCharType="begin"/>
+      </w:r>
+      <w:r>
+        <w:instrText xml:space="preserve"> SEQ Hình \* ARABIC \s 1 </w:instrText>
+      </w:r>
+      <w:r>
+        <w:fldChar w:fldCharType="separate"/>
+      </w:r>
+      <w:r>
+        <w:rPr>
+          <w:noProof/>
+        </w:rPr>
+        <w:t>1</w:t>
+      </w:r>
+      <w:r>
+        <w:rPr>
+          <w:noProof/>
+        </w:rPr>
+        <w:fldChar w:fldCharType="end"/>
+      </w:r>
       <w:bookmarkEnd w:id="52"/>
       <w:r>
         <w:t xml:space="preserve"> </w:t>
@@ -13465,7 +13543,7 @@
 </file>
 
 <file path=customXml/itemProps1.xml><?xml version="1.0" encoding="utf-8"?>
-<ds:datastoreItem xmlns:ds="http://schemas.openxmlformats.org/officeDocument/2006/customXml" ds:itemID="{6FB38DD5-0750-44E0-B319-CFFF7C3A6F43}">
+<ds:datastoreItem xmlns:ds="http://schemas.openxmlformats.org/officeDocument/2006/customXml" ds:itemID="{7DB018A9-865E-49A4-B6F3-730ADCCEF1F0}">
   <ds:schemaRefs>
     <ds:schemaRef ds:uri="http://schemas.openxmlformats.org/officeDocument/2006/bibliography"/>
   </ds:schemaRefs>

</xml_diff>

<commit_message>
Chương 1: Cơ sở lý thuyết
</commit_message>
<xml_diff>
--- a/13. Trần Thị Kim Phú/Báo cáo đề tài.docx
+++ b/13. Trần Thị Kim Phú/Báo cáo đề tài.docx
@@ -336,8 +336,6 @@
         </w:rPr>
         <w:t>ỨNG DỤNG TƯ VẤN SỨC KHỎE</w:t>
       </w:r>
-      <w:bookmarkStart w:id="6" w:name="_GoBack"/>
-      <w:bookmarkEnd w:id="6"/>
     </w:p>
     <w:p>
       <w:pPr>
@@ -725,7 +723,7 @@
           <w:sz w:val="32"/>
         </w:rPr>
       </w:pPr>
-      <w:bookmarkStart w:id="7" w:name="_Toc98339732"/>
+      <w:bookmarkStart w:id="6" w:name="_Toc98339732"/>
       <w:bookmarkEnd w:id="0"/>
       <w:bookmarkEnd w:id="1"/>
       <w:r>
@@ -1349,21 +1347,21 @@
           <w:b w:val="0"/>
         </w:rPr>
       </w:pPr>
-      <w:bookmarkStart w:id="8" w:name="_Toc98339733"/>
+      <w:bookmarkStart w:id="7" w:name="_Toc98339733"/>
+      <w:bookmarkEnd w:id="6"/>
+      <w:r>
+        <w:t xml:space="preserve">LỜI </w:t>
+      </w:r>
+      <w:r>
+        <w:rPr>
+          <w:sz w:val="30"/>
+        </w:rPr>
+        <w:t>CẢM</w:t>
+      </w:r>
+      <w:r>
+        <w:t xml:space="preserve"> ƠN</w:t>
+      </w:r>
       <w:bookmarkEnd w:id="7"/>
-      <w:r>
-        <w:t xml:space="preserve">LỜI </w:t>
-      </w:r>
-      <w:r>
-        <w:rPr>
-          <w:sz w:val="30"/>
-        </w:rPr>
-        <w:t>CẢM</w:t>
-      </w:r>
-      <w:r>
-        <w:t xml:space="preserve"> ƠN</w:t>
-      </w:r>
-      <w:bookmarkEnd w:id="8"/>
     </w:p>
     <w:p>
       <w:pPr>
@@ -1399,12 +1397,12 @@
           <w:b w:val="0"/>
         </w:rPr>
       </w:pPr>
-      <w:bookmarkStart w:id="9" w:name="_Toc98339734"/>
+      <w:bookmarkStart w:id="8" w:name="_Toc98339734"/>
       <w:r>
         <w:lastRenderedPageBreak/>
         <w:t>LỜI CAM ĐOAN</w:t>
       </w:r>
-      <w:bookmarkEnd w:id="9"/>
+      <w:bookmarkEnd w:id="8"/>
     </w:p>
     <w:p>
       <w:pPr>
@@ -1621,16 +1619,16 @@
           <w:numId w:val="0"/>
         </w:numPr>
       </w:pPr>
-      <w:bookmarkStart w:id="10" w:name="_Toc342760180"/>
-      <w:bookmarkStart w:id="11" w:name="_Toc343172865"/>
-      <w:bookmarkStart w:id="12" w:name="_Toc98339735"/>
+      <w:bookmarkStart w:id="9" w:name="_Toc342760180"/>
+      <w:bookmarkStart w:id="10" w:name="_Toc343172865"/>
+      <w:bookmarkStart w:id="11" w:name="_Toc98339735"/>
       <w:r>
         <w:lastRenderedPageBreak/>
         <w:t>MỤC LỤC</w:t>
       </w:r>
+      <w:bookmarkEnd w:id="9"/>
       <w:bookmarkEnd w:id="10"/>
       <w:bookmarkEnd w:id="11"/>
-      <w:bookmarkEnd w:id="12"/>
     </w:p>
     <w:p>
       <w:pPr>
@@ -3917,7 +3915,7 @@
           <w:szCs w:val="32"/>
         </w:rPr>
       </w:pPr>
-      <w:bookmarkStart w:id="13" w:name="_Toc342760181"/>
+      <w:bookmarkStart w:id="12" w:name="_Toc342760181"/>
       <w:r>
         <w:rPr>
           <w:sz w:val="28"/>
@@ -3933,13 +3931,13 @@
           <w:numId w:val="0"/>
         </w:numPr>
       </w:pPr>
-      <w:bookmarkStart w:id="14" w:name="_Toc98339736"/>
+      <w:bookmarkStart w:id="13" w:name="_Toc98339736"/>
       <w:r>
         <w:lastRenderedPageBreak/>
         <w:t>DANH MỤC HÌNH ẢNH</w:t>
       </w:r>
+      <w:bookmarkEnd w:id="12"/>
       <w:bookmarkEnd w:id="13"/>
-      <w:bookmarkEnd w:id="14"/>
     </w:p>
     <w:p>
       <w:pPr>
@@ -4110,14 +4108,14 @@
           <w:numId w:val="0"/>
         </w:numPr>
       </w:pPr>
-      <w:bookmarkStart w:id="15" w:name="_Toc342760182"/>
-      <w:bookmarkStart w:id="16" w:name="_Toc98339737"/>
+      <w:bookmarkStart w:id="14" w:name="_Toc342760182"/>
+      <w:bookmarkStart w:id="15" w:name="_Toc98339737"/>
       <w:r>
         <w:lastRenderedPageBreak/>
         <w:t>DANH MỤC BẢNG BIỂU</w:t>
       </w:r>
+      <w:bookmarkEnd w:id="14"/>
       <w:bookmarkEnd w:id="15"/>
-      <w:bookmarkEnd w:id="16"/>
     </w:p>
     <w:p>
       <w:pPr>
@@ -4259,8 +4257,8 @@
           <w:numId w:val="0"/>
         </w:numPr>
       </w:pPr>
-      <w:bookmarkStart w:id="17" w:name="_Toc342760183"/>
-      <w:bookmarkStart w:id="18" w:name="_Toc98339738"/>
+      <w:bookmarkStart w:id="16" w:name="_Toc342760183"/>
+      <w:bookmarkStart w:id="17" w:name="_Toc98339738"/>
       <w:r>
         <w:lastRenderedPageBreak/>
         <w:t>DANH</w:t>
@@ -4295,8 +4293,8 @@
       <w:r>
         <w:t>TẮT</w:t>
       </w:r>
+      <w:bookmarkEnd w:id="16"/>
       <w:bookmarkEnd w:id="17"/>
-      <w:bookmarkEnd w:id="18"/>
     </w:p>
     <w:p>
       <w:pPr>
@@ -4310,10 +4308,10 @@
           <w:kern w:val="32"/>
         </w:rPr>
       </w:pPr>
-      <w:bookmarkStart w:id="19" w:name="OLE_LINK5"/>
-      <w:bookmarkStart w:id="20" w:name="OLE_LINK6"/>
-      <w:bookmarkStart w:id="21" w:name="_Hlk71471991"/>
-      <w:bookmarkStart w:id="22" w:name="OLE_LINK14"/>
+      <w:bookmarkStart w:id="18" w:name="OLE_LINK5"/>
+      <w:bookmarkStart w:id="19" w:name="OLE_LINK6"/>
+      <w:bookmarkStart w:id="20" w:name="_Hlk71471991"/>
+      <w:bookmarkStart w:id="21" w:name="OLE_LINK14"/>
       <w:r>
         <w:rPr>
           <w:b/>
@@ -4359,10 +4357,10 @@
         <w:t>ficial Intelligence</w:t>
       </w:r>
     </w:p>
+    <w:bookmarkEnd w:id="18"/>
     <w:bookmarkEnd w:id="19"/>
     <w:bookmarkEnd w:id="20"/>
     <w:bookmarkEnd w:id="21"/>
-    <w:bookmarkEnd w:id="22"/>
     <w:p>
       <w:pPr>
         <w:tabs>
@@ -4397,8 +4395,8 @@
           <w:szCs w:val="56"/>
         </w:rPr>
       </w:pPr>
-      <w:bookmarkStart w:id="23" w:name="_Toc339315370"/>
-      <w:bookmarkStart w:id="24" w:name="_Toc342760184"/>
+      <w:bookmarkStart w:id="22" w:name="_Toc339315370"/>
+      <w:bookmarkStart w:id="23" w:name="_Toc342760184"/>
       <w:r>
         <w:br w:type="page"/>
       </w:r>
@@ -4431,11 +4429,11 @@
           <w:lang w:val="de-DE"/>
         </w:rPr>
       </w:pPr>
-      <w:bookmarkStart w:id="25" w:name="_Toc339315372"/>
-      <w:bookmarkStart w:id="26" w:name="_Toc342760186"/>
-      <w:bookmarkStart w:id="27" w:name="_Toc98339739"/>
+      <w:bookmarkStart w:id="24" w:name="_Toc339315372"/>
+      <w:bookmarkStart w:id="25" w:name="_Toc342760186"/>
+      <w:bookmarkStart w:id="26" w:name="_Toc98339739"/>
+      <w:bookmarkEnd w:id="22"/>
       <w:bookmarkEnd w:id="23"/>
-      <w:bookmarkEnd w:id="24"/>
       <w:r>
         <w:rPr>
           <w:lang w:val="de-DE"/>
@@ -4443,9 +4441,9 @@
         <w:lastRenderedPageBreak/>
         <w:t>LỜI MỞ ĐẦU</w:t>
       </w:r>
+      <w:bookmarkEnd w:id="24"/>
       <w:bookmarkEnd w:id="25"/>
       <w:bookmarkEnd w:id="26"/>
-      <w:bookmarkEnd w:id="27"/>
     </w:p>
     <w:p>
       <w:pPr>
@@ -4664,7 +4662,7 @@
           <w:lang w:val="de-DE"/>
         </w:rPr>
       </w:pPr>
-      <w:bookmarkStart w:id="28" w:name="_Hlk70968157"/>
+      <w:bookmarkStart w:id="27" w:name="_Hlk70968157"/>
       <w:r>
         <w:rPr>
           <w:rFonts w:eastAsiaTheme="minorHAnsi"/>
@@ -4722,7 +4720,7 @@
         </w:rPr>
         <w:t>nội dung và phần kết luận</w:t>
       </w:r>
-      <w:bookmarkEnd w:id="28"/>
+      <w:bookmarkEnd w:id="27"/>
       <w:r>
         <w:rPr>
           <w:rFonts w:eastAsiaTheme="minorHAnsi"/>
@@ -4847,50 +4845,150 @@
       <w:pPr>
         <w:pStyle w:val="Heading1"/>
       </w:pPr>
-      <w:bookmarkStart w:id="29" w:name="_Toc98339740"/>
-      <w:bookmarkStart w:id="30" w:name="_Toc428093756"/>
+      <w:bookmarkStart w:id="28" w:name="_Toc428093756"/>
       <w:r>
         <w:lastRenderedPageBreak/>
-        <w:t xml:space="preserve">TỔNG QUAN </w:t>
-      </w:r>
-      <w:r>
-        <w:t>…</w:t>
-      </w:r>
-      <w:bookmarkEnd w:id="29"/>
-    </w:p>
+        <w:t>CƠ SỞ LÝ THUYẾT</w:t>
+      </w:r>
+    </w:p>
+    <w:bookmarkEnd w:id="28"/>
     <w:p>
       <w:pPr>
         <w:pStyle w:val="Heading2"/>
       </w:pPr>
-      <w:bookmarkStart w:id="31" w:name="_Toc98339741"/>
-      <w:bookmarkEnd w:id="30"/>
-      <w:r>
-        <w:t>Mục 1.1</w:t>
-      </w:r>
-      <w:bookmarkEnd w:id="31"/>
+      <w:r>
+        <w:t>Giới thiệu về đơn vị thực tập</w:t>
+      </w:r>
     </w:p>
     <w:p>
       <w:pPr>
         <w:pStyle w:val="Heading3"/>
-      </w:pPr>
-      <w:bookmarkStart w:id="32" w:name="_Toc98339742"/>
-      <w:r>
-        <w:t>Mục 1.1.1</w:t>
-      </w:r>
-      <w:bookmarkEnd w:id="32"/>
-      <w:r>
-        <w:t xml:space="preserve"> </w:t>
-      </w:r>
-    </w:p>
-    <w:p>
-      <w:r>
-        <w:t>Ngôn ngữ lập trình …</w:t>
-      </w:r>
-      <w:r>
-        <w:t xml:space="preserve"> </w:t>
-      </w:r>
-      <w:r>
-        <w:t>[1]</w:t>
+        <w:rPr>
+          <w:i w:val="0"/>
+        </w:rPr>
+      </w:pPr>
+      <w:r>
+        <w:rPr>
+          <w:i w:val="0"/>
+        </w:rPr>
+        <w:t>Công ty Cổ Phần Y Khoa Bác Sỹ Gia Đình</w:t>
+      </w:r>
+    </w:p>
+    <w:p>
+      <w:pPr>
+        <w:pStyle w:val="Nomal-"/>
+      </w:pPr>
+      <w:r>
+        <w:t>Tiền thân là phòng khám Trung tâm Bác Sỹ Gia Đình. Sau 05 hoạt động, tháng 08/2014 chính thức trở thành Công ty Cổ Phần Y Khoa Bác Sỹ Gia Đình – Bệnh viện Đa Khoa Gia Đình.</w:t>
+      </w:r>
+    </w:p>
+    <w:p>
+      <w:pPr>
+        <w:pStyle w:val="Nomal-"/>
+      </w:pPr>
+      <w:r>
+        <w:t>Bệnh viện đầu tiên tại Đà Nẵng có hệ thống hồ sơ bệnh án điện tử, lưu trữ vĩnh viễn toàn bộ thông tin của thân chủ.</w:t>
+      </w:r>
+    </w:p>
+    <w:p>
+      <w:pPr>
+        <w:pStyle w:val="Heading3"/>
+        <w:rPr>
+          <w:i w:val="0"/>
+        </w:rPr>
+      </w:pPr>
+      <w:r>
+        <w:rPr>
+          <w:i w:val="0"/>
+        </w:rPr>
+        <w:t>Tầm nhìn và sứ mệnh</w:t>
+      </w:r>
+    </w:p>
+    <w:p>
+      <w:pPr>
+        <w:pStyle w:val="Nomal-"/>
+        <w:rPr>
+          <w:b/>
+        </w:rPr>
+      </w:pPr>
+      <w:r>
+        <w:rPr>
+          <w:b/>
+        </w:rPr>
+        <w:t>Tầm nhìn:</w:t>
+      </w:r>
+    </w:p>
+    <w:p>
+      <w:pPr>
+        <w:pStyle w:val="Nomal-"/>
+        <w:numPr>
+          <w:ilvl w:val="0"/>
+          <w:numId w:val="0"/>
+        </w:numPr>
+        <w:ind w:left="717"/>
+      </w:pPr>
+      <w:r>
+        <w:t>Trở thành Bệnh Viện tư cung cấp dịch vụ chăm sóc Y tế tốt nhất tại miền Trung và Tây Nguyên.</w:t>
+      </w:r>
+    </w:p>
+    <w:p>
+      <w:pPr>
+        <w:pStyle w:val="Nomal-"/>
+        <w:numPr>
+          <w:ilvl w:val="0"/>
+          <w:numId w:val="0"/>
+        </w:numPr>
+        <w:ind w:left="717"/>
+      </w:pPr>
+      <w:r>
+        <w:t>Phát triển dựa trên mô hình “Bác Sỹ Gia Đình”, giờ đây, ở một tầm vóc to lớn hơn, đó vẫn luôn là tôn chỉ và giá trị cốt lõi mà mỗi nhân viên y tế tại FAMILY hướng tới.</w:t>
+      </w:r>
+    </w:p>
+    <w:p>
+      <w:pPr>
+        <w:pStyle w:val="Nomal-"/>
+        <w:rPr>
+          <w:b/>
+        </w:rPr>
+      </w:pPr>
+      <w:r>
+        <w:rPr>
+          <w:b/>
+        </w:rPr>
+        <w:t>Sứ mệnh:</w:t>
+      </w:r>
+    </w:p>
+    <w:p>
+      <w:pPr>
+        <w:pStyle w:val="Nomal-"/>
+        <w:numPr>
+          <w:ilvl w:val="0"/>
+          <w:numId w:val="39"/>
+        </w:numPr>
+        <w:rPr>
+          <w:b/>
+          <w:i/>
+        </w:rPr>
+      </w:pPr>
+      <w:r>
+        <w:rPr>
+          <w:b/>
+          <w:i/>
+        </w:rPr>
+        <w:t>Đối với khách hàng:</w:t>
+      </w:r>
+    </w:p>
+    <w:p>
+      <w:pPr>
+        <w:pStyle w:val="Nomal-"/>
+        <w:numPr>
+          <w:ilvl w:val="0"/>
+          <w:numId w:val="0"/>
+        </w:numPr>
+        <w:ind w:left="717"/>
+      </w:pPr>
+      <w:r>
+        <w:t>“Thân thiết như người nhà” luôn là tiêu chí hàng đầu trong văn hóa FAMILY</w:t>
       </w:r>
       <w:r>
         <w:t>.</w:t>
@@ -4898,19 +4996,98 @@
     </w:p>
     <w:p>
       <w:pPr>
-        <w:spacing w:after="120"/>
+        <w:pStyle w:val="Nomal-"/>
+        <w:numPr>
+          <w:ilvl w:val="0"/>
+          <w:numId w:val="39"/>
+        </w:numPr>
+        <w:rPr>
+          <w:b/>
+          <w:i/>
+        </w:rPr>
+      </w:pPr>
+      <w:r>
+        <w:rPr>
+          <w:b/>
+          <w:i/>
+        </w:rPr>
+        <w:t>Đối với nhân viên:</w:t>
+      </w:r>
+    </w:p>
+    <w:p>
+      <w:pPr>
+        <w:pStyle w:val="Nomal-"/>
+        <w:numPr>
+          <w:ilvl w:val="0"/>
+          <w:numId w:val="0"/>
+        </w:numPr>
+        <w:ind w:left="717"/>
+      </w:pPr>
+      <w:r>
+        <w:t>Tạo dựng môi trường làm việc thân thiện, chuyên nghiệp, năng động, cải tiến liên tục trên sự phát triển độc lập của từng cá nhân và khả năng phối hợp làm việc theo nhóm, theo quy trình của bệnh viện.</w:t>
+      </w:r>
+    </w:p>
+    <w:p>
+      <w:pPr>
+        <w:pStyle w:val="Nomal-"/>
+        <w:numPr>
+          <w:ilvl w:val="0"/>
+          <w:numId w:val="39"/>
+        </w:numPr>
+        <w:rPr>
+          <w:b/>
+          <w:i/>
+        </w:rPr>
+      </w:pPr>
+      <w:r>
+        <w:rPr>
+          <w:b/>
+          <w:i/>
+        </w:rPr>
+        <w:t>Với cộng đồng xã hội:</w:t>
+      </w:r>
+    </w:p>
+    <w:p>
+      <w:pPr>
+        <w:pStyle w:val="Nomal-"/>
+        <w:numPr>
+          <w:ilvl w:val="0"/>
+          <w:numId w:val="0"/>
+        </w:numPr>
+        <w:ind w:left="717"/>
+      </w:pPr>
+      <w:r>
+        <w:t>Chung tay vì cộng đồng là cam kết vững bền của FAMILY đến với người dân.</w:t>
+      </w:r>
+    </w:p>
+    <w:p>
+      <w:pPr>
+        <w:pStyle w:val="Heading3"/>
+        <w:rPr>
+          <w:i w:val="0"/>
+        </w:rPr>
+      </w:pPr>
+      <w:r>
+        <w:rPr>
+          <w:i w:val="0"/>
+        </w:rPr>
+        <w:lastRenderedPageBreak/>
+        <w:t>Cơ cấu tổ chức</w:t>
+      </w:r>
+    </w:p>
+    <w:p>
+      <w:pPr>
         <w:ind w:firstLine="0"/>
-        <w:jc w:val="center"/>
       </w:pPr>
       <w:r>
         <w:rPr>
           <w:noProof/>
         </w:rPr>
         <w:drawing>
-          <wp:inline distT="0" distB="0" distL="0" distR="0" wp14:anchorId="0BDE6F41" wp14:editId="21704967">
-            <wp:extent cx="2141855" cy="2141855"/>
+          <wp:inline distT="0" distB="0" distL="0" distR="0" wp14:anchorId="18F07E72" wp14:editId="5D2F8DEA">
+            <wp:extent cx="5400040" cy="3038423"/>
             <wp:effectExtent l="0" t="0" r="0" b="0"/>
-            <wp:docPr id="3" name="Picture 3" descr="C:\Users\PHAN DINH VAN\AppData\Local\Microsoft\Windows\INetCache\Content.MSO\ABBFFA6A.tmp"/>
+            <wp:docPr id="2" name="Picture 2" descr="https://familyhospital.vn/wp-content/uploads/2020/02/so_do_to_chuc.jpg"/>
             <wp:cNvGraphicFramePr>
               <a:graphicFrameLocks xmlns:a="http://schemas.openxmlformats.org/drawingml/2006/main" noChangeAspect="1"/>
             </wp:cNvGraphicFramePr>
@@ -4918,7 +5095,7 @@
               <a:graphicData uri="http://schemas.openxmlformats.org/drawingml/2006/picture">
                 <pic:pic xmlns:pic="http://schemas.openxmlformats.org/drawingml/2006/picture">
                   <pic:nvPicPr>
-                    <pic:cNvPr id="0" name="Picture 11" descr="C:\Users\PHAN DINH VAN\AppData\Local\Microsoft\Windows\INetCache\Content.MSO\ABBFFA6A.tmp"/>
+                    <pic:cNvPr id="0" name="Picture 1" descr="https://familyhospital.vn/wp-content/uploads/2020/02/so_do_to_chuc.jpg"/>
                     <pic:cNvPicPr>
                       <a:picLocks noChangeAspect="1" noChangeArrowheads="1"/>
                     </pic:cNvPicPr>
@@ -4939,7 +5116,7 @@
                   <pic:spPr bwMode="auto">
                     <a:xfrm>
                       <a:off x="0" y="0"/>
-                      <a:ext cx="2141855" cy="2141855"/>
+                      <a:ext cx="5400040" cy="3038423"/>
                     </a:xfrm>
                     <a:prstGeom prst="rect">
                       <a:avLst/>
@@ -4958,165 +5135,2137 @@
     </w:p>
     <w:p>
       <w:pPr>
-        <w:pStyle w:val="Caption"/>
-      </w:pPr>
-      <w:bookmarkStart w:id="33" w:name="_Ref74234692"/>
-      <w:bookmarkStart w:id="34" w:name="_Toc98336120"/>
-      <w:r>
-        <w:t xml:space="preserve">Hình </w:t>
-      </w:r>
-      <w:r>
-        <w:fldChar w:fldCharType="begin"/>
-      </w:r>
-      <w:r>
-        <w:instrText xml:space="preserve"> STYLEREF 1 \s </w:instrText>
-      </w:r>
-      <w:r>
-        <w:fldChar w:fldCharType="separate"/>
-      </w:r>
+        <w:pStyle w:val="Heading3"/>
+        <w:rPr>
+          <w:i w:val="0"/>
+        </w:rPr>
+      </w:pPr>
+      <w:r>
+        <w:rPr>
+          <w:i w:val="0"/>
+        </w:rPr>
+        <w:t>Các chuyên khoa</w:t>
+      </w:r>
+    </w:p>
+    <w:p>
+      <w:pPr>
+        <w:pStyle w:val="Nomal-"/>
+      </w:pPr>
+      <w:r>
+        <w:t>Khoa Khám bệnh</w:t>
+      </w:r>
+    </w:p>
+    <w:p>
+      <w:pPr>
+        <w:pStyle w:val="Nomal-"/>
+      </w:pPr>
+      <w:r>
+        <w:t>Khoa Cấp cứu</w:t>
+      </w:r>
+    </w:p>
+    <w:p>
+      <w:pPr>
+        <w:pStyle w:val="Nomal-"/>
+      </w:pPr>
+      <w:r>
+        <w:t>Khoa Nội</w:t>
+      </w:r>
+    </w:p>
+    <w:p>
+      <w:pPr>
+        <w:pStyle w:val="Nomal-"/>
+      </w:pPr>
+      <w:r>
+        <w:t>Khoa Ngoại</w:t>
+      </w:r>
+    </w:p>
+    <w:p>
+      <w:pPr>
+        <w:pStyle w:val="Nomal-"/>
+      </w:pPr>
+      <w:r>
+        <w:t>Khoa Phụ sản</w:t>
+      </w:r>
+    </w:p>
+    <w:p>
+      <w:pPr>
+        <w:pStyle w:val="Nomal-"/>
+      </w:pPr>
+      <w:r>
+        <w:t>Khoa Nhi</w:t>
+      </w:r>
+    </w:p>
+    <w:p>
+      <w:pPr>
+        <w:pStyle w:val="Nomal-"/>
+      </w:pPr>
+      <w:r>
+        <w:t>Khoa Hồi sức tích cực – Chống độc</w:t>
+      </w:r>
+    </w:p>
+    <w:p>
+      <w:pPr>
+        <w:pStyle w:val="Nomal-"/>
+      </w:pPr>
+      <w:r>
+        <w:t>Khoa Gây mê hồi sức</w:t>
+      </w:r>
+    </w:p>
+    <w:p>
+      <w:pPr>
+        <w:pStyle w:val="Nomal-"/>
+      </w:pPr>
+      <w:r>
+        <w:t>Khoa Liên chuyên khoa</w:t>
+      </w:r>
+    </w:p>
+    <w:p>
+      <w:pPr>
+        <w:pStyle w:val="Nomal-"/>
+      </w:pPr>
+      <w:r>
+        <w:t>Khoa Đông y – Phục hồi chức năng</w:t>
+      </w:r>
+    </w:p>
+    <w:p>
+      <w:pPr>
+        <w:pStyle w:val="Nomal-"/>
+      </w:pPr>
+      <w:r>
+        <w:t>Khoa Dược</w:t>
+      </w:r>
+    </w:p>
+    <w:p>
+      <w:pPr>
+        <w:pStyle w:val="Nomal-"/>
+      </w:pPr>
+      <w:r>
+        <w:t>Khoa Chẩn đoán hình ảnh</w:t>
+      </w:r>
+    </w:p>
+    <w:p>
+      <w:pPr>
+        <w:pStyle w:val="Nomal-"/>
+      </w:pPr>
+      <w:r>
+        <w:t>Khoa Xét nghiệm</w:t>
+      </w:r>
+    </w:p>
+    <w:p>
+      <w:pPr>
+        <w:pStyle w:val="Nomal-"/>
+      </w:pPr>
+      <w:r>
+        <w:t>Khoa Kiểm soát nhiễm khuẩn</w:t>
+      </w:r>
+    </w:p>
+    <w:p>
+      <w:pPr>
+        <w:pStyle w:val="Heading2"/>
+      </w:pPr>
+      <w:r>
+        <w:lastRenderedPageBreak/>
+        <w:t>Cơ sở lý thuyết</w:t>
+      </w:r>
+    </w:p>
+    <w:p>
+      <w:pPr>
+        <w:pStyle w:val="Heading3"/>
+        <w:ind w:firstLine="0"/>
+        <w:rPr>
+          <w:i w:val="0"/>
+        </w:rPr>
+      </w:pPr>
+      <w:r>
+        <w:rPr>
+          <w:i w:val="0"/>
+        </w:rPr>
+        <w:t>Business Analyst là gì?</w:t>
+      </w:r>
+    </w:p>
+    <w:p>
+      <w:pPr>
+        <w:ind w:left="720"/>
+        <w:rPr>
+          <w:b/>
+          <w:i/>
+        </w:rPr>
+      </w:pPr>
+      <w:r>
+        <w:rPr>
+          <w:b/>
+          <w:i/>
+        </w:rPr>
+        <w:t>1.2.1.1. Khái niệm</w:t>
+      </w:r>
+    </w:p>
+    <w:p>
+      <w:pPr>
+        <w:ind w:firstLine="0"/>
+      </w:pPr>
+      <w:r>
+        <w:t>Business Analyst (BA) - Chuyên viên phân tích nghiệp vụ: Là người đứng giữa kết nối khách hàng và đội ngũ kỹ thuật của doanh nghiệp.</w:t>
+      </w:r>
+    </w:p>
+    <w:p>
+      <w:pPr>
+        <w:ind w:firstLine="0"/>
+      </w:pPr>
+      <w:r>
+        <w:t>Ba chịu trách nhiệm khám phá, tổng hợp và phân tích thông tin từ nhiều nguồn khác nhau trong doanh nghiệp bao gồm công cụ, quy trình, tài liệu và các bên liên quan. BA chịu trách nhiệm khơi gợi những nhu cầu thực sự của các bên liên quan – thường x</w:t>
+      </w:r>
+      <w:r>
+        <w:t>uyên liên quan đến việc tìm hiểu</w:t>
+      </w:r>
+      <w:r>
+        <w:t xml:space="preserve"> và làm rõ chi tiết các mong muốn đã được bên liên quan bày tỏ - để từ đó xác định các vấn đề và nguyên nhân cơ bản.</w:t>
+      </w:r>
+    </w:p>
+    <w:p>
+      <w:pPr>
+        <w:ind w:firstLine="0"/>
+      </w:pPr>
       <w:r>
         <w:rPr>
           <w:noProof/>
         </w:rPr>
-        <w:t>1</w:t>
-      </w:r>
-      <w:r>
-        <w:rPr>
-          <w:noProof/>
-        </w:rPr>
-        <w:fldChar w:fldCharType="end"/>
-      </w:r>
-      <w:r>
-        <w:t>.</w:t>
-      </w:r>
-      <w:r>
-        <w:fldChar w:fldCharType="begin"/>
-      </w:r>
-      <w:r>
-        <w:instrText xml:space="preserve"> SEQ Hình \* ARABIC \s 1 </w:instrText>
-      </w:r>
-      <w:r>
-        <w:fldChar w:fldCharType="separate"/>
-      </w:r>
-      <w:r>
-        <w:rPr>
-          <w:noProof/>
-        </w:rPr>
-        <w:t>1</w:t>
-      </w:r>
-      <w:r>
-        <w:rPr>
-          <w:noProof/>
-        </w:rPr>
-        <w:fldChar w:fldCharType="end"/>
-      </w:r>
-      <w:bookmarkEnd w:id="33"/>
-      <w:r>
-        <w:t xml:space="preserve"> </w:t>
-      </w:r>
-      <w:r>
-        <w:t>Ngôn ngữ lập trình Python</w:t>
-      </w:r>
-      <w:bookmarkEnd w:id="34"/>
-      <w:r>
-        <w:t xml:space="preserve"> </w:t>
-      </w:r>
-    </w:p>
-    <w:p>
-      <w:r>
-        <w:t>Ngôn ngữ lập trình Python (</w:t>
-      </w:r>
-      <w:r>
-        <w:fldChar w:fldCharType="begin"/>
-      </w:r>
-      <w:r>
-        <w:instrText xml:space="preserve"> REF _Ref74234692 \h </w:instrText>
-      </w:r>
-      <w:r>
-        <w:fldChar w:fldCharType="separate"/>
-      </w:r>
-      <w:r>
-        <w:t xml:space="preserve">Hình </w:t>
-      </w:r>
-      <w:r>
-        <w:rPr>
-          <w:noProof/>
-        </w:rPr>
-        <w:t>1</w:t>
-      </w:r>
-      <w:r>
-        <w:t>.</w:t>
-      </w:r>
-      <w:r>
-        <w:rPr>
-          <w:noProof/>
-        </w:rPr>
-        <w:t>1</w:t>
-      </w:r>
-      <w:r>
-        <w:fldChar w:fldCharType="end"/>
-      </w:r>
-      <w:r>
-        <w:t>)</w:t>
-      </w:r>
-      <w:r>
-        <w:t xml:space="preserve"> </w:t>
-      </w:r>
-      <w:r>
-        <w:t xml:space="preserve">là ngôn ngữ </w:t>
-      </w:r>
-    </w:p>
-    <w:p>
-      <w:pPr>
-        <w:pStyle w:val="Caption"/>
-        <w:spacing w:before="120"/>
-      </w:pPr>
-    </w:p>
-    <w:p>
-      <w:pPr>
-        <w:pStyle w:val="Heading3"/>
-      </w:pPr>
-      <w:bookmarkStart w:id="35" w:name="_Toc98339743"/>
-      <w:r>
-        <w:t>Mục 1.1.2</w:t>
-      </w:r>
-      <w:bookmarkEnd w:id="35"/>
-      <w:r>
-        <w:t xml:space="preserve"> </w:t>
-      </w:r>
-    </w:p>
-    <w:p>
-      <w:r>
-        <w:t>Nội dung…, nếu có trích dẫn</w:t>
-      </w:r>
-      <w:r>
-        <w:t xml:space="preserve"> [2]</w:t>
-      </w:r>
-      <w:r>
-        <w:t>.</w:t>
-      </w:r>
-      <w:r>
-        <w:t xml:space="preserve"> </w:t>
-      </w:r>
-    </w:p>
-    <w:p/>
-    <w:p>
-      <w:pPr>
-        <w:pStyle w:val="Heading2"/>
-      </w:pPr>
-      <w:bookmarkStart w:id="36" w:name="_Toc98339744"/>
-      <w:r>
-        <w:t>Mục 1.2</w:t>
-      </w:r>
-      <w:bookmarkEnd w:id="36"/>
-      <w:r>
-        <w:t xml:space="preserve"> </w:t>
+        <w:drawing>
+          <wp:inline distT="0" distB="0" distL="0" distR="0" wp14:anchorId="0464342F" wp14:editId="1332B150">
+            <wp:extent cx="5400040" cy="3305066"/>
+            <wp:effectExtent l="0" t="0" r="0" b="0"/>
+            <wp:docPr id="4" name="Picture 4" descr="Tổng quan năng lực của BA | TIGO Software Solutions"/>
+            <wp:cNvGraphicFramePr>
+              <a:graphicFrameLocks xmlns:a="http://schemas.openxmlformats.org/drawingml/2006/main" noChangeAspect="1"/>
+            </wp:cNvGraphicFramePr>
+            <a:graphic xmlns:a="http://schemas.openxmlformats.org/drawingml/2006/main">
+              <a:graphicData uri="http://schemas.openxmlformats.org/drawingml/2006/picture">
+                <pic:pic xmlns:pic="http://schemas.openxmlformats.org/drawingml/2006/picture">
+                  <pic:nvPicPr>
+                    <pic:cNvPr id="0" name="Picture 3" descr="Tổng quan năng lực của BA | TIGO Software Solutions"/>
+                    <pic:cNvPicPr>
+                      <a:picLocks noChangeAspect="1" noChangeArrowheads="1"/>
+                    </pic:cNvPicPr>
+                  </pic:nvPicPr>
+                  <pic:blipFill>
+                    <a:blip r:embed="rId18">
+                      <a:extLst>
+                        <a:ext uri="{28A0092B-C50C-407E-A947-70E740481C1C}">
+                          <a14:useLocalDpi xmlns:a14="http://schemas.microsoft.com/office/drawing/2010/main" val="0"/>
+                        </a:ext>
+                      </a:extLst>
+                    </a:blip>
+                    <a:srcRect/>
+                    <a:stretch>
+                      <a:fillRect/>
+                    </a:stretch>
+                  </pic:blipFill>
+                  <pic:spPr bwMode="auto">
+                    <a:xfrm>
+                      <a:off x="0" y="0"/>
+                      <a:ext cx="5400040" cy="3305066"/>
+                    </a:xfrm>
+                    <a:prstGeom prst="rect">
+                      <a:avLst/>
+                    </a:prstGeom>
+                    <a:noFill/>
+                    <a:ln>
+                      <a:noFill/>
+                    </a:ln>
+                  </pic:spPr>
+                </pic:pic>
+              </a:graphicData>
+            </a:graphic>
+          </wp:inline>
+        </w:drawing>
       </w:r>
     </w:p>
     <w:p>
       <w:pPr>
         <w:spacing w:before="0" w:after="0" w:line="240" w:lineRule="auto"/>
         <w:ind w:firstLine="0"/>
+        <w:jc w:val="left"/>
+      </w:pPr>
+    </w:p>
+    <w:p>
+      <w:pPr>
+        <w:spacing w:before="0" w:after="0" w:line="240" w:lineRule="auto"/>
+        <w:ind w:left="720"/>
+        <w:jc w:val="left"/>
+        <w:rPr>
+          <w:b/>
+          <w:i/>
+        </w:rPr>
+      </w:pPr>
+      <w:r>
+        <w:rPr>
+          <w:b/>
+          <w:i/>
+        </w:rPr>
+        <w:t xml:space="preserve">1.2.1.2. </w:t>
+      </w:r>
+      <w:r>
+        <w:rPr>
+          <w:b/>
+          <w:i/>
+        </w:rPr>
+        <w:t>Nhiệm vụ của một BA</w:t>
+      </w:r>
+    </w:p>
+    <w:p>
+      <w:pPr>
+        <w:pStyle w:val="Nomal-"/>
+        <w:rPr>
+          <w:b/>
+          <w:i/>
+        </w:rPr>
+      </w:pPr>
+      <w:r>
+        <w:t>Làm việc với khách hàng, lắng nghe và hiểu được mong muốn của họ. Từ đó gợi ý, lên yêu cầu, phân tích và đề xuất những giải pháp phù hợp, tạo dựng các quy trình, tài liệu hóa yêu cầu và xác nhận thông tin với khách hàng.</w:t>
+      </w:r>
+    </w:p>
+    <w:p>
+      <w:pPr>
+        <w:pStyle w:val="Nomal-"/>
+      </w:pPr>
+      <w:r>
+        <w:lastRenderedPageBreak/>
+        <w:t xml:space="preserve">BA đóng vai trò căn chỉnh để các giải pháp được thiết kế </w:t>
+      </w:r>
+      <w:r>
+        <w:t>và chuyển giao</w:t>
+      </w:r>
+      <w:r>
+        <w:t xml:space="preserve"> cho phù hợp với nhu cầu của các bên liên quan. Các hoạt động mà BA thực hiện gồm:</w:t>
+      </w:r>
+    </w:p>
+    <w:p>
+      <w:pPr>
+        <w:pStyle w:val="Nomal-"/>
+        <w:numPr>
+          <w:ilvl w:val="0"/>
+          <w:numId w:val="0"/>
+        </w:numPr>
+        <w:ind w:left="717"/>
+      </w:pPr>
+      <w:r>
+        <w:t>+ Thấu hiểu các vấn đề và mục tiêu của doanh nghiệp</w:t>
+      </w:r>
+    </w:p>
+    <w:p>
+      <w:pPr>
+        <w:pStyle w:val="Nomal-"/>
+        <w:numPr>
+          <w:ilvl w:val="0"/>
+          <w:numId w:val="0"/>
+        </w:numPr>
+        <w:ind w:left="717"/>
+      </w:pPr>
+      <w:r>
+        <w:t>+ Phân tích các nhu cầu và giải pháp</w:t>
+      </w:r>
+    </w:p>
+    <w:p>
+      <w:pPr>
+        <w:pStyle w:val="Nomal-"/>
+        <w:numPr>
+          <w:ilvl w:val="0"/>
+          <w:numId w:val="0"/>
+        </w:numPr>
+        <w:ind w:left="717"/>
+      </w:pPr>
+      <w:r>
+        <w:t>+ Đề ra các chiến lược</w:t>
+      </w:r>
+    </w:p>
+    <w:p>
+      <w:pPr>
+        <w:pStyle w:val="Nomal-"/>
+        <w:numPr>
+          <w:ilvl w:val="0"/>
+          <w:numId w:val="0"/>
+        </w:numPr>
+        <w:ind w:left="717"/>
+      </w:pPr>
+      <w:r>
+        <w:t>+ Dẫn dắt sự thay đổi</w:t>
+      </w:r>
+    </w:p>
+    <w:p>
+      <w:pPr>
+        <w:pStyle w:val="Nomal-"/>
+        <w:numPr>
+          <w:ilvl w:val="0"/>
+          <w:numId w:val="0"/>
+        </w:numPr>
+        <w:ind w:left="717"/>
+      </w:pPr>
+      <w:r>
+        <w:t>+ Tạo điều kiện thuận lợi cho sự hợp tác của các bên liên quan</w:t>
+      </w:r>
+    </w:p>
+    <w:p>
+      <w:pPr>
+        <w:spacing w:before="0" w:after="0" w:line="240" w:lineRule="auto"/>
+        <w:ind w:left="720"/>
+        <w:jc w:val="left"/>
+      </w:pPr>
+      <w:r>
+        <w:rPr>
+          <w:b/>
+          <w:i/>
+        </w:rPr>
+        <w:t>1.2.1.3</w:t>
+      </w:r>
+      <w:r>
+        <w:rPr>
+          <w:b/>
+          <w:i/>
+        </w:rPr>
+        <w:t>. Nhóm kiến thức của BA</w:t>
+      </w:r>
+    </w:p>
+    <w:p>
+      <w:pPr>
+        <w:ind w:firstLine="0"/>
+      </w:pPr>
+      <w:r>
+        <w:rPr>
+          <w:noProof/>
+        </w:rPr>
+        <w:drawing>
+          <wp:inline distT="0" distB="0" distL="0" distR="0" wp14:anchorId="1AC9136B" wp14:editId="2EFAC30B">
+            <wp:extent cx="5400040" cy="3383102"/>
+            <wp:effectExtent l="0" t="0" r="0" b="8255"/>
+            <wp:docPr id="5" name="Picture 5"/>
+            <wp:cNvGraphicFramePr>
+              <a:graphicFrameLocks xmlns:a="http://schemas.openxmlformats.org/drawingml/2006/main" noChangeAspect="1"/>
+            </wp:cNvGraphicFramePr>
+            <a:graphic xmlns:a="http://schemas.openxmlformats.org/drawingml/2006/main">
+              <a:graphicData uri="http://schemas.openxmlformats.org/drawingml/2006/picture">
+                <pic:pic xmlns:pic="http://schemas.openxmlformats.org/drawingml/2006/picture">
+                  <pic:nvPicPr>
+                    <pic:cNvPr id="1" name=""/>
+                    <pic:cNvPicPr/>
+                  </pic:nvPicPr>
+                  <pic:blipFill>
+                    <a:blip r:embed="rId19"/>
+                    <a:stretch>
+                      <a:fillRect/>
+                    </a:stretch>
+                  </pic:blipFill>
+                  <pic:spPr>
+                    <a:xfrm>
+                      <a:off x="0" y="0"/>
+                      <a:ext cx="5400040" cy="3383102"/>
+                    </a:xfrm>
+                    <a:prstGeom prst="rect">
+                      <a:avLst/>
+                    </a:prstGeom>
+                  </pic:spPr>
+                </pic:pic>
+              </a:graphicData>
+            </a:graphic>
+          </wp:inline>
+        </w:drawing>
+      </w:r>
+    </w:p>
+    <w:p>
+      <w:pPr>
+        <w:spacing w:before="0" w:after="0" w:line="240" w:lineRule="auto"/>
+        <w:ind w:firstLine="0"/>
+        <w:jc w:val="left"/>
+      </w:pPr>
+      <w:r>
+        <w:t>Knowledge Areas là các nhóm kiến thức mà một người làm công việc Business Analyst cần phải có, nó là nhóm kiến thức đại diện cho các lĩnh vực chuyên môn của BA.</w:t>
+      </w:r>
+      <w:r>
+        <w:t xml:space="preserve"> Bao gồm:</w:t>
+      </w:r>
+    </w:p>
+    <w:p>
+      <w:pPr>
+        <w:pStyle w:val="Nomal-"/>
+        <w:rPr>
+          <w:b/>
+          <w:i/>
+          <w:kern w:val="32"/>
+          <w:szCs w:val="32"/>
+        </w:rPr>
+      </w:pPr>
+      <w:r>
+        <w:rPr>
+          <w:b/>
+          <w:i/>
+        </w:rPr>
+        <w:t>Lên kế hoạch và giám sát hoạt động phân tích nghiệp vụ (Business Analysis Planning and Monitoring)</w:t>
+      </w:r>
+    </w:p>
+    <w:p>
+      <w:pPr>
+        <w:pStyle w:val="Nomal-"/>
+        <w:numPr>
+          <w:ilvl w:val="0"/>
+          <w:numId w:val="0"/>
+        </w:numPr>
+        <w:ind w:left="717"/>
+      </w:pPr>
+      <w:r>
+        <w:t xml:space="preserve">Đây là 2 kỹ năng không thể thiếu của một người làm Business Analyst. Ảnh hưởng trực tiếp đến các đầu mối công việc trong dự án. Mô tả các tác vụ mà BA thực hiện để tổ chức và điều phối những nỗ lực phân tích nghiệp vụ của BA cũng như các bên liên quan. Những tác vụ này tạo ra kết quả được </w:t>
+      </w:r>
+      <w:r>
+        <w:lastRenderedPageBreak/>
+        <w:t>xem như đầu vào (input) quan trọng và hướng dẫn cho các tác vụ khác được trình bày xuyên suốt.</w:t>
+      </w:r>
+    </w:p>
+    <w:p>
+      <w:pPr>
+        <w:pStyle w:val="Nomal-"/>
+        <w:rPr>
+          <w:b/>
+          <w:i/>
+        </w:rPr>
+      </w:pPr>
+      <w:r>
+        <w:rPr>
+          <w:b/>
+          <w:i/>
+        </w:rPr>
+        <w:t>Khơi gợi và hợp tác (Elicitation and Collaboration)</w:t>
+      </w:r>
+    </w:p>
+    <w:p>
+      <w:pPr>
+        <w:pStyle w:val="Nomal-"/>
+        <w:numPr>
+          <w:ilvl w:val="0"/>
+          <w:numId w:val="0"/>
+        </w:numPr>
+        <w:ind w:left="717"/>
+      </w:pPr>
+      <w:r>
+        <w:t>Mô tả các tác vụ mà BA thực hiện để chuẩn bị và tiến hành các hoạt động khơi gợi thông tin và xác nhận kết quả đạt được. Nó cũng mô tả cách BA giao tiếp với các bên liên quan khi đã tập hợp được thông tin và duy trì sự hợp tác liên tục với họ trong mọi hoạt động phân tích nghiệp vụ.</w:t>
+      </w:r>
+    </w:p>
+    <w:p>
+      <w:pPr>
+        <w:pStyle w:val="Nomal-"/>
+        <w:rPr>
+          <w:b/>
+          <w:i/>
+        </w:rPr>
+      </w:pPr>
+      <w:r>
+        <w:rPr>
+          <w:b/>
+          <w:i/>
+        </w:rPr>
+        <w:t>Quản lý vòng đời của yêu cầu (Requirement Life Cycle Management)</w:t>
+      </w:r>
+    </w:p>
+    <w:p>
+      <w:pPr>
+        <w:pStyle w:val="Nomal-"/>
+        <w:numPr>
+          <w:ilvl w:val="0"/>
+          <w:numId w:val="0"/>
+        </w:numPr>
+        <w:ind w:left="717"/>
+      </w:pPr>
+      <w:r>
+        <w:t>Mô tả các tác vụ mà BA thực hiện để quản lý cũng như duy trì các thông tin về yêu cầu và thiết kế từ giai đoạn ý tưởng cho đến khi hoàn thành. Những tác vụ này mô tả việc thiết lập mối quan hệ ý nghĩa giữa các yêu cầu và thiết kế liên quan, đồng thời đánh giá, phân tích và giành lấy sự đồng thuận về những thay đổi đã đề xuất đối với các yêu cầu và thiết kế.</w:t>
+      </w:r>
+    </w:p>
+    <w:p>
+      <w:pPr>
+        <w:pStyle w:val="Nomal-"/>
+        <w:rPr>
+          <w:b/>
+          <w:i/>
+        </w:rPr>
+      </w:pPr>
+      <w:r>
+        <w:rPr>
+          <w:b/>
+          <w:i/>
+        </w:rPr>
+        <w:t>Phân tích chiến lược (Strategy Analysis)</w:t>
+      </w:r>
+    </w:p>
+    <w:p>
+      <w:pPr>
+        <w:pStyle w:val="Nomal-"/>
+        <w:numPr>
+          <w:ilvl w:val="0"/>
+          <w:numId w:val="0"/>
+        </w:numPr>
+        <w:ind w:left="717"/>
+      </w:pPr>
+      <w:r>
+        <w:t>Mô tả công việc mà BA phải thực hiện để hợp tác với các bên liên quan nhằm xác định nhu cầu của chiến lược hoặc tầm quan trọng chiến thuật (the business need – nhu cầu nghiệp vụ), cho phép doanh nghiệp giải quyết nhu cầu đó, và căn chỉnh kết quả sao cho phù hợp với sự thay đổi thông qua các chiến lược ở mức độ cao hơn lẫn thấp hơn.</w:t>
+      </w:r>
+    </w:p>
+    <w:p>
+      <w:pPr>
+        <w:pStyle w:val="Nomal-"/>
+        <w:rPr>
+          <w:b/>
+          <w:i/>
+        </w:rPr>
+      </w:pPr>
+      <w:r>
+        <w:rPr>
+          <w:b/>
+          <w:i/>
+        </w:rPr>
+        <w:t>Phân tích yêu cầu và định nghĩa thiết kế (Requirement Analysis and Design Definition)</w:t>
+      </w:r>
+    </w:p>
+    <w:p>
+      <w:pPr>
+        <w:pStyle w:val="Nomal-"/>
+        <w:numPr>
+          <w:ilvl w:val="0"/>
+          <w:numId w:val="0"/>
+        </w:numPr>
+        <w:ind w:left="717"/>
+      </w:pPr>
+      <w:r>
+        <w:t xml:space="preserve">Mô tả các tác vụ mà BA thực hiện để cấu trúc và tổ chức các yêu cầu được khai thác thông qua những hoạt động khơi gợi, làm rõ chi tiết cũng như mo hình hóa yêu cầu và thiết kế, xác minh và xác nhận thông tin, xác định các tùy chọn giải pháp (solution option) có thể đáp ứng nhu cầu nghiệp vụ, ước lượng giá trị tiềm năng có thể thực hiện hóa cho mỗi tùy chọn giải pháp. </w:t>
+      </w:r>
+    </w:p>
+    <w:p>
+      <w:pPr>
+        <w:pStyle w:val="Nomal-"/>
+        <w:numPr>
+          <w:ilvl w:val="0"/>
+          <w:numId w:val="0"/>
+        </w:numPr>
+        <w:ind w:left="717"/>
+      </w:pPr>
+      <w:r>
+        <w:t>Nhóm kiến thức này bao hàm các hoạt động gia tăng và lặp đi lặp lại từ lúc hình thành khái niệm ba đầu và khám phá nhu cầu cho đến khi chuyển đổi những nhu cầu đó thafanh một giải pháp được khuyế nghị cụ thể.</w:t>
+      </w:r>
+    </w:p>
+    <w:p>
+      <w:pPr>
+        <w:pStyle w:val="Nomal-"/>
+        <w:rPr>
+          <w:b/>
+          <w:i/>
+        </w:rPr>
+      </w:pPr>
+      <w:r>
+        <w:rPr>
+          <w:b/>
+          <w:i/>
+        </w:rPr>
+        <w:lastRenderedPageBreak/>
+        <w:t>Đánh giá giải pháp (Solution Evaluation)</w:t>
+      </w:r>
+    </w:p>
+    <w:p>
+      <w:pPr>
+        <w:pStyle w:val="Nomal-"/>
+        <w:numPr>
+          <w:ilvl w:val="0"/>
+          <w:numId w:val="0"/>
+        </w:numPr>
+        <w:ind w:left="717"/>
+      </w:pPr>
+      <w:r>
+        <w:t>Mô tả các tác vụ mà BA thực hiện để đánh giá hiệu suất và giá trị chuyển giao khi doanh nghiệp áp dụng một giải pháp và khuyến nghị loại bỏ các rào cản (barrier) hoặc các ràng buộc (constraint) có thể ngăn cản việc thực hiện hóa đầy đủ giá trị.</w:t>
+      </w:r>
+    </w:p>
+    <w:p>
+      <w:pPr>
+        <w:pStyle w:val="Nomal-"/>
+        <w:numPr>
+          <w:ilvl w:val="0"/>
+          <w:numId w:val="0"/>
+        </w:numPr>
+        <w:ind w:left="1437" w:firstLine="3"/>
+        <w:rPr>
+          <w:b/>
+          <w:i/>
+        </w:rPr>
+      </w:pPr>
+      <w:r>
+        <w:rPr>
+          <w:b/>
+          <w:i/>
+        </w:rPr>
+        <w:t>1.2.1.4. Các kỹ năng cần có</w:t>
+      </w:r>
+    </w:p>
+    <w:p>
+      <w:pPr>
+        <w:pStyle w:val="Nomal-"/>
+        <w:numPr>
+          <w:ilvl w:val="0"/>
+          <w:numId w:val="40"/>
+        </w:numPr>
+        <w:rPr>
+          <w:b/>
+          <w:i/>
+        </w:rPr>
+      </w:pPr>
+      <w:r>
+        <w:rPr>
+          <w:b/>
+          <w:i/>
+        </w:rPr>
+        <w:t>Kỹ năng giao tiếp:</w:t>
+      </w:r>
+    </w:p>
+    <w:p>
+      <w:pPr>
+        <w:pStyle w:val="Nomal-"/>
+        <w:numPr>
+          <w:ilvl w:val="0"/>
+          <w:numId w:val="0"/>
+        </w:numPr>
+        <w:ind w:left="717"/>
+      </w:pPr>
+      <w:r>
+        <w:t>BA dành rất nhiều thời gian tương tác với người sử dụng, khách hàng, người quản lý và đội dự án phần mềm. Bên cạnh việc làm việc với khách hàng để lấy yêu cầu, BA còn phải truyền đạt lại những yêu cầu đó về team dự án của mình.</w:t>
+      </w:r>
+    </w:p>
+    <w:p>
+      <w:pPr>
+        <w:pStyle w:val="Nomal-"/>
+        <w:numPr>
+          <w:ilvl w:val="0"/>
+          <w:numId w:val="40"/>
+        </w:numPr>
+        <w:rPr>
+          <w:b/>
+          <w:i/>
+        </w:rPr>
+      </w:pPr>
+      <w:r>
+        <w:rPr>
+          <w:b/>
+          <w:i/>
+        </w:rPr>
+        <w:t>Kỹ năng công nghệ</w:t>
+      </w:r>
+      <w:r>
+        <w:rPr>
+          <w:b/>
+          <w:i/>
+        </w:rPr>
+        <w:t>:</w:t>
+      </w:r>
+    </w:p>
+    <w:p>
+      <w:pPr>
+        <w:pStyle w:val="Nomal-"/>
+        <w:numPr>
+          <w:ilvl w:val="0"/>
+          <w:numId w:val="0"/>
+        </w:numPr>
+        <w:ind w:left="720"/>
+      </w:pPr>
+      <w:r>
+        <w:t xml:space="preserve">Để xác định được các giải pháp kinh doanh, một BA nên biết những gì các ứng dụng công nghệ thông tin đang sử dụng, những kết quả mới có thể đạt được thông qua các nền tảng công nghệ thông tin hiện tại và những công nghệ đang được sử dụng mới nhất. Hiểu được cách vận hành, nguyên lý hoạt động của công nghệ đang sử dụng để có thể đưa ra các đề xuất, giải pháp. </w:t>
+      </w:r>
+    </w:p>
+    <w:p>
+      <w:pPr>
+        <w:pStyle w:val="Nomal-"/>
+        <w:numPr>
+          <w:ilvl w:val="0"/>
+          <w:numId w:val="40"/>
+        </w:numPr>
+        <w:rPr>
+          <w:b/>
+          <w:i/>
+        </w:rPr>
+      </w:pPr>
+      <w:r>
+        <w:rPr>
+          <w:b/>
+          <w:i/>
+        </w:rPr>
+        <w:t>Kỹ năng phân tích:</w:t>
+      </w:r>
+    </w:p>
+    <w:p>
+      <w:pPr>
+        <w:pStyle w:val="Nomal-"/>
+        <w:numPr>
+          <w:ilvl w:val="0"/>
+          <w:numId w:val="0"/>
+        </w:numPr>
+        <w:ind w:left="720"/>
+      </w:pPr>
+      <w:r>
+        <w:t xml:space="preserve">BA cần kỹ năng phân tích xuất sắc để xác định đúng, rõ ràng những yêu cầu của khách hàng và có được cái nhìn tổng quan về hệ thống. </w:t>
+      </w:r>
+      <w:r>
+        <w:t>Mặc khác, công việc của BA đôi lúc phải phân tích số liệu, tài liệu, các kết quả khảo sát với người sử dụng đầu tiên và quy trình làm việc để xác định quá trình xử lý để khắc phục vấn đề kinh doanh</w:t>
+      </w:r>
+      <w:r>
+        <w:t>.</w:t>
+      </w:r>
+    </w:p>
+    <w:p>
+      <w:pPr>
+        <w:pStyle w:val="Nomal-"/>
+        <w:numPr>
+          <w:ilvl w:val="0"/>
+          <w:numId w:val="40"/>
+        </w:numPr>
+        <w:rPr>
+          <w:b/>
+          <w:i/>
+        </w:rPr>
+      </w:pPr>
+      <w:r>
+        <w:rPr>
+          <w:b/>
+          <w:i/>
+        </w:rPr>
+        <w:t>Kỹ năng xử lý vấn đề:</w:t>
+      </w:r>
+    </w:p>
+    <w:p>
+      <w:pPr>
+        <w:ind w:left="720" w:firstLine="0"/>
+      </w:pPr>
+      <w:r>
+        <w:t>Trong công việc, BA cũng thường gặp nhiều sự thay đổi và không có gì là chắc chắn. Do đó việc tìm ra cách để giải quyết vấn đề và tiến tới thành công của dự án là một trong những điều quan trọng.</w:t>
+      </w:r>
+    </w:p>
+    <w:p>
+      <w:pPr>
+        <w:pStyle w:val="Nomal-"/>
+        <w:numPr>
+          <w:ilvl w:val="0"/>
+          <w:numId w:val="40"/>
+        </w:numPr>
+        <w:rPr>
+          <w:b/>
+          <w:i/>
+        </w:rPr>
+      </w:pPr>
+      <w:r>
+        <w:rPr>
+          <w:b/>
+          <w:i/>
+        </w:rPr>
+        <w:lastRenderedPageBreak/>
+        <w:t>Kỹ năng ra quyết định</w:t>
+      </w:r>
+      <w:r>
+        <w:rPr>
+          <w:b/>
+          <w:i/>
+        </w:rPr>
+        <w:t>:</w:t>
+      </w:r>
+    </w:p>
+    <w:p>
+      <w:pPr>
+        <w:ind w:left="720" w:firstLine="0"/>
+      </w:pPr>
+      <w:r>
+        <w:t>Một BA nên có khả năng đánh giá tình hình tốt, tiếp nhận đầu vào từ các bên liên quan và chọn một ra một hướng xử lý hợp lý với tình hình các bên.</w:t>
+      </w:r>
+    </w:p>
+    <w:p>
+      <w:pPr>
+        <w:pStyle w:val="Nomal-"/>
+        <w:numPr>
+          <w:ilvl w:val="0"/>
+          <w:numId w:val="40"/>
+        </w:numPr>
+        <w:rPr>
+          <w:b/>
+          <w:i/>
+        </w:rPr>
+      </w:pPr>
+      <w:r>
+        <w:rPr>
+          <w:b/>
+          <w:i/>
+        </w:rPr>
+        <w:t>Kỹ năng quản lý</w:t>
+      </w:r>
+      <w:r>
+        <w:rPr>
+          <w:b/>
+          <w:i/>
+        </w:rPr>
+        <w:t>:</w:t>
+      </w:r>
+    </w:p>
+    <w:p>
+      <w:pPr>
+        <w:ind w:left="720" w:firstLine="0"/>
+      </w:pPr>
+      <w:r>
+        <w:t>Lập kế hoạch phạm vi dự án, phân công và hợp tác cùng</w:t>
+      </w:r>
+      <w:r>
+        <w:t xml:space="preserve"> </w:t>
+      </w:r>
+      <w:r>
+        <w:t>team, xử lý yêu cầu thay đổi, dự báo ngân sách và giữ tất cả mọi người trong</w:t>
+      </w:r>
+      <w:r>
+        <w:t xml:space="preserve"> </w:t>
+      </w:r>
+      <w:r>
+        <w:t>dự án trong một thời gian quy định</w:t>
+      </w:r>
+      <w:r>
+        <w:t>.</w:t>
+      </w:r>
+    </w:p>
+    <w:p>
+      <w:pPr>
+        <w:pStyle w:val="Nomal-"/>
+        <w:numPr>
+          <w:ilvl w:val="0"/>
+          <w:numId w:val="40"/>
+        </w:numPr>
+        <w:rPr>
+          <w:b/>
+          <w:i/>
+        </w:rPr>
+      </w:pPr>
+      <w:r>
+        <w:rPr>
+          <w:b/>
+          <w:i/>
+        </w:rPr>
+        <w:t>Kỹ năng đàm phán và thuyết phục</w:t>
+      </w:r>
+      <w:r>
+        <w:rPr>
+          <w:b/>
+          <w:i/>
+        </w:rPr>
+        <w:t>:</w:t>
+      </w:r>
+    </w:p>
+    <w:p>
+      <w:pPr>
+        <w:ind w:left="720" w:firstLine="0"/>
+      </w:pPr>
+      <w:r>
+        <w:t>K</w:t>
+      </w:r>
+      <w:r>
+        <w:t>ỹ năng đàm phán của một BA phải sử dụng thường xuyên để đạt được mục tiêu đạt được một kết quả có lợi cho công ty và một giải pháp làm việc cho khách hàng.</w:t>
+      </w:r>
+    </w:p>
+    <w:p>
+      <w:pPr>
+        <w:pStyle w:val="Nomal-"/>
+        <w:numPr>
+          <w:ilvl w:val="0"/>
+          <w:numId w:val="0"/>
+        </w:numPr>
+        <w:ind w:left="720"/>
+        <w:rPr>
+          <w:b/>
+        </w:rPr>
+      </w:pPr>
+    </w:p>
+    <w:p>
+      <w:pPr>
+        <w:pStyle w:val="Heading3"/>
+        <w:rPr>
+          <w:i w:val="0"/>
+        </w:rPr>
+      </w:pPr>
+      <w:r>
+        <w:rPr>
+          <w:i w:val="0"/>
+        </w:rPr>
+        <w:t>Quy trình phân tích nghiệp vụ</w:t>
+      </w:r>
+    </w:p>
+    <w:p>
+      <w:pPr>
+        <w:pStyle w:val="Nomal-"/>
+        <w:numPr>
+          <w:ilvl w:val="0"/>
+          <w:numId w:val="0"/>
+        </w:numPr>
+        <w:ind w:left="717"/>
+        <w:rPr>
+          <w:b/>
+          <w:i/>
+        </w:rPr>
+      </w:pPr>
+      <w:r>
+        <w:rPr>
+          <w:b/>
+          <w:i/>
+        </w:rPr>
+        <w:t xml:space="preserve">1.2.2.1. </w:t>
+      </w:r>
+      <w:r>
+        <w:rPr>
+          <w:b/>
+          <w:i/>
+        </w:rPr>
+        <w:t>Xây dựng Workflow</w:t>
+      </w:r>
+    </w:p>
+    <w:p>
+      <w:pPr>
+        <w:pStyle w:val="Nomal-"/>
+      </w:pPr>
+      <w:r>
+        <w:rPr>
+          <w:b/>
+        </w:rPr>
+        <w:t>Workflow:</w:t>
+      </w:r>
+      <w:r>
+        <w:t xml:space="preserve"> là một luồng công việc hay quy trình công việc lặp lại, trong đó bao gồm chi tiết những nhiệm vụ được sắp xếp theo trật tự có hệ thống chuẩn hóa. </w:t>
+      </w:r>
+    </w:p>
+    <w:p>
+      <w:pPr>
+        <w:pStyle w:val="Nomal-"/>
+        <w:numPr>
+          <w:ilvl w:val="0"/>
+          <w:numId w:val="0"/>
+        </w:numPr>
+        <w:ind w:left="717" w:hanging="360"/>
+      </w:pPr>
+      <w:r>
+        <w:rPr>
+          <w:noProof/>
+        </w:rPr>
+        <w:drawing>
+          <wp:inline distT="0" distB="0" distL="0" distR="0" wp14:anchorId="6519484C" wp14:editId="15F77A82">
+            <wp:extent cx="4271645" cy="2669778"/>
+            <wp:effectExtent l="0" t="0" r="0" b="0"/>
+            <wp:docPr id="3" name="Picture 3" descr="Workflow Là Gì? Hướng Dẫn Xây Dựng Quy Trình Workflow Hiệu Quả"/>
+            <wp:cNvGraphicFramePr>
+              <a:graphicFrameLocks xmlns:a="http://schemas.openxmlformats.org/drawingml/2006/main" noChangeAspect="1"/>
+            </wp:cNvGraphicFramePr>
+            <a:graphic xmlns:a="http://schemas.openxmlformats.org/drawingml/2006/main">
+              <a:graphicData uri="http://schemas.openxmlformats.org/drawingml/2006/picture">
+                <pic:pic xmlns:pic="http://schemas.openxmlformats.org/drawingml/2006/picture">
+                  <pic:nvPicPr>
+                    <pic:cNvPr id="0" name="Picture 2" descr="Workflow Là Gì? Hướng Dẫn Xây Dựng Quy Trình Workflow Hiệu Quả"/>
+                    <pic:cNvPicPr>
+                      <a:picLocks noChangeAspect="1" noChangeArrowheads="1"/>
+                    </pic:cNvPicPr>
+                  </pic:nvPicPr>
+                  <pic:blipFill>
+                    <a:blip r:embed="rId20">
+                      <a:extLst>
+                        <a:ext uri="{28A0092B-C50C-407E-A947-70E740481C1C}">
+                          <a14:useLocalDpi xmlns:a14="http://schemas.microsoft.com/office/drawing/2010/main" val="0"/>
+                        </a:ext>
+                      </a:extLst>
+                    </a:blip>
+                    <a:srcRect/>
+                    <a:stretch>
+                      <a:fillRect/>
+                    </a:stretch>
+                  </pic:blipFill>
+                  <pic:spPr bwMode="auto">
+                    <a:xfrm>
+                      <a:off x="0" y="0"/>
+                      <a:ext cx="4335441" cy="2709651"/>
+                    </a:xfrm>
+                    <a:prstGeom prst="rect">
+                      <a:avLst/>
+                    </a:prstGeom>
+                    <a:noFill/>
+                    <a:ln>
+                      <a:noFill/>
+                    </a:ln>
+                  </pic:spPr>
+                </pic:pic>
+              </a:graphicData>
+            </a:graphic>
+          </wp:inline>
+        </w:drawing>
+      </w:r>
+      <w:r>
+        <w:t xml:space="preserve"> </w:t>
+      </w:r>
+    </w:p>
+    <w:p>
+      <w:pPr>
+        <w:pStyle w:val="Nomal-"/>
+        <w:numPr>
+          <w:ilvl w:val="0"/>
+          <w:numId w:val="0"/>
+        </w:numPr>
+        <w:ind w:left="717"/>
+      </w:pPr>
+      <w:r>
+        <w:lastRenderedPageBreak/>
+        <w:t>Việc sử dụng Workflow giúp thiết lập quy trình công việc một cách trực quan, cung cấp một quy trình làm việc logic, trực quan nhất. Mọi nhiệm vụ sẽ được sắp xếp và thể hiện một cách rõ ràng nhằm tránh tình trạng sai sót trong những trường hợp công việc bị quá tải.</w:t>
+      </w:r>
+    </w:p>
+    <w:p>
+      <w:pPr>
+        <w:pStyle w:val="Nomal-"/>
+        <w:rPr>
+          <w:b/>
+        </w:rPr>
+      </w:pPr>
+      <w:r>
+        <w:rPr>
+          <w:b/>
+        </w:rPr>
+        <w:t>Các quy tắc vẽ Workflow:</w:t>
+      </w:r>
+    </w:p>
+    <w:p>
+      <w:pPr>
+        <w:pStyle w:val="Nomal-"/>
+        <w:numPr>
+          <w:ilvl w:val="0"/>
+          <w:numId w:val="0"/>
+        </w:numPr>
+        <w:ind w:left="792" w:hanging="75"/>
+      </w:pPr>
+      <w:r>
+        <w:t xml:space="preserve">+ </w:t>
+      </w:r>
+      <w:r>
+        <w:t>Thiết kế theo chiều từ trên xuống, đi theo luồng hoạt động chính, luồng hoạt</w:t>
+      </w:r>
+      <w:r>
+        <w:t xml:space="preserve"> </w:t>
+      </w:r>
+      <w:r>
+        <w:t xml:space="preserve">động phụ nằm ngang. </w:t>
+      </w:r>
+    </w:p>
+    <w:p>
+      <w:pPr>
+        <w:pStyle w:val="Nomal-"/>
+        <w:numPr>
+          <w:ilvl w:val="0"/>
+          <w:numId w:val="0"/>
+        </w:numPr>
+        <w:ind w:left="792" w:hanging="75"/>
+      </w:pPr>
+      <w:r>
+        <w:t xml:space="preserve">+ </w:t>
+      </w:r>
+      <w:r>
+        <w:t xml:space="preserve">Đánh </w:t>
+      </w:r>
+      <w:r>
+        <w:t>số luồng hoạt động chính theo thứ tự từ 1 đến n và các luồng hoạt động phụ bắt đầu đi từ B, C, D,…</w:t>
+      </w:r>
+    </w:p>
+    <w:p>
+      <w:pPr>
+        <w:pStyle w:val="Nomal-"/>
+        <w:numPr>
+          <w:ilvl w:val="0"/>
+          <w:numId w:val="0"/>
+        </w:numPr>
+        <w:ind w:left="792" w:hanging="75"/>
+      </w:pPr>
+      <w:r>
+        <w:t>+ Đổ</w:t>
+      </w:r>
+      <w:r>
+        <w:t xml:space="preserve"> màu để phân biệt luồng hoạt động chính và các luồng hoạt động phụ</w:t>
+      </w:r>
+      <w:r>
+        <w:t>.</w:t>
+      </w:r>
+    </w:p>
+    <w:p>
+      <w:pPr>
+        <w:pStyle w:val="Nomal-"/>
+        <w:rPr>
+          <w:b/>
+          <w:kern w:val="32"/>
+          <w:szCs w:val="32"/>
+        </w:rPr>
+      </w:pPr>
+      <w:r>
+        <w:rPr>
+          <w:b/>
+          <w:noProof/>
+        </w:rPr>
+        <mc:AlternateContent>
+          <mc:Choice Requires="wps">
+            <w:drawing>
+              <wp:anchor distT="0" distB="0" distL="114300" distR="114300" simplePos="0" relativeHeight="251659264" behindDoc="0" locked="0" layoutInCell="1" allowOverlap="1" wp14:anchorId="52237A1C" wp14:editId="36105672">
+                <wp:simplePos x="0" y="0"/>
+                <wp:positionH relativeFrom="column">
+                  <wp:posOffset>415925</wp:posOffset>
+                </wp:positionH>
+                <wp:positionV relativeFrom="paragraph">
+                  <wp:posOffset>305435</wp:posOffset>
+                </wp:positionV>
+                <wp:extent cx="670560" cy="441960"/>
+                <wp:effectExtent l="0" t="0" r="15240" b="15240"/>
+                <wp:wrapNone/>
+                <wp:docPr id="6" name="Oval 6"/>
+                <wp:cNvGraphicFramePr/>
+                <a:graphic xmlns:a="http://schemas.openxmlformats.org/drawingml/2006/main">
+                  <a:graphicData uri="http://schemas.microsoft.com/office/word/2010/wordprocessingShape">
+                    <wps:wsp>
+                      <wps:cNvSpPr/>
+                      <wps:spPr>
+                        <a:xfrm>
+                          <a:off x="0" y="0"/>
+                          <a:ext cx="670560" cy="441960"/>
+                        </a:xfrm>
+                        <a:prstGeom prst="ellipse">
+                          <a:avLst/>
+                        </a:prstGeom>
+                      </wps:spPr>
+                      <wps:style>
+                        <a:lnRef idx="2">
+                          <a:schemeClr val="accent1">
+                            <a:shade val="50000"/>
+                          </a:schemeClr>
+                        </a:lnRef>
+                        <a:fillRef idx="1">
+                          <a:schemeClr val="accent1"/>
+                        </a:fillRef>
+                        <a:effectRef idx="0">
+                          <a:schemeClr val="accent1"/>
+                        </a:effectRef>
+                        <a:fontRef idx="minor">
+                          <a:schemeClr val="lt1"/>
+                        </a:fontRef>
+                      </wps:style>
+                      <wps:bodyPr rot="0" spcFirstLastPara="0" vertOverflow="overflow" horzOverflow="overflow" vert="horz" wrap="square" lIns="91440" tIns="45720" rIns="91440" bIns="45720" numCol="1" spcCol="0" rtlCol="0" fromWordArt="0" anchor="ctr" anchorCtr="0" forceAA="0" compatLnSpc="1">
+                        <a:prstTxWarp prst="textNoShape">
+                          <a:avLst/>
+                        </a:prstTxWarp>
+                        <a:noAutofit/>
+                      </wps:bodyPr>
+                    </wps:wsp>
+                  </a:graphicData>
+                </a:graphic>
+                <wp14:sizeRelH relativeFrom="margin">
+                  <wp14:pctWidth>0</wp14:pctWidth>
+                </wp14:sizeRelH>
+                <wp14:sizeRelV relativeFrom="margin">
+                  <wp14:pctHeight>0</wp14:pctHeight>
+                </wp14:sizeRelV>
+              </wp:anchor>
+            </w:drawing>
+          </mc:Choice>
+          <mc:Fallback>
+            <w:pict>
+              <v:oval w14:anchorId="7E3A2758" id="Oval 6" o:spid="_x0000_s1026" style="position:absolute;margin-left:32.75pt;margin-top:24.05pt;width:52.8pt;height:34.8pt;z-index:251659264;visibility:visible;mso-wrap-style:square;mso-width-percent:0;mso-height-percent:0;mso-wrap-distance-left:9pt;mso-wrap-distance-top:0;mso-wrap-distance-right:9pt;mso-wrap-distance-bottom:0;mso-position-horizontal:absolute;mso-position-horizontal-relative:text;mso-position-vertical:absolute;mso-position-vertical-relative:text;mso-width-percent:0;mso-height-percent:0;mso-width-relative:margin;mso-height-relative:margin;v-text-anchor:middle" o:gfxdata="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" fillcolor="#4f81bd [3204]" strokecolor="#243f60 [1604]" strokeweight="2pt"/>
+            </w:pict>
+          </mc:Fallback>
+        </mc:AlternateContent>
+      </w:r>
+      <w:r>
+        <w:rPr>
+          <w:b/>
+        </w:rPr>
+        <w:t>Kí hiệu hình vẽ:</w:t>
+      </w:r>
+    </w:p>
+    <w:p>
+      <w:pPr>
+        <w:pStyle w:val="Nomal-"/>
+        <w:numPr>
+          <w:ilvl w:val="0"/>
+          <w:numId w:val="0"/>
+        </w:numPr>
+        <w:ind w:left="2160"/>
+      </w:pPr>
+      <w:r>
+        <w:t>Bắt đầu/Kết thúc</w:t>
+      </w:r>
+    </w:p>
+    <w:p>
+      <w:pPr>
+        <w:pStyle w:val="Nomal-"/>
+        <w:numPr>
+          <w:ilvl w:val="0"/>
+          <w:numId w:val="0"/>
+        </w:numPr>
+        <w:ind w:left="717" w:hanging="360"/>
+      </w:pPr>
+      <w:r>
+        <w:rPr>
+          <w:noProof/>
+        </w:rPr>
+        <mc:AlternateContent>
+          <mc:Choice Requires="wps">
+            <w:drawing>
+              <wp:anchor distT="0" distB="0" distL="114300" distR="114300" simplePos="0" relativeHeight="251660288" behindDoc="0" locked="0" layoutInCell="1" allowOverlap="1" wp14:anchorId="2BD117D3" wp14:editId="0F8BCD47">
+                <wp:simplePos x="0" y="0"/>
+                <wp:positionH relativeFrom="column">
+                  <wp:posOffset>339725</wp:posOffset>
+                </wp:positionH>
+                <wp:positionV relativeFrom="paragraph">
+                  <wp:posOffset>208280</wp:posOffset>
+                </wp:positionV>
+                <wp:extent cx="777240" cy="541020"/>
+                <wp:effectExtent l="0" t="0" r="22860" b="11430"/>
+                <wp:wrapNone/>
+                <wp:docPr id="7" name="Diamond 7"/>
+                <wp:cNvGraphicFramePr/>
+                <a:graphic xmlns:a="http://schemas.openxmlformats.org/drawingml/2006/main">
+                  <a:graphicData uri="http://schemas.microsoft.com/office/word/2010/wordprocessingShape">
+                    <wps:wsp>
+                      <wps:cNvSpPr/>
+                      <wps:spPr>
+                        <a:xfrm>
+                          <a:off x="0" y="0"/>
+                          <a:ext cx="777240" cy="541020"/>
+                        </a:xfrm>
+                        <a:prstGeom prst="diamond">
+                          <a:avLst/>
+                        </a:prstGeom>
+                      </wps:spPr>
+                      <wps:style>
+                        <a:lnRef idx="2">
+                          <a:schemeClr val="accent1">
+                            <a:shade val="50000"/>
+                          </a:schemeClr>
+                        </a:lnRef>
+                        <a:fillRef idx="1">
+                          <a:schemeClr val="accent1"/>
+                        </a:fillRef>
+                        <a:effectRef idx="0">
+                          <a:schemeClr val="accent1"/>
+                        </a:effectRef>
+                        <a:fontRef idx="minor">
+                          <a:schemeClr val="lt1"/>
+                        </a:fontRef>
+                      </wps:style>
+                      <wps:bodyPr rot="0" spcFirstLastPara="0" vertOverflow="overflow" horzOverflow="overflow" vert="horz" wrap="square" lIns="91440" tIns="45720" rIns="91440" bIns="45720" numCol="1" spcCol="0" rtlCol="0" fromWordArt="0" anchor="ctr" anchorCtr="0" forceAA="0" compatLnSpc="1">
+                        <a:prstTxWarp prst="textNoShape">
+                          <a:avLst/>
+                        </a:prstTxWarp>
+                        <a:noAutofit/>
+                      </wps:bodyPr>
+                    </wps:wsp>
+                  </a:graphicData>
+                </a:graphic>
+              </wp:anchor>
+            </w:drawing>
+          </mc:Choice>
+          <mc:Fallback>
+            <w:pict>
+              <v:shapetype w14:anchorId="582C04FB" id="_x0000_t4" coordsize="21600,21600" o:spt="4" path="m10800,l,10800,10800,21600,21600,10800xe">
+                <v:stroke joinstyle="miter"/>
+                <v:path gradientshapeok="t" o:connecttype="rect" textboxrect="5400,5400,16200,16200"/>
+              </v:shapetype>
+              <v:shape id="Diamond 7" o:spid="_x0000_s1026" type="#_x0000_t4" style="position:absolute;margin-left:26.75pt;margin-top:16.4pt;width:61.2pt;height:42.6pt;z-index:251660288;visibility:visible;mso-wrap-style:square;mso-wrap-distance-left:9pt;mso-wrap-distance-top:0;mso-wrap-distance-right:9pt;mso-wrap-distance-bottom:0;mso-position-horizontal:absolute;mso-position-horizontal-relative:text;mso-position-vertical:absolute;mso-position-vertical-relative:text;v-text-anchor:middle" o:gfxdata="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" fillcolor="#4f81bd [3204]" strokecolor="#243f60 [1604]" strokeweight="2pt"/>
+            </w:pict>
+          </mc:Fallback>
+        </mc:AlternateContent>
+      </w:r>
+    </w:p>
+    <w:p>
+      <w:pPr>
+        <w:pStyle w:val="Nomal-"/>
+        <w:numPr>
+          <w:ilvl w:val="0"/>
+          <w:numId w:val="0"/>
+        </w:numPr>
+        <w:ind w:left="717" w:hanging="360"/>
+      </w:pPr>
+      <w:r>
+        <w:tab/>
+      </w:r>
+      <w:r>
+        <w:tab/>
+      </w:r>
+      <w:r>
+        <w:tab/>
+      </w:r>
+      <w:r>
+        <w:tab/>
+        <w:t>Điều kiện rẽ nhánh/Lựa chọn</w:t>
+      </w:r>
+    </w:p>
+    <w:p>
+      <w:pPr>
+        <w:pStyle w:val="Nomal-"/>
+        <w:numPr>
+          <w:ilvl w:val="0"/>
+          <w:numId w:val="0"/>
+        </w:numPr>
+        <w:ind w:left="717" w:hanging="360"/>
+      </w:pPr>
+      <w:r>
+        <w:rPr>
+          <w:noProof/>
+        </w:rPr>
+        <mc:AlternateContent>
+          <mc:Choice Requires="wps">
+            <w:drawing>
+              <wp:anchor distT="0" distB="0" distL="114300" distR="114300" simplePos="0" relativeHeight="251661312" behindDoc="0" locked="0" layoutInCell="1" allowOverlap="1" wp14:anchorId="014EC52F" wp14:editId="45EF4BE1">
+                <wp:simplePos x="0" y="0"/>
+                <wp:positionH relativeFrom="column">
+                  <wp:posOffset>324485</wp:posOffset>
+                </wp:positionH>
+                <wp:positionV relativeFrom="paragraph">
+                  <wp:posOffset>241300</wp:posOffset>
+                </wp:positionV>
+                <wp:extent cx="800100" cy="381000"/>
+                <wp:effectExtent l="0" t="0" r="19050" b="19050"/>
+                <wp:wrapNone/>
+                <wp:docPr id="8" name="Rectangle 8"/>
+                <wp:cNvGraphicFramePr/>
+                <a:graphic xmlns:a="http://schemas.openxmlformats.org/drawingml/2006/main">
+                  <a:graphicData uri="http://schemas.microsoft.com/office/word/2010/wordprocessingShape">
+                    <wps:wsp>
+                      <wps:cNvSpPr/>
+                      <wps:spPr>
+                        <a:xfrm>
+                          <a:off x="0" y="0"/>
+                          <a:ext cx="800100" cy="381000"/>
+                        </a:xfrm>
+                        <a:prstGeom prst="rect">
+                          <a:avLst/>
+                        </a:prstGeom>
+                      </wps:spPr>
+                      <wps:style>
+                        <a:lnRef idx="2">
+                          <a:schemeClr val="accent1">
+                            <a:shade val="50000"/>
+                          </a:schemeClr>
+                        </a:lnRef>
+                        <a:fillRef idx="1">
+                          <a:schemeClr val="accent1"/>
+                        </a:fillRef>
+                        <a:effectRef idx="0">
+                          <a:schemeClr val="accent1"/>
+                        </a:effectRef>
+                        <a:fontRef idx="minor">
+                          <a:schemeClr val="lt1"/>
+                        </a:fontRef>
+                      </wps:style>
+                      <wps:bodyPr rot="0" spcFirstLastPara="0" vertOverflow="overflow" horzOverflow="overflow" vert="horz" wrap="square" lIns="91440" tIns="45720" rIns="91440" bIns="45720" numCol="1" spcCol="0" rtlCol="0" fromWordArt="0" anchor="ctr" anchorCtr="0" forceAA="0" compatLnSpc="1">
+                        <a:prstTxWarp prst="textNoShape">
+                          <a:avLst/>
+                        </a:prstTxWarp>
+                        <a:noAutofit/>
+                      </wps:bodyPr>
+                    </wps:wsp>
+                  </a:graphicData>
+                </a:graphic>
+              </wp:anchor>
+            </w:drawing>
+          </mc:Choice>
+          <mc:Fallback>
+            <w:pict>
+              <v:rect w14:anchorId="70AAD238" id="Rectangle 8" o:spid="_x0000_s1026" style="position:absolute;margin-left:25.55pt;margin-top:19pt;width:63pt;height:30pt;z-index:251661312;visibility:visible;mso-wrap-style:square;mso-wrap-distance-left:9pt;mso-wrap-distance-top:0;mso-wrap-distance-right:9pt;mso-wrap-distance-bottom:0;mso-position-horizontal:absolute;mso-position-horizontal-relative:text;mso-position-vertical:absolute;mso-position-vertical-relative:text;v-text-anchor:middle" o:gfxdata="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" fillcolor="#4f81bd [3204]" strokecolor="#243f60 [1604]" strokeweight="2pt"/>
+            </w:pict>
+          </mc:Fallback>
+        </mc:AlternateContent>
+      </w:r>
+    </w:p>
+    <w:p>
+      <w:pPr>
+        <w:pStyle w:val="Nomal-"/>
+        <w:numPr>
+          <w:ilvl w:val="0"/>
+          <w:numId w:val="0"/>
+        </w:numPr>
+        <w:ind w:left="717" w:hanging="360"/>
+      </w:pPr>
+      <w:r>
+        <w:tab/>
+      </w:r>
+      <w:r>
+        <w:tab/>
+      </w:r>
+      <w:r>
+        <w:tab/>
+      </w:r>
+      <w:r>
+        <w:tab/>
+        <w:t>Thực hiện/Xử lý</w:t>
+      </w:r>
+    </w:p>
+    <w:p>
+      <w:pPr>
+        <w:pStyle w:val="Nomal-"/>
+        <w:numPr>
+          <w:ilvl w:val="0"/>
+          <w:numId w:val="0"/>
+        </w:numPr>
+        <w:ind w:left="717" w:hanging="360"/>
+      </w:pPr>
+    </w:p>
+    <w:p>
+      <w:pPr>
+        <w:pStyle w:val="Nomal-"/>
+        <w:rPr>
+          <w:b/>
+        </w:rPr>
+      </w:pPr>
+      <w:r>
+        <w:rPr>
+          <w:b/>
+        </w:rPr>
+        <w:t>Công cụ:</w:t>
+      </w:r>
+    </w:p>
+    <w:p>
+      <w:pPr>
+        <w:pStyle w:val="Nomal-"/>
+        <w:numPr>
+          <w:ilvl w:val="0"/>
+          <w:numId w:val="0"/>
+        </w:numPr>
+        <w:ind w:left="717"/>
+      </w:pPr>
+      <w:r>
+        <w:rPr>
+          <w:noProof/>
+        </w:rPr>
+        <w:drawing>
+          <wp:inline distT="0" distB="0" distL="0" distR="0" wp14:anchorId="083ECC3D" wp14:editId="6C2DE266">
+            <wp:extent cx="2072640" cy="1006864"/>
+            <wp:effectExtent l="0" t="0" r="3810" b="3175"/>
+            <wp:docPr id="9" name="Picture 9" descr="Microsoft Apps"/>
+            <wp:cNvGraphicFramePr>
+              <a:graphicFrameLocks xmlns:a="http://schemas.openxmlformats.org/drawingml/2006/main" noChangeAspect="1"/>
+            </wp:cNvGraphicFramePr>
+            <a:graphic xmlns:a="http://schemas.openxmlformats.org/drawingml/2006/main">
+              <a:graphicData uri="http://schemas.openxmlformats.org/drawingml/2006/picture">
+                <pic:pic xmlns:pic="http://schemas.openxmlformats.org/drawingml/2006/picture">
+                  <pic:nvPicPr>
+                    <pic:cNvPr id="0" name="Picture 4" descr="Microsoft Apps"/>
+                    <pic:cNvPicPr>
+                      <a:picLocks noChangeAspect="1" noChangeArrowheads="1"/>
+                    </pic:cNvPicPr>
+                  </pic:nvPicPr>
+                  <pic:blipFill>
+                    <a:blip r:embed="rId21">
+                      <a:extLst>
+                        <a:ext uri="{28A0092B-C50C-407E-A947-70E740481C1C}">
+                          <a14:useLocalDpi xmlns:a14="http://schemas.microsoft.com/office/drawing/2010/main" val="0"/>
+                        </a:ext>
+                      </a:extLst>
+                    </a:blip>
+                    <a:srcRect/>
+                    <a:stretch>
+                      <a:fillRect/>
+                    </a:stretch>
+                  </pic:blipFill>
+                  <pic:spPr bwMode="auto">
+                    <a:xfrm>
+                      <a:off x="0" y="0"/>
+                      <a:ext cx="2096110" cy="1018265"/>
+                    </a:xfrm>
+                    <a:prstGeom prst="rect">
+                      <a:avLst/>
+                    </a:prstGeom>
+                    <a:noFill/>
+                    <a:ln>
+                      <a:noFill/>
+                    </a:ln>
+                  </pic:spPr>
+                </pic:pic>
+              </a:graphicData>
+            </a:graphic>
+          </wp:inline>
+        </w:drawing>
+      </w:r>
+    </w:p>
+    <w:p>
+      <w:pPr>
+        <w:pStyle w:val="Nomal-"/>
+        <w:numPr>
+          <w:ilvl w:val="0"/>
+          <w:numId w:val="0"/>
+        </w:numPr>
+        <w:ind w:left="1437" w:firstLine="3"/>
+        <w:rPr>
+          <w:b/>
+          <w:i/>
+        </w:rPr>
+      </w:pPr>
+    </w:p>
+    <w:p>
+      <w:pPr>
+        <w:pStyle w:val="Nomal-"/>
+        <w:numPr>
+          <w:ilvl w:val="0"/>
+          <w:numId w:val="0"/>
+        </w:numPr>
+        <w:ind w:left="1437" w:firstLine="3"/>
+        <w:rPr>
+          <w:b/>
+          <w:i/>
+        </w:rPr>
+      </w:pPr>
+    </w:p>
+    <w:p>
+      <w:pPr>
+        <w:pStyle w:val="Nomal-"/>
+        <w:numPr>
+          <w:ilvl w:val="0"/>
+          <w:numId w:val="0"/>
+        </w:numPr>
+        <w:ind w:left="1437" w:firstLine="3"/>
+        <w:rPr>
+          <w:b/>
+          <w:i/>
+        </w:rPr>
+      </w:pPr>
+    </w:p>
+    <w:p>
+      <w:pPr>
+        <w:pStyle w:val="Nomal-"/>
+        <w:numPr>
+          <w:ilvl w:val="0"/>
+          <w:numId w:val="0"/>
+        </w:numPr>
+        <w:ind w:left="1437" w:firstLine="3"/>
+        <w:rPr>
+          <w:b/>
+          <w:i/>
+        </w:rPr>
+      </w:pPr>
+    </w:p>
+    <w:p>
+      <w:pPr>
+        <w:pStyle w:val="Nomal-"/>
+        <w:numPr>
+          <w:ilvl w:val="0"/>
+          <w:numId w:val="0"/>
+        </w:numPr>
+        <w:ind w:left="1437" w:firstLine="3"/>
+        <w:rPr>
+          <w:b/>
+          <w:i/>
+        </w:rPr>
+      </w:pPr>
+      <w:r>
+        <w:rPr>
+          <w:b/>
+          <w:i/>
+        </w:rPr>
+        <w:lastRenderedPageBreak/>
+        <w:t>1.2.2.2. Xây dựng User story</w:t>
+      </w:r>
+    </w:p>
+    <w:p>
+      <w:pPr>
+        <w:pStyle w:val="Nomal-"/>
+      </w:pPr>
+      <w:r>
+        <w:rPr>
+          <w:b/>
+        </w:rPr>
+        <w:t>User story:</w:t>
+      </w:r>
+      <w:r>
+        <w:t xml:space="preserve"> là một tài liệu sơ giản về yêu cầu sản phẩm với góc nhìn người dùng. </w:t>
+      </w:r>
+    </w:p>
+    <w:p>
+      <w:pPr>
+        <w:pStyle w:val="Nomal-"/>
+        <w:rPr>
+          <w:b/>
+        </w:rPr>
+      </w:pPr>
+      <w:r>
+        <w:rPr>
+          <w:b/>
+        </w:rPr>
+        <w:t>Các tiêu chí của User story:</w:t>
+      </w:r>
+      <w:r>
+        <w:rPr>
+          <w:b/>
+        </w:rPr>
+        <w:t xml:space="preserve"> </w:t>
+      </w:r>
+      <w:r>
+        <w:t>Tiêu chí</w:t>
+      </w:r>
+      <w:r>
+        <w:rPr>
+          <w:b/>
+        </w:rPr>
+        <w:t xml:space="preserve"> INVEST</w:t>
+      </w:r>
+    </w:p>
+    <w:p>
+      <w:pPr>
+        <w:pStyle w:val="Nomal-"/>
+        <w:numPr>
+          <w:ilvl w:val="0"/>
+          <w:numId w:val="0"/>
+        </w:numPr>
+        <w:ind w:left="717"/>
+      </w:pPr>
+      <w:r>
+        <w:t xml:space="preserve">+ </w:t>
+      </w:r>
+      <w:r>
+        <w:rPr>
+          <w:b/>
+        </w:rPr>
+        <w:t>I -</w:t>
+      </w:r>
+      <w:r>
+        <w:t xml:space="preserve"> </w:t>
+      </w:r>
+      <w:r>
+        <w:rPr>
+          <w:b/>
+        </w:rPr>
+        <w:t xml:space="preserve">Independent </w:t>
+      </w:r>
+      <w:r>
+        <w:t>(Độc lập):</w:t>
+      </w:r>
+      <w:r>
+        <w:t xml:space="preserve"> Mỗi User story phải độc lập với các user story khác.</w:t>
+      </w:r>
+    </w:p>
+    <w:p>
+      <w:pPr>
+        <w:pStyle w:val="Nomal-"/>
+        <w:numPr>
+          <w:ilvl w:val="0"/>
+          <w:numId w:val="0"/>
+        </w:numPr>
+        <w:ind w:left="717"/>
+      </w:pPr>
+      <w:r>
+        <w:t xml:space="preserve">+ </w:t>
+      </w:r>
+      <w:r>
+        <w:rPr>
+          <w:b/>
+        </w:rPr>
+        <w:t>N - Negotiable</w:t>
+      </w:r>
+      <w:r>
+        <w:t xml:space="preserve"> (Thương lượng được): </w:t>
+      </w:r>
+      <w:r>
+        <w:t>Được thảo luận và thống nhất giữa các</w:t>
+      </w:r>
+      <w:r>
+        <w:t xml:space="preserve"> </w:t>
+      </w:r>
+      <w:r>
+        <w:t>bên liên quan (PO, Dev team, BA…)</w:t>
+      </w:r>
+      <w:r>
+        <w:t>.</w:t>
+      </w:r>
+    </w:p>
+    <w:p>
+      <w:pPr>
+        <w:pStyle w:val="Nomal-"/>
+        <w:numPr>
+          <w:ilvl w:val="0"/>
+          <w:numId w:val="0"/>
+        </w:numPr>
+        <w:ind w:left="717"/>
+      </w:pPr>
+      <w:r>
+        <w:t xml:space="preserve">+ </w:t>
+      </w:r>
+      <w:r>
+        <w:rPr>
+          <w:b/>
+        </w:rPr>
+        <w:t>V - Valuable</w:t>
+      </w:r>
+      <w:r>
+        <w:t xml:space="preserve"> (Có giá trị): User story phải thể hiện được giá trị rõ ràng cho khách hàng.</w:t>
+      </w:r>
+    </w:p>
+    <w:p>
+      <w:pPr>
+        <w:pStyle w:val="Nomal-"/>
+        <w:numPr>
+          <w:ilvl w:val="0"/>
+          <w:numId w:val="0"/>
+        </w:numPr>
+        <w:ind w:left="717"/>
+      </w:pPr>
+      <w:r>
+        <w:t xml:space="preserve">+ </w:t>
+      </w:r>
+      <w:r>
+        <w:rPr>
+          <w:b/>
+        </w:rPr>
+        <w:t>E - Estimable</w:t>
+      </w:r>
+      <w:r>
+        <w:t xml:space="preserve"> (Ước lượng được): </w:t>
+      </w:r>
+      <w:r>
+        <w:t>Đội ngũ lập trình có thể hiểu rõ, chia task</w:t>
+      </w:r>
+      <w:r>
+        <w:t xml:space="preserve"> </w:t>
+      </w:r>
+      <w:r>
+        <w:t>để ước lượng được độ phức tạp</w:t>
+      </w:r>
+      <w:r>
+        <w:t>.</w:t>
+      </w:r>
+    </w:p>
+    <w:p>
+      <w:pPr>
+        <w:pStyle w:val="Nomal-"/>
+        <w:numPr>
+          <w:ilvl w:val="0"/>
+          <w:numId w:val="0"/>
+        </w:numPr>
+        <w:ind w:left="717"/>
+      </w:pPr>
+      <w:r>
+        <w:t xml:space="preserve">+ </w:t>
+      </w:r>
+      <w:r>
+        <w:rPr>
+          <w:b/>
+        </w:rPr>
+        <w:t>S - S</w:t>
+      </w:r>
+      <w:r>
+        <w:rPr>
+          <w:b/>
+        </w:rPr>
+        <w:t>mall</w:t>
+      </w:r>
+      <w:r>
+        <w:rPr>
+          <w:b/>
+        </w:rPr>
+        <w:t xml:space="preserve"> </w:t>
+      </w:r>
+      <w:r>
+        <w:t xml:space="preserve">(Kích thước phù hợp): </w:t>
+      </w:r>
+      <w:r>
+        <w:t>User Story vừa đủ, thường phải hoàn thành</w:t>
+      </w:r>
+      <w:r>
+        <w:t xml:space="preserve"> </w:t>
+      </w:r>
+      <w:r>
+        <w:t>được trong vài ngày</w:t>
+      </w:r>
+      <w:r>
+        <w:t>.</w:t>
+      </w:r>
+    </w:p>
+    <w:p>
+      <w:pPr>
+        <w:pStyle w:val="Nomal-"/>
+        <w:numPr>
+          <w:ilvl w:val="0"/>
+          <w:numId w:val="0"/>
+        </w:numPr>
+        <w:ind w:left="717"/>
+      </w:pPr>
+      <w:r>
+        <w:t xml:space="preserve">+ </w:t>
+      </w:r>
+      <w:r>
+        <w:rPr>
+          <w:b/>
+        </w:rPr>
+        <w:t>T - Testable</w:t>
+      </w:r>
+      <w:r>
+        <w:t xml:space="preserve"> (Kiểm thử được): </w:t>
+      </w:r>
+      <w:r>
+        <w:t>User story cần miêu tả thứ có thể kiểm thử được để có thể xác nhận khi user story hoàn tất.</w:t>
+      </w:r>
+    </w:p>
+    <w:p>
+      <w:pPr>
+        <w:pStyle w:val="Nomal-"/>
+        <w:numPr>
+          <w:ilvl w:val="0"/>
+          <w:numId w:val="0"/>
+        </w:numPr>
+        <w:ind w:left="717" w:hanging="360"/>
+        <w:rPr>
+          <w:b/>
+          <w:i/>
+        </w:rPr>
+      </w:pPr>
+      <w:r>
+        <w:tab/>
+      </w:r>
+      <w:r>
+        <w:tab/>
+      </w:r>
+      <w:r>
+        <w:tab/>
+      </w:r>
+      <w:r>
+        <w:rPr>
+          <w:b/>
+          <w:i/>
+        </w:rPr>
+        <w:t>1.2.2.3. Xây dựng mô hình APP – Vẽ mockup</w:t>
+      </w:r>
+    </w:p>
+    <w:p>
+      <w:pPr>
+        <w:pStyle w:val="Nomal-"/>
+      </w:pPr>
+      <w:r>
+        <w:rPr>
+          <w:b/>
+        </w:rPr>
+        <w:t>Khái niệm:</w:t>
+      </w:r>
+      <w:r>
+        <w:t xml:space="preserve"> </w:t>
+      </w:r>
+      <w:r>
+        <w:t>Trong sản xuất và thiết kế, mockup là một mô hình (hình ảnh) kích</w:t>
+      </w:r>
+      <w:r>
+        <w:t xml:space="preserve"> thước thu </w:t>
+      </w:r>
+      <w:r>
+        <w:t>nhỏ hoặc đầy đủ của một thiết kế hoặc một thiết bị,</w:t>
+      </w:r>
+      <w:r>
+        <w:t xml:space="preserve"> </w:t>
+      </w:r>
+      <w:r>
+        <w:t>được sử dụng để</w:t>
+      </w:r>
+      <w:r>
+        <w:t xml:space="preserve"> </w:t>
+      </w:r>
+      <w:r>
+        <w:t xml:space="preserve">giảng dạy, trình diễn, đánh giá, quảng bá và các mục đích khác. </w:t>
+      </w:r>
+    </w:p>
+    <w:p>
+      <w:pPr>
+        <w:pStyle w:val="Nomal-"/>
+        <w:rPr>
+          <w:b/>
+        </w:rPr>
+      </w:pPr>
+      <w:r>
+        <w:rPr>
+          <w:b/>
+        </w:rPr>
+        <w:t>Công cụ:</w:t>
+      </w:r>
+    </w:p>
+    <w:p>
+      <w:pPr>
+        <w:pStyle w:val="Nomal-"/>
+        <w:numPr>
+          <w:ilvl w:val="0"/>
+          <w:numId w:val="0"/>
+        </w:numPr>
+        <w:ind w:left="717"/>
+      </w:pPr>
+      <w:r>
+        <w:rPr>
+          <w:noProof/>
+        </w:rPr>
+        <w:drawing>
+          <wp:inline distT="0" distB="0" distL="0" distR="0" wp14:anchorId="375363A2" wp14:editId="15220C01">
+            <wp:extent cx="2514600" cy="1321003"/>
+            <wp:effectExtent l="0" t="0" r="0" b="0"/>
+            <wp:docPr id="11" name="Picture 11" descr="Figmaによるデザイン構築 - ブログ - 株式会社Smallit（スモーリット）"/>
+            <wp:cNvGraphicFramePr>
+              <a:graphicFrameLocks xmlns:a="http://schemas.openxmlformats.org/drawingml/2006/main" noChangeAspect="1"/>
+            </wp:cNvGraphicFramePr>
+            <a:graphic xmlns:a="http://schemas.openxmlformats.org/drawingml/2006/main">
+              <a:graphicData uri="http://schemas.openxmlformats.org/drawingml/2006/picture">
+                <pic:pic xmlns:pic="http://schemas.openxmlformats.org/drawingml/2006/picture">
+                  <pic:nvPicPr>
+                    <pic:cNvPr id="0" name="Picture 9" descr="Figmaによるデザイン構築 - ブログ - 株式会社Smallit（スモーリット）"/>
+                    <pic:cNvPicPr>
+                      <a:picLocks noChangeAspect="1" noChangeArrowheads="1"/>
+                    </pic:cNvPicPr>
+                  </pic:nvPicPr>
+                  <pic:blipFill>
+                    <a:blip r:embed="rId22" cstate="print">
+                      <a:extLst>
+                        <a:ext uri="{28A0092B-C50C-407E-A947-70E740481C1C}">
+                          <a14:useLocalDpi xmlns:a14="http://schemas.microsoft.com/office/drawing/2010/main" val="0"/>
+                        </a:ext>
+                      </a:extLst>
+                    </a:blip>
+                    <a:srcRect/>
+                    <a:stretch>
+                      <a:fillRect/>
+                    </a:stretch>
+                  </pic:blipFill>
+                  <pic:spPr bwMode="auto">
+                    <a:xfrm>
+                      <a:off x="0" y="0"/>
+                      <a:ext cx="2539816" cy="1334250"/>
+                    </a:xfrm>
+                    <a:prstGeom prst="rect">
+                      <a:avLst/>
+                    </a:prstGeom>
+                    <a:noFill/>
+                    <a:ln>
+                      <a:noFill/>
+                    </a:ln>
+                  </pic:spPr>
+                </pic:pic>
+              </a:graphicData>
+            </a:graphic>
+          </wp:inline>
+        </w:drawing>
+      </w:r>
+    </w:p>
+    <w:p>
+      <w:pPr>
+        <w:pStyle w:val="Nomal-"/>
+        <w:numPr>
+          <w:ilvl w:val="0"/>
+          <w:numId w:val="0"/>
+        </w:numPr>
+        <w:ind w:left="717"/>
+      </w:pPr>
+    </w:p>
+    <w:p>
+      <w:pPr>
+        <w:pStyle w:val="Nomal-"/>
+        <w:numPr>
+          <w:ilvl w:val="0"/>
+          <w:numId w:val="0"/>
+        </w:numPr>
+        <w:ind w:left="1437" w:firstLine="3"/>
+        <w:rPr>
+          <w:b/>
+          <w:i/>
+        </w:rPr>
+      </w:pPr>
+      <w:r>
+        <w:rPr>
+          <w:b/>
+          <w:i/>
+        </w:rPr>
+        <w:lastRenderedPageBreak/>
+        <w:t xml:space="preserve">1.2.2.4. Xây dựng </w:t>
+      </w:r>
+      <w:r>
+        <w:rPr>
+          <w:b/>
+          <w:i/>
+        </w:rPr>
+        <w:t>tài liệu đặc tả quy trình</w:t>
+      </w:r>
+    </w:p>
+    <w:p>
+      <w:pPr>
+        <w:pStyle w:val="Nomal-"/>
+      </w:pPr>
+      <w:r>
+        <w:rPr>
+          <w:b/>
+        </w:rPr>
+        <w:t>FSD</w:t>
+      </w:r>
+      <w:r>
+        <w:t xml:space="preserve"> (Functional Specification Document) – Thông số kỹ thuật chức năng tài liệu, là bộ tài liệu hỗ trợ quản lý, phát triển phần mềm hạn chế những nhầm lẫn hay đi lệch hướng của dự án.</w:t>
+      </w:r>
+    </w:p>
+    <w:p>
+      <w:pPr>
+        <w:pStyle w:val="Nomal-"/>
+        <w:rPr>
+          <w:b/>
+          <w:kern w:val="32"/>
+          <w:szCs w:val="32"/>
+        </w:rPr>
+      </w:pPr>
+      <w:r>
+        <w:rPr>
+          <w:b/>
+        </w:rPr>
+        <w:t>Quy tắc xây dựng FSD bao gồm:</w:t>
+      </w:r>
+    </w:p>
+    <w:p>
+      <w:pPr>
+        <w:pStyle w:val="Nomal-"/>
+        <w:numPr>
+          <w:ilvl w:val="0"/>
+          <w:numId w:val="0"/>
+        </w:numPr>
+        <w:ind w:left="717"/>
+      </w:pPr>
+      <w:r>
+        <w:t>+ Mockup giao diện</w:t>
+      </w:r>
+      <w:bookmarkStart w:id="29" w:name="_GoBack"/>
+      <w:bookmarkEnd w:id="29"/>
+    </w:p>
+    <w:p>
+      <w:pPr>
+        <w:pStyle w:val="Nomal-"/>
+        <w:numPr>
+          <w:ilvl w:val="0"/>
+          <w:numId w:val="0"/>
+        </w:numPr>
+        <w:ind w:left="717"/>
+      </w:pPr>
+      <w:r>
+        <w:t>+ Đánh dấu và đánh số thứ tự những phần mà Dev sẽ lập trình</w:t>
+      </w:r>
+    </w:p>
+    <w:p>
+      <w:pPr>
+        <w:pStyle w:val="Nomal-"/>
+        <w:numPr>
+          <w:ilvl w:val="0"/>
+          <w:numId w:val="0"/>
+        </w:numPr>
+        <w:ind w:left="717"/>
+      </w:pPr>
+      <w:r>
+        <w:t>+ Loại dữ liệu của những mục đã đánh dấu</w:t>
+      </w:r>
+    </w:p>
+    <w:p>
+      <w:pPr>
+        <w:pStyle w:val="Nomal-"/>
+        <w:numPr>
+          <w:ilvl w:val="0"/>
+          <w:numId w:val="0"/>
+        </w:numPr>
+        <w:ind w:left="717"/>
+      </w:pPr>
+      <w:r>
+        <w:t>+ Mô tả những mục đã đánh dấu: bao gồm Front – end và Back – end</w:t>
+      </w:r>
+    </w:p>
+    <w:p>
+      <w:pPr>
+        <w:spacing w:before="0" w:after="0" w:line="240" w:lineRule="auto"/>
+        <w:ind w:firstLine="717"/>
         <w:jc w:val="left"/>
         <w:rPr>
           <w:b/>
@@ -5127,6 +7276,9 @@
         </w:rPr>
       </w:pPr>
       <w:r>
+        <w:t>+ Ghi chú (nếu có)</w:t>
+      </w:r>
+      <w:r>
         <w:br w:type="page"/>
       </w:r>
     </w:p>
@@ -5134,12 +7286,12 @@
       <w:pPr>
         <w:pStyle w:val="Heading1"/>
       </w:pPr>
-      <w:bookmarkStart w:id="37" w:name="_Toc98339745"/>
+      <w:bookmarkStart w:id="30" w:name="_Toc98339745"/>
       <w:r>
         <w:lastRenderedPageBreak/>
         <w:t>LÝ THUYẾT</w:t>
       </w:r>
-      <w:bookmarkEnd w:id="37"/>
+      <w:bookmarkEnd w:id="30"/>
       <w:r>
         <w:t xml:space="preserve"> </w:t>
       </w:r>
@@ -5148,11 +7300,11 @@
       <w:pPr>
         <w:pStyle w:val="Heading2"/>
       </w:pPr>
-      <w:bookmarkStart w:id="38" w:name="_Toc98339746"/>
+      <w:bookmarkStart w:id="31" w:name="_Toc98339746"/>
       <w:r>
         <w:t>Mục 2.1</w:t>
       </w:r>
-      <w:bookmarkEnd w:id="38"/>
+      <w:bookmarkEnd w:id="31"/>
       <w:r>
         <w:t xml:space="preserve"> </w:t>
       </w:r>
@@ -5169,34 +7321,34 @@
       <w:pPr>
         <w:pStyle w:val="Heading3"/>
       </w:pPr>
-      <w:bookmarkStart w:id="39" w:name="_Toc98339747"/>
+      <w:bookmarkStart w:id="32" w:name="_Toc98339747"/>
       <w:r>
         <w:t>M</w:t>
       </w:r>
       <w:r>
         <w:t>ục 2.1.1</w:t>
       </w:r>
-      <w:bookmarkEnd w:id="39"/>
+      <w:bookmarkEnd w:id="32"/>
     </w:p>
     <w:p>
       <w:pPr>
         <w:pStyle w:val="Heading3"/>
       </w:pPr>
-      <w:bookmarkStart w:id="40" w:name="_Toc98339748"/>
+      <w:bookmarkStart w:id="33" w:name="_Toc98339748"/>
       <w:r>
         <w:t>Mục 2.1.2</w:t>
       </w:r>
-      <w:bookmarkEnd w:id="40"/>
+      <w:bookmarkEnd w:id="33"/>
     </w:p>
     <w:p>
       <w:pPr>
         <w:pStyle w:val="Heading2"/>
       </w:pPr>
-      <w:bookmarkStart w:id="41" w:name="_Toc98339749"/>
+      <w:bookmarkStart w:id="34" w:name="_Toc98339749"/>
       <w:r>
         <w:t>Mục 2.2</w:t>
       </w:r>
-      <w:bookmarkEnd w:id="41"/>
+      <w:bookmarkEnd w:id="34"/>
     </w:p>
     <w:p>
       <w:pPr>
@@ -5205,7 +7357,7 @@
       <w:r>
         <w:br w:type="page"/>
       </w:r>
-      <w:bookmarkStart w:id="42" w:name="_Toc98339750"/>
+      <w:bookmarkStart w:id="35" w:name="_Toc98339750"/>
       <w:r>
         <w:lastRenderedPageBreak/>
         <w:t xml:space="preserve">TRIỂN KHAI </w:t>
@@ -5213,17 +7365,17 @@
       <w:r>
         <w:t>…</w:t>
       </w:r>
-      <w:bookmarkEnd w:id="42"/>
+      <w:bookmarkEnd w:id="35"/>
     </w:p>
     <w:p>
       <w:pPr>
         <w:pStyle w:val="Heading2"/>
       </w:pPr>
-      <w:bookmarkStart w:id="43" w:name="_Toc98339751"/>
+      <w:bookmarkStart w:id="36" w:name="_Toc98339751"/>
       <w:r>
         <w:t>Mục 3.1</w:t>
       </w:r>
-      <w:bookmarkEnd w:id="43"/>
+      <w:bookmarkEnd w:id="36"/>
       <w:r>
         <w:t xml:space="preserve"> </w:t>
       </w:r>
@@ -5232,21 +7384,21 @@
       <w:pPr>
         <w:pStyle w:val="Heading3"/>
       </w:pPr>
-      <w:bookmarkStart w:id="44" w:name="_Toc98339752"/>
+      <w:bookmarkStart w:id="37" w:name="_Toc98339752"/>
       <w:r>
         <w:t>Mục 3.1.1</w:t>
       </w:r>
-      <w:bookmarkEnd w:id="44"/>
+      <w:bookmarkEnd w:id="37"/>
     </w:p>
     <w:p>
       <w:pPr>
         <w:pStyle w:val="Heading3"/>
       </w:pPr>
-      <w:bookmarkStart w:id="45" w:name="_Toc98339753"/>
+      <w:bookmarkStart w:id="38" w:name="_Toc98339753"/>
       <w:r>
         <w:t>Mục 3.1.2</w:t>
       </w:r>
-      <w:bookmarkEnd w:id="45"/>
+      <w:bookmarkEnd w:id="38"/>
       <w:r>
         <w:t xml:space="preserve"> </w:t>
       </w:r>
@@ -5255,11 +7407,11 @@
       <w:pPr>
         <w:pStyle w:val="Heading2"/>
       </w:pPr>
-      <w:bookmarkStart w:id="46" w:name="_Toc98339754"/>
+      <w:bookmarkStart w:id="39" w:name="_Toc98339754"/>
       <w:r>
         <w:t>Mục 3.2</w:t>
       </w:r>
-      <w:bookmarkEnd w:id="46"/>
+      <w:bookmarkEnd w:id="39"/>
       <w:r>
         <w:t xml:space="preserve"> </w:t>
       </w:r>
@@ -5288,12 +7440,12 @@
       <w:pPr>
         <w:pStyle w:val="Heading1"/>
       </w:pPr>
-      <w:bookmarkStart w:id="47" w:name="_Toc98339755"/>
+      <w:bookmarkStart w:id="40" w:name="_Toc98339755"/>
       <w:r>
         <w:lastRenderedPageBreak/>
         <w:t>KẾT QUẢ</w:t>
       </w:r>
-      <w:bookmarkEnd w:id="47"/>
+      <w:bookmarkEnd w:id="40"/>
       <w:r>
         <w:t xml:space="preserve"> </w:t>
       </w:r>
@@ -5302,24 +7454,24 @@
       <w:pPr>
         <w:pStyle w:val="Heading2"/>
       </w:pPr>
-      <w:bookmarkStart w:id="48" w:name="_Toc98339756"/>
+      <w:bookmarkStart w:id="41" w:name="_Toc98339756"/>
       <w:r>
         <w:t>M</w:t>
       </w:r>
       <w:r>
         <w:t>ục 4.1…</w:t>
       </w:r>
-      <w:bookmarkEnd w:id="48"/>
+      <w:bookmarkEnd w:id="41"/>
     </w:p>
     <w:p>
       <w:pPr>
         <w:pStyle w:val="Heading2"/>
       </w:pPr>
-      <w:bookmarkStart w:id="49" w:name="_Toc98339757"/>
+      <w:bookmarkStart w:id="42" w:name="_Toc98339757"/>
       <w:r>
         <w:t>Mục 4.2…</w:t>
       </w:r>
-      <w:bookmarkEnd w:id="49"/>
+      <w:bookmarkEnd w:id="42"/>
     </w:p>
     <w:p/>
     <w:p>
@@ -5377,61 +7529,35 @@
         <w:pStyle w:val="Caption"/>
         <w:jc w:val="left"/>
       </w:pPr>
-      <w:bookmarkStart w:id="50" w:name="_Ref53916001"/>
-      <w:bookmarkStart w:id="51" w:name="_Toc74235471"/>
+      <w:bookmarkStart w:id="43" w:name="_Ref53916001"/>
+      <w:bookmarkStart w:id="44" w:name="_Toc74235471"/>
       <w:r>
         <w:t xml:space="preserve">Bảng </w:t>
       </w:r>
-      <w:r>
-        <w:fldChar w:fldCharType="begin"/>
-      </w:r>
-      <w:r>
-        <w:instrText xml:space="preserve"> STYLEREF 1 \s </w:instrText>
-      </w:r>
-      <w:r>
-        <w:fldChar w:fldCharType="separate"/>
-      </w:r>
-      <w:r>
-        <w:rPr>
-          <w:noProof/>
-        </w:rPr>
-        <w:t>4</w:t>
-      </w:r>
-      <w:r>
-        <w:rPr>
-          <w:noProof/>
-        </w:rPr>
-        <w:fldChar w:fldCharType="end"/>
-      </w:r>
+      <w:fldSimple w:instr=" STYLEREF 1 \s ">
+        <w:r>
+          <w:rPr>
+            <w:noProof/>
+          </w:rPr>
+          <w:t>4</w:t>
+        </w:r>
+      </w:fldSimple>
       <w:r>
         <w:t>.</w:t>
       </w:r>
-      <w:r>
-        <w:fldChar w:fldCharType="begin"/>
-      </w:r>
-      <w:r>
-        <w:instrText xml:space="preserve"> SEQ Bảng \* ARABIC \s 1 </w:instrText>
-      </w:r>
-      <w:r>
-        <w:fldChar w:fldCharType="separate"/>
-      </w:r>
-      <w:r>
-        <w:rPr>
-          <w:noProof/>
-        </w:rPr>
-        <w:t>1</w:t>
-      </w:r>
-      <w:r>
-        <w:rPr>
-          <w:noProof/>
-        </w:rPr>
-        <w:fldChar w:fldCharType="end"/>
-      </w:r>
-      <w:bookmarkEnd w:id="50"/>
+      <w:fldSimple w:instr=" SEQ Bảng \* ARABIC \s 1 ">
+        <w:r>
+          <w:rPr>
+            <w:noProof/>
+          </w:rPr>
+          <w:t>1</w:t>
+        </w:r>
+      </w:fldSimple>
+      <w:bookmarkEnd w:id="43"/>
       <w:r>
         <w:t xml:space="preserve"> Kiến trúc</w:t>
       </w:r>
-      <w:bookmarkEnd w:id="51"/>
+      <w:bookmarkEnd w:id="44"/>
       <w:r>
         <w:t xml:space="preserve"> </w:t>
       </w:r>
@@ -5691,57 +7817,31 @@
       <w:pPr>
         <w:pStyle w:val="Caption"/>
       </w:pPr>
-      <w:bookmarkStart w:id="52" w:name="_Ref53916295"/>
-      <w:bookmarkStart w:id="53" w:name="_Toc98336121"/>
+      <w:bookmarkStart w:id="45" w:name="_Ref53916295"/>
+      <w:bookmarkStart w:id="46" w:name="_Toc98336121"/>
       <w:r>
         <w:t xml:space="preserve">Hình </w:t>
       </w:r>
-      <w:r>
-        <w:fldChar w:fldCharType="begin"/>
-      </w:r>
-      <w:r>
-        <w:instrText xml:space="preserve"> STYLEREF 1 \s </w:instrText>
-      </w:r>
-      <w:r>
-        <w:fldChar w:fldCharType="separate"/>
-      </w:r>
-      <w:r>
-        <w:rPr>
-          <w:noProof/>
-        </w:rPr>
-        <w:t>4</w:t>
-      </w:r>
-      <w:r>
-        <w:rPr>
-          <w:noProof/>
-        </w:rPr>
-        <w:fldChar w:fldCharType="end"/>
-      </w:r>
+      <w:fldSimple w:instr=" STYLEREF 1 \s ">
+        <w:r>
+          <w:rPr>
+            <w:noProof/>
+          </w:rPr>
+          <w:t>4</w:t>
+        </w:r>
+      </w:fldSimple>
       <w:r>
         <w:t>.</w:t>
       </w:r>
-      <w:r>
-        <w:fldChar w:fldCharType="begin"/>
-      </w:r>
-      <w:r>
-        <w:instrText xml:space="preserve"> SEQ Hình \* ARABIC \s 1 </w:instrText>
-      </w:r>
-      <w:r>
-        <w:fldChar w:fldCharType="separate"/>
-      </w:r>
-      <w:r>
-        <w:rPr>
-          <w:noProof/>
-        </w:rPr>
-        <w:t>1</w:t>
-      </w:r>
-      <w:r>
-        <w:rPr>
-          <w:noProof/>
-        </w:rPr>
-        <w:fldChar w:fldCharType="end"/>
-      </w:r>
-      <w:bookmarkEnd w:id="52"/>
+      <w:fldSimple w:instr=" SEQ Hình \* ARABIC \s 1 ">
+        <w:r>
+          <w:rPr>
+            <w:noProof/>
+          </w:rPr>
+          <w:t>1</w:t>
+        </w:r>
+      </w:fldSimple>
+      <w:bookmarkEnd w:id="45"/>
       <w:r>
         <w:t xml:space="preserve"> </w:t>
       </w:r>
@@ -5751,10 +7851,10 @@
       <w:r>
         <w:t xml:space="preserve"> của mô hình</w:t>
       </w:r>
-      <w:bookmarkEnd w:id="53"/>
-    </w:p>
-    <w:p>
-      <w:bookmarkStart w:id="54" w:name="_Toc342760222"/>
+      <w:bookmarkEnd w:id="46"/>
+    </w:p>
+    <w:p>
+      <w:bookmarkStart w:id="47" w:name="_Toc342760222"/>
       <w:bookmarkEnd w:id="2"/>
       <w:bookmarkEnd w:id="3"/>
       <w:bookmarkEnd w:id="4"/>
@@ -5771,16 +7871,16 @@
           <w:numId w:val="0"/>
         </w:numPr>
       </w:pPr>
-      <w:bookmarkStart w:id="55" w:name="_Toc98339758"/>
+      <w:bookmarkStart w:id="48" w:name="_Toc98339758"/>
       <w:r>
         <w:lastRenderedPageBreak/>
         <w:t>KẾT LUẬN VÀ HƯỚNG PHÁT TRIỂN</w:t>
       </w:r>
-      <w:bookmarkEnd w:id="55"/>
-    </w:p>
-    <w:p>
-      <w:bookmarkStart w:id="56" w:name="OLE_LINK15"/>
-      <w:bookmarkStart w:id="57" w:name="OLE_LINK16"/>
+      <w:bookmarkEnd w:id="48"/>
+    </w:p>
+    <w:p>
+      <w:bookmarkStart w:id="49" w:name="OLE_LINK15"/>
+      <w:bookmarkStart w:id="50" w:name="OLE_LINK16"/>
       <w:r>
         <w:t xml:space="preserve">Đề tài đã thực hiện được </w:t>
       </w:r>
@@ -5788,8 +7888,8 @@
         <w:t>…</w:t>
       </w:r>
     </w:p>
-    <w:bookmarkEnd w:id="56"/>
-    <w:bookmarkEnd w:id="57"/>
+    <w:bookmarkEnd w:id="49"/>
+    <w:bookmarkEnd w:id="50"/>
     <w:p>
       <w:pPr>
         <w:spacing w:before="0" w:line="240" w:lineRule="auto"/>
@@ -5815,13 +7915,13 @@
           <w:numId w:val="0"/>
         </w:numPr>
       </w:pPr>
-      <w:bookmarkStart w:id="58" w:name="_Toc98339759"/>
+      <w:bookmarkStart w:id="51" w:name="_Toc98339759"/>
       <w:r>
         <w:lastRenderedPageBreak/>
         <w:t>TÀI LIỆU THAM KHẢO</w:t>
       </w:r>
-      <w:bookmarkEnd w:id="54"/>
-      <w:bookmarkEnd w:id="58"/>
+      <w:bookmarkEnd w:id="47"/>
+      <w:bookmarkEnd w:id="51"/>
     </w:p>
     <w:p>
       <w:pPr>
@@ -5912,12 +8012,12 @@
           <w:numId w:val="0"/>
         </w:numPr>
       </w:pPr>
-      <w:bookmarkStart w:id="59" w:name="_Toc98339760"/>
+      <w:bookmarkStart w:id="52" w:name="_Toc98339760"/>
       <w:r>
         <w:lastRenderedPageBreak/>
         <w:t>PHỤ LỤC</w:t>
       </w:r>
-      <w:bookmarkEnd w:id="59"/>
+      <w:bookmarkEnd w:id="52"/>
     </w:p>
     <w:p>
       <w:pPr>
@@ -6076,7 +8176,7 @@
           <w:rPr>
             <w:noProof/>
           </w:rPr>
-          <w:t>8</w:t>
+          <w:t>16</w:t>
         </w:r>
         <w:r>
           <w:rPr>
@@ -6314,6 +8414,32 @@
 
 <file path=word/numbering.xml><?xml version="1.0" encoding="utf-8"?>
 <w:numbering xmlns:wpc="http://schemas.microsoft.com/office/word/2010/wordprocessingCanvas" xmlns:cx="http://schemas.microsoft.com/office/drawing/2014/chartex" xmlns:mc="http://schemas.openxmlformats.org/markup-compatibility/2006" xmlns:o="urn:schemas-microsoft-com:office:office" xmlns:r="http://schemas.openxmlformats.org/officeDocument/2006/relationships" xmlns:m="http://schemas.openxmlformats.org/officeDocument/2006/math" xmlns:v="urn:schemas-microsoft-com:vml" xmlns:wp14="http://schemas.microsoft.com/office/word/2010/wordprocessingDrawing" xmlns:wp="http://schemas.openxmlformats.org/drawingml/2006/wordprocessingDrawing" xmlns:w10="urn:schemas-microsoft-com:office:word" xmlns:w="http://schemas.openxmlformats.org/wordprocessingml/2006/main" xmlns:w14="http://schemas.microsoft.com/office/word/2010/wordml" xmlns:w15="http://schemas.microsoft.com/office/word/2012/wordml" xmlns:w16se="http://schemas.microsoft.com/office/word/2015/wordml/symex" xmlns:wpg="http://schemas.microsoft.com/office/word/2010/wordprocessingGroup" xmlns:wpi="http://schemas.microsoft.com/office/word/2010/wordprocessingInk" xmlns:wne="http://schemas.microsoft.com/office/word/2006/wordml" xmlns:wps="http://schemas.microsoft.com/office/word/2010/wordprocessingShape" mc:Ignorable="w14 w15 w16se wp14">
+  <w:numPicBullet w:numPicBulletId="0">
+    <w:pict>
+      <v:shapetype id="_x0000_t75" coordsize="21600,21600" o:spt="75" o:preferrelative="t" path="m@4@5l@4@11@9@11@9@5xe" filled="f" stroked="f">
+        <v:stroke joinstyle="miter"/>
+        <v:formulas>
+          <v:f eqn="if lineDrawn pixelLineWidth 0"/>
+          <v:f eqn="sum @0 1 0"/>
+          <v:f eqn="sum 0 0 @1"/>
+          <v:f eqn="prod @2 1 2"/>
+          <v:f eqn="prod @3 21600 pixelWidth"/>
+          <v:f eqn="prod @3 21600 pixelHeight"/>
+          <v:f eqn="sum @0 0 1"/>
+          <v:f eqn="prod @6 1 2"/>
+          <v:f eqn="prod @7 21600 pixelWidth"/>
+          <v:f eqn="sum @8 21600 0"/>
+          <v:f eqn="prod @7 21600 pixelHeight"/>
+          <v:f eqn="sum @10 21600 0"/>
+        </v:formulas>
+        <v:path o:extrusionok="f" gradientshapeok="t" o:connecttype="rect"/>
+        <o:lock v:ext="edit" aspectratio="t"/>
+      </v:shapetype>
+      <v:shape id="_x0000_i1093" type="#_x0000_t75" style="width:11.4pt;height:11.4pt" o:bullet="t">
+        <v:imagedata r:id="rId1" o:title="mso9B2A"/>
+      </v:shape>
+    </w:pict>
+  </w:numPicBullet>
   <w:abstractNum w:abstractNumId="0" w15:restartNumberingAfterBreak="0">
     <w:nsid w:val="00000001"/>
     <w:multiLevelType w:val="multilevel"/>
@@ -7400,6 +9526,119 @@
     </w:lvl>
   </w:abstractNum>
   <w:abstractNum w:abstractNumId="9" w15:restartNumberingAfterBreak="0">
+    <w:nsid w:val="296E2EA5"/>
+    <w:multiLevelType w:val="hybridMultilevel"/>
+    <w:tmpl w:val="4302F05A"/>
+    <w:lvl w:ilvl="0" w:tplc="96A49646">
+      <w:start w:val="11"/>
+      <w:numFmt w:val="bullet"/>
+      <w:lvlText w:val="-"/>
+      <w:lvlJc w:val="left"/>
+      <w:pPr>
+        <w:ind w:left="720" w:hanging="360"/>
+      </w:pPr>
+      <w:rPr>
+        <w:rFonts w:ascii="Times New Roman" w:eastAsiaTheme="minorHAnsi" w:hAnsi="Times New Roman" w:cs="Times New Roman" w:hint="default"/>
+      </w:rPr>
+    </w:lvl>
+    <w:lvl w:ilvl="1" w:tplc="04090003" w:tentative="1">
+      <w:start w:val="1"/>
+      <w:numFmt w:val="bullet"/>
+      <w:lvlText w:val="o"/>
+      <w:lvlJc w:val="left"/>
+      <w:pPr>
+        <w:ind w:left="1440" w:hanging="360"/>
+      </w:pPr>
+      <w:rPr>
+        <w:rFonts w:ascii="Courier New" w:hAnsi="Courier New" w:cs="Courier New" w:hint="default"/>
+      </w:rPr>
+    </w:lvl>
+    <w:lvl w:ilvl="2" w:tplc="04090005" w:tentative="1">
+      <w:start w:val="1"/>
+      <w:numFmt w:val="bullet"/>
+      <w:lvlText w:val=""/>
+      <w:lvlJc w:val="left"/>
+      <w:pPr>
+        <w:ind w:left="2160" w:hanging="360"/>
+      </w:pPr>
+      <w:rPr>
+        <w:rFonts w:ascii="Wingdings" w:hAnsi="Wingdings" w:hint="default"/>
+      </w:rPr>
+    </w:lvl>
+    <w:lvl w:ilvl="3" w:tplc="04090001" w:tentative="1">
+      <w:start w:val="1"/>
+      <w:numFmt w:val="bullet"/>
+      <w:lvlText w:val=""/>
+      <w:lvlJc w:val="left"/>
+      <w:pPr>
+        <w:ind w:left="2880" w:hanging="360"/>
+      </w:pPr>
+      <w:rPr>
+        <w:rFonts w:ascii="Symbol" w:hAnsi="Symbol" w:hint="default"/>
+      </w:rPr>
+    </w:lvl>
+    <w:lvl w:ilvl="4" w:tplc="04090003" w:tentative="1">
+      <w:start w:val="1"/>
+      <w:numFmt w:val="bullet"/>
+      <w:lvlText w:val="o"/>
+      <w:lvlJc w:val="left"/>
+      <w:pPr>
+        <w:ind w:left="3600" w:hanging="360"/>
+      </w:pPr>
+      <w:rPr>
+        <w:rFonts w:ascii="Courier New" w:hAnsi="Courier New" w:cs="Courier New" w:hint="default"/>
+      </w:rPr>
+    </w:lvl>
+    <w:lvl w:ilvl="5" w:tplc="04090005" w:tentative="1">
+      <w:start w:val="1"/>
+      <w:numFmt w:val="bullet"/>
+      <w:lvlText w:val=""/>
+      <w:lvlJc w:val="left"/>
+      <w:pPr>
+        <w:ind w:left="4320" w:hanging="360"/>
+      </w:pPr>
+      <w:rPr>
+        <w:rFonts w:ascii="Wingdings" w:hAnsi="Wingdings" w:hint="default"/>
+      </w:rPr>
+    </w:lvl>
+    <w:lvl w:ilvl="6" w:tplc="04090001" w:tentative="1">
+      <w:start w:val="1"/>
+      <w:numFmt w:val="bullet"/>
+      <w:lvlText w:val=""/>
+      <w:lvlJc w:val="left"/>
+      <w:pPr>
+        <w:ind w:left="5040" w:hanging="360"/>
+      </w:pPr>
+      <w:rPr>
+        <w:rFonts w:ascii="Symbol" w:hAnsi="Symbol" w:hint="default"/>
+      </w:rPr>
+    </w:lvl>
+    <w:lvl w:ilvl="7" w:tplc="04090003" w:tentative="1">
+      <w:start w:val="1"/>
+      <w:numFmt w:val="bullet"/>
+      <w:lvlText w:val="o"/>
+      <w:lvlJc w:val="left"/>
+      <w:pPr>
+        <w:ind w:left="5760" w:hanging="360"/>
+      </w:pPr>
+      <w:rPr>
+        <w:rFonts w:ascii="Courier New" w:hAnsi="Courier New" w:cs="Courier New" w:hint="default"/>
+      </w:rPr>
+    </w:lvl>
+    <w:lvl w:ilvl="8" w:tplc="04090005" w:tentative="1">
+      <w:start w:val="1"/>
+      <w:numFmt w:val="bullet"/>
+      <w:lvlText w:val=""/>
+      <w:lvlJc w:val="left"/>
+      <w:pPr>
+        <w:ind w:left="6480" w:hanging="360"/>
+      </w:pPr>
+      <w:rPr>
+        <w:rFonts w:ascii="Wingdings" w:hAnsi="Wingdings" w:hint="default"/>
+      </w:rPr>
+    </w:lvl>
+  </w:abstractNum>
+  <w:abstractNum w:abstractNumId="10" w15:restartNumberingAfterBreak="0">
     <w:nsid w:val="324F4BD7"/>
     <w:multiLevelType w:val="multilevel"/>
     <w:tmpl w:val="3AE6E7A2"/>
@@ -7516,7 +9755,7 @@
       </w:pPr>
     </w:lvl>
   </w:abstractNum>
-  <w:abstractNum w:abstractNumId="10" w15:restartNumberingAfterBreak="0">
+  <w:abstractNum w:abstractNumId="11" w15:restartNumberingAfterBreak="0">
     <w:nsid w:val="33697B75"/>
     <w:multiLevelType w:val="hybridMultilevel"/>
     <w:tmpl w:val="68761028"/>
@@ -7628,7 +9867,7 @@
       </w:rPr>
     </w:lvl>
   </w:abstractNum>
-  <w:abstractNum w:abstractNumId="11" w15:restartNumberingAfterBreak="0">
+  <w:abstractNum w:abstractNumId="12" w15:restartNumberingAfterBreak="0">
     <w:nsid w:val="3DCC7143"/>
     <w:multiLevelType w:val="multilevel"/>
     <w:tmpl w:val="3F40F932"/>
@@ -7791,7 +10030,7 @@
       </w:rPr>
     </w:lvl>
   </w:abstractNum>
-  <w:abstractNum w:abstractNumId="12" w15:restartNumberingAfterBreak="0">
+  <w:abstractNum w:abstractNumId="13" w15:restartNumberingAfterBreak="0">
     <w:nsid w:val="4357222D"/>
     <w:multiLevelType w:val="multilevel"/>
     <w:tmpl w:val="BBECE992"/>
@@ -7953,7 +10192,7 @@
       </w:rPr>
     </w:lvl>
   </w:abstractNum>
-  <w:abstractNum w:abstractNumId="13" w15:restartNumberingAfterBreak="0">
+  <w:abstractNum w:abstractNumId="14" w15:restartNumberingAfterBreak="0">
     <w:nsid w:val="48AC3520"/>
     <w:multiLevelType w:val="multilevel"/>
     <w:tmpl w:val="6A5E2E9A"/>
@@ -8100,7 +10339,7 @@
       </w:rPr>
     </w:lvl>
   </w:abstractNum>
-  <w:abstractNum w:abstractNumId="14" w15:restartNumberingAfterBreak="0">
+  <w:abstractNum w:abstractNumId="15" w15:restartNumberingAfterBreak="0">
     <w:nsid w:val="593D4E50"/>
     <w:multiLevelType w:val="hybridMultilevel"/>
     <w:tmpl w:val="41DC2AB4"/>
@@ -8186,7 +10425,7 @@
       </w:pPr>
     </w:lvl>
   </w:abstractNum>
-  <w:abstractNum w:abstractNumId="15" w15:restartNumberingAfterBreak="0">
+  <w:abstractNum w:abstractNumId="16" w15:restartNumberingAfterBreak="0">
     <w:nsid w:val="5B232926"/>
     <w:multiLevelType w:val="hybridMultilevel"/>
     <w:tmpl w:val="9C60B6C4"/>
@@ -8272,7 +10511,121 @@
       </w:pPr>
     </w:lvl>
   </w:abstractNum>
-  <w:abstractNum w:abstractNumId="16" w15:restartNumberingAfterBreak="0">
+  <w:abstractNum w:abstractNumId="17" w15:restartNumberingAfterBreak="0">
+    <w:nsid w:val="5CF272F4"/>
+    <w:multiLevelType w:val="hybridMultilevel"/>
+    <w:tmpl w:val="4B1618A6"/>
+    <w:lvl w:ilvl="0" w:tplc="04090007">
+      <w:start w:val="1"/>
+      <w:numFmt w:val="bullet"/>
+      <w:lvlText w:val=""/>
+      <w:lvlPicBulletId w:val="0"/>
+      <w:lvlJc w:val="left"/>
+      <w:pPr>
+        <w:ind w:left="720" w:hanging="360"/>
+      </w:pPr>
+      <w:rPr>
+        <w:rFonts w:ascii="Symbol" w:hAnsi="Symbol" w:hint="default"/>
+      </w:rPr>
+    </w:lvl>
+    <w:lvl w:ilvl="1" w:tplc="04090003" w:tentative="1">
+      <w:start w:val="1"/>
+      <w:numFmt w:val="bullet"/>
+      <w:lvlText w:val="o"/>
+      <w:lvlJc w:val="left"/>
+      <w:pPr>
+        <w:ind w:left="1440" w:hanging="360"/>
+      </w:pPr>
+      <w:rPr>
+        <w:rFonts w:ascii="Courier New" w:hAnsi="Courier New" w:cs="Courier New" w:hint="default"/>
+      </w:rPr>
+    </w:lvl>
+    <w:lvl w:ilvl="2" w:tplc="04090005" w:tentative="1">
+      <w:start w:val="1"/>
+      <w:numFmt w:val="bullet"/>
+      <w:lvlText w:val=""/>
+      <w:lvlJc w:val="left"/>
+      <w:pPr>
+        <w:ind w:left="2160" w:hanging="360"/>
+      </w:pPr>
+      <w:rPr>
+        <w:rFonts w:ascii="Wingdings" w:hAnsi="Wingdings" w:hint="default"/>
+      </w:rPr>
+    </w:lvl>
+    <w:lvl w:ilvl="3" w:tplc="04090001" w:tentative="1">
+      <w:start w:val="1"/>
+      <w:numFmt w:val="bullet"/>
+      <w:lvlText w:val=""/>
+      <w:lvlJc w:val="left"/>
+      <w:pPr>
+        <w:ind w:left="2880" w:hanging="360"/>
+      </w:pPr>
+      <w:rPr>
+        <w:rFonts w:ascii="Symbol" w:hAnsi="Symbol" w:hint="default"/>
+      </w:rPr>
+    </w:lvl>
+    <w:lvl w:ilvl="4" w:tplc="04090003" w:tentative="1">
+      <w:start w:val="1"/>
+      <w:numFmt w:val="bullet"/>
+      <w:lvlText w:val="o"/>
+      <w:lvlJc w:val="left"/>
+      <w:pPr>
+        <w:ind w:left="3600" w:hanging="360"/>
+      </w:pPr>
+      <w:rPr>
+        <w:rFonts w:ascii="Courier New" w:hAnsi="Courier New" w:cs="Courier New" w:hint="default"/>
+      </w:rPr>
+    </w:lvl>
+    <w:lvl w:ilvl="5" w:tplc="04090005" w:tentative="1">
+      <w:start w:val="1"/>
+      <w:numFmt w:val="bullet"/>
+      <w:lvlText w:val=""/>
+      <w:lvlJc w:val="left"/>
+      <w:pPr>
+        <w:ind w:left="4320" w:hanging="360"/>
+      </w:pPr>
+      <w:rPr>
+        <w:rFonts w:ascii="Wingdings" w:hAnsi="Wingdings" w:hint="default"/>
+      </w:rPr>
+    </w:lvl>
+    <w:lvl w:ilvl="6" w:tplc="04090001" w:tentative="1">
+      <w:start w:val="1"/>
+      <w:numFmt w:val="bullet"/>
+      <w:lvlText w:val=""/>
+      <w:lvlJc w:val="left"/>
+      <w:pPr>
+        <w:ind w:left="5040" w:hanging="360"/>
+      </w:pPr>
+      <w:rPr>
+        <w:rFonts w:ascii="Symbol" w:hAnsi="Symbol" w:hint="default"/>
+      </w:rPr>
+    </w:lvl>
+    <w:lvl w:ilvl="7" w:tplc="04090003" w:tentative="1">
+      <w:start w:val="1"/>
+      <w:numFmt w:val="bullet"/>
+      <w:lvlText w:val="o"/>
+      <w:lvlJc w:val="left"/>
+      <w:pPr>
+        <w:ind w:left="5760" w:hanging="360"/>
+      </w:pPr>
+      <w:rPr>
+        <w:rFonts w:ascii="Courier New" w:hAnsi="Courier New" w:cs="Courier New" w:hint="default"/>
+      </w:rPr>
+    </w:lvl>
+    <w:lvl w:ilvl="8" w:tplc="04090005" w:tentative="1">
+      <w:start w:val="1"/>
+      <w:numFmt w:val="bullet"/>
+      <w:lvlText w:val=""/>
+      <w:lvlJc w:val="left"/>
+      <w:pPr>
+        <w:ind w:left="6480" w:hanging="360"/>
+      </w:pPr>
+      <w:rPr>
+        <w:rFonts w:ascii="Wingdings" w:hAnsi="Wingdings" w:hint="default"/>
+      </w:rPr>
+    </w:lvl>
+  </w:abstractNum>
+  <w:abstractNum w:abstractNumId="18" w15:restartNumberingAfterBreak="0">
     <w:nsid w:val="62440CA0"/>
     <w:multiLevelType w:val="hybridMultilevel"/>
     <w:tmpl w:val="8996B4F6"/>
@@ -8386,7 +10739,7 @@
       </w:rPr>
     </w:lvl>
   </w:abstractNum>
-  <w:abstractNum w:abstractNumId="17" w15:restartNumberingAfterBreak="0">
+  <w:abstractNum w:abstractNumId="19" w15:restartNumberingAfterBreak="0">
     <w:nsid w:val="6B586386"/>
     <w:multiLevelType w:val="multilevel"/>
     <w:tmpl w:val="48626AB8"/>
@@ -8530,7 +10883,7 @@
       </w:rPr>
     </w:lvl>
   </w:abstractNum>
-  <w:abstractNum w:abstractNumId="18" w15:restartNumberingAfterBreak="0">
+  <w:abstractNum w:abstractNumId="20" w15:restartNumberingAfterBreak="0">
     <w:nsid w:val="6BA60159"/>
     <w:multiLevelType w:val="hybridMultilevel"/>
     <w:tmpl w:val="62664716"/>
@@ -8616,7 +10969,7 @@
       </w:pPr>
     </w:lvl>
   </w:abstractNum>
-  <w:abstractNum w:abstractNumId="19" w15:restartNumberingAfterBreak="0">
+  <w:abstractNum w:abstractNumId="21" w15:restartNumberingAfterBreak="0">
     <w:nsid w:val="7257547F"/>
     <w:multiLevelType w:val="hybridMultilevel"/>
     <w:tmpl w:val="41DC2AB4"/>
@@ -8702,7 +11055,7 @@
       </w:pPr>
     </w:lvl>
   </w:abstractNum>
-  <w:abstractNum w:abstractNumId="20" w15:restartNumberingAfterBreak="0">
+  <w:abstractNum w:abstractNumId="22" w15:restartNumberingAfterBreak="0">
     <w:nsid w:val="72EC1BD9"/>
     <w:multiLevelType w:val="multilevel"/>
     <w:tmpl w:val="988234C0"/>
@@ -8825,7 +11178,7 @@
       </w:rPr>
     </w:lvl>
   </w:abstractNum>
-  <w:abstractNum w:abstractNumId="21" w15:restartNumberingAfterBreak="0">
+  <w:abstractNum w:abstractNumId="23" w15:restartNumberingAfterBreak="0">
     <w:nsid w:val="77677EC2"/>
     <w:multiLevelType w:val="hybridMultilevel"/>
     <w:tmpl w:val="9B36F38E"/>
@@ -8967,7 +11320,7 @@
       </w:rPr>
     </w:lvl>
   </w:abstractNum>
-  <w:abstractNum w:abstractNumId="22" w15:restartNumberingAfterBreak="0">
+  <w:abstractNum w:abstractNumId="24" w15:restartNumberingAfterBreak="0">
     <w:nsid w:val="7F96762C"/>
     <w:multiLevelType w:val="hybridMultilevel"/>
     <w:tmpl w:val="12FA6D88"/>
@@ -9109,7 +11462,7 @@
     </w:lvl>
   </w:abstractNum>
   <w:num w:numId="1">
-    <w:abstractNumId w:val="11"/>
+    <w:abstractNumId w:val="12"/>
   </w:num>
   <w:num w:numId="2">
     <w:abstractNumId w:val="2"/>
@@ -9118,10 +11471,10 @@
     <w:abstractNumId w:val="3"/>
   </w:num>
   <w:num w:numId="4">
-    <w:abstractNumId w:val="21"/>
+    <w:abstractNumId w:val="23"/>
   </w:num>
   <w:num w:numId="5">
-    <w:abstractNumId w:val="12"/>
+    <w:abstractNumId w:val="13"/>
     <w:lvlOverride w:ilvl="0">
       <w:lvl w:ilvl="0">
         <w:start w:val="1"/>
@@ -9298,10 +11651,10 @@
     </w:lvlOverride>
   </w:num>
   <w:num w:numId="6">
-    <w:abstractNumId w:val="22"/>
+    <w:abstractNumId w:val="24"/>
   </w:num>
   <w:num w:numId="7">
-    <w:abstractNumId w:val="9"/>
+    <w:abstractNumId w:val="10"/>
   </w:num>
   <w:num w:numId="8">
     <w:abstractNumId w:val="8"/>
@@ -9310,22 +11663,22 @@
     <w:abstractNumId w:val="5"/>
   </w:num>
   <w:num w:numId="10">
+    <w:abstractNumId w:val="14"/>
+  </w:num>
+  <w:num w:numId="11">
+    <w:abstractNumId w:val="19"/>
+  </w:num>
+  <w:num w:numId="12">
+    <w:abstractNumId w:val="22"/>
+  </w:num>
+  <w:num w:numId="13">
     <w:abstractNumId w:val="13"/>
   </w:num>
-  <w:num w:numId="11">
-    <w:abstractNumId w:val="17"/>
-  </w:num>
-  <w:num w:numId="12">
-    <w:abstractNumId w:val="20"/>
-  </w:num>
-  <w:num w:numId="13">
-    <w:abstractNumId w:val="12"/>
-  </w:num>
   <w:num w:numId="14">
-    <w:abstractNumId w:val="10"/>
+    <w:abstractNumId w:val="11"/>
   </w:num>
   <w:num w:numId="15">
-    <w:abstractNumId w:val="18"/>
+    <w:abstractNumId w:val="20"/>
     <w:lvlOverride w:ilvl="0">
       <w:startOverride w:val="1"/>
     </w:lvlOverride>
@@ -9385,16 +11738,16 @@
     </w:lvlOverride>
   </w:num>
   <w:num w:numId="17">
-    <w:abstractNumId w:val="16"/>
+    <w:abstractNumId w:val="18"/>
   </w:num>
   <w:num w:numId="18">
     <w:abstractNumId w:val="1"/>
   </w:num>
   <w:num w:numId="19">
-    <w:abstractNumId w:val="11"/>
+    <w:abstractNumId w:val="12"/>
   </w:num>
   <w:num w:numId="20">
-    <w:abstractNumId w:val="11"/>
+    <w:abstractNumId w:val="12"/>
   </w:num>
   <w:num w:numId="21">
     <w:abstractNumId w:val="0"/>
@@ -9403,19 +11756,19 @@
     <w:abstractNumId w:val="7"/>
   </w:num>
   <w:num w:numId="23">
-    <w:abstractNumId w:val="11"/>
+    <w:abstractNumId w:val="12"/>
   </w:num>
   <w:num w:numId="24">
-    <w:abstractNumId w:val="11"/>
+    <w:abstractNumId w:val="12"/>
   </w:num>
   <w:num w:numId="25">
-    <w:abstractNumId w:val="14"/>
+    <w:abstractNumId w:val="15"/>
   </w:num>
   <w:num w:numId="26">
-    <w:abstractNumId w:val="19"/>
+    <w:abstractNumId w:val="21"/>
   </w:num>
   <w:num w:numId="27">
-    <w:abstractNumId w:val="11"/>
+    <w:abstractNumId w:val="12"/>
   </w:num>
   <w:num w:numId="28">
     <w:abstractNumId w:val="2"/>
@@ -9427,28 +11780,34 @@
     <w:abstractNumId w:val="4"/>
   </w:num>
   <w:num w:numId="31">
-    <w:abstractNumId w:val="11"/>
+    <w:abstractNumId w:val="12"/>
   </w:num>
   <w:num w:numId="32">
-    <w:abstractNumId w:val="11"/>
+    <w:abstractNumId w:val="12"/>
   </w:num>
   <w:num w:numId="33">
-    <w:abstractNumId w:val="11"/>
+    <w:abstractNumId w:val="12"/>
   </w:num>
   <w:num w:numId="34">
-    <w:abstractNumId w:val="11"/>
+    <w:abstractNumId w:val="12"/>
   </w:num>
   <w:num w:numId="35">
-    <w:abstractNumId w:val="11"/>
+    <w:abstractNumId w:val="12"/>
   </w:num>
   <w:num w:numId="36">
-    <w:abstractNumId w:val="11"/>
+    <w:abstractNumId w:val="12"/>
   </w:num>
   <w:num w:numId="37">
-    <w:abstractNumId w:val="11"/>
+    <w:abstractNumId w:val="12"/>
   </w:num>
   <w:num w:numId="38">
-    <w:abstractNumId w:val="15"/>
+    <w:abstractNumId w:val="16"/>
+  </w:num>
+  <w:num w:numId="39">
+    <w:abstractNumId w:val="17"/>
+  </w:num>
+  <w:num w:numId="40">
+    <w:abstractNumId w:val="9"/>
   </w:num>
   <w:numIdMacAtCleanup w:val="17"/>
 </w:numbering>
@@ -13543,7 +15902,7 @@
 </file>
 
 <file path=customXml/itemProps1.xml><?xml version="1.0" encoding="utf-8"?>
-<ds:datastoreItem xmlns:ds="http://schemas.openxmlformats.org/officeDocument/2006/customXml" ds:itemID="{7DB018A9-865E-49A4-B6F3-730ADCCEF1F0}">
+<ds:datastoreItem xmlns:ds="http://schemas.openxmlformats.org/officeDocument/2006/customXml" ds:itemID="{20E6A8DE-8C0B-403E-8DC3-038657F11B4A}">
   <ds:schemaRefs>
     <ds:schemaRef ds:uri="http://schemas.openxmlformats.org/officeDocument/2006/bibliography"/>
   </ds:schemaRefs>

</xml_diff>

<commit_message>
Cở sở lý thuyết v2
</commit_message>
<xml_diff>
--- a/13. Trần Thị Kim Phú/Báo cáo đề tài.docx
+++ b/13. Trần Thị Kim Phú/Báo cáo đề tài.docx
@@ -4472,29 +4472,76 @@
           <w:szCs w:val="26"/>
           <w:lang w:val="de-DE"/>
         </w:rPr>
-        <w:t>Mục tiêu nghiên cứu của đề tài</w:t>
+        <w:t>Lý do lựa chọn</w:t>
+      </w:r>
+      <w:r>
+        <w:rPr>
+          <w:b/>
+          <w:szCs w:val="26"/>
+          <w:lang w:val="de-DE"/>
+        </w:rPr>
+        <w:t xml:space="preserve"> đề tài</w:t>
       </w:r>
     </w:p>
     <w:p>
       <w:pPr>
         <w:pStyle w:val="Nomal-"/>
-      </w:pPr>
-      <w:r>
-        <w:t>Đ</w:t>
-      </w:r>
-      <w:r>
-        <w:t>ề</w:t>
-      </w:r>
-      <w:r>
-        <w:t xml:space="preserve"> tài này nghiên cứu </w:t>
-      </w:r>
-      <w:r>
-        <w:t>…</w:t>
+        <w:numPr>
+          <w:ilvl w:val="0"/>
+          <w:numId w:val="0"/>
+        </w:numPr>
+        <w:ind w:left="720"/>
+      </w:pPr>
+      <w:r>
+        <w:t>Ở các nước phát triển, dịch vụ tư vấn sức khỏe online hay còn được gọi là tư vấn sức khỏe trực tuyến đã quá quen thuôc. Tuy nhiên, điều này lại là hình thức còn mới mẻ ở nước ta. Hình thức khám sức khỏe từ xa chưa được phát triển mạnh mẽ mà bởi bệnh nhân lo sợ việc thăm khám này bác sĩ không chẩn đoán đúng bệnh hoặc lo sợ đến tín hiệu đường truyền không được tốt. Họ sẵn sàng mất thời gian di chuyển đến phòng khám.</w:t>
       </w:r>
     </w:p>
     <w:p>
       <w:pPr>
         <w:pStyle w:val="Nomal-"/>
+        <w:numPr>
+          <w:ilvl w:val="0"/>
+          <w:numId w:val="0"/>
+        </w:numPr>
+        <w:ind w:left="720"/>
+      </w:pPr>
+      <w:r>
+        <w:t>Trong khoảng thời gian gần đây, người dân Việt Nam tiếp xúc thường xuyên hơn dịch vụ tư vấn sức khỏe online bởi dịch bệnh covid -19 gây khó khăn trong việc di chuyển. Qua đó, nhiều người cũng cảm thấy được việc tư vấn sức khỏe trực tuyến vừa tiết kiệm được thời gian, công sức đi lại và tránh nguy cơ lây lan nhiễm chéo. Hơn nữa, còn tiết kiệm nhiều chi chí không cần thiết khác trong việc chăm sóc sức khỏe.</w:t>
+      </w:r>
+    </w:p>
+    <w:p>
+      <w:pPr>
+        <w:pStyle w:val="Nomal-"/>
+        <w:numPr>
+          <w:ilvl w:val="0"/>
+          <w:numId w:val="0"/>
+        </w:numPr>
+        <w:ind w:left="720"/>
+      </w:pPr>
+      <w:r>
+        <w:t>Trong bối cảnh dịch bệnh bùng phát khiến nhiều tỉnh thành đang phải áp dụng các biện pháp giãn cách xã hội và hạn chế di chuyển, nhiều người lo không thể đến phòng khám của bác sĩ hoặc bệnh viện để thăm khám hoặc tư vấn các vấn đề về sức khỏe. Vì thế, trong trường hợp cần tư vấn về các vấn đề về sức khỏe đang gặp phải, người dùng có thể sử dụng đến ứng dụng với tên gọi “Ứng dụng Tư vấn sức khỏe”.</w:t>
+      </w:r>
+    </w:p>
+    <w:p>
+      <w:pPr>
+        <w:pStyle w:val="Nomal-"/>
+        <w:numPr>
+          <w:ilvl w:val="0"/>
+          <w:numId w:val="0"/>
+        </w:numPr>
+        <w:ind w:left="720"/>
+      </w:pPr>
+      <w:r>
+        <w:t>Ứng dụng tư vấn sức khỏe là ứng dụng tư vấn chăm sóc sức khỏe trực tuyến, cho phép kết nối giữa người dùng và đội ngữ y bác sĩ giàu kinh nghiệm chuyên môn. Người dùng có thể gặp “gián tiếp” bác sĩ thông qua thiết bị thông minh để nhận được sự tư vấn tốt nhất. Xuyên suốt khoảng thời gian trao đổi, bác sĩ sẽ nắm rõ tình trạng sức khỏe của bệnh nhân thông qua triệu chứng và thông tin bệnh nhân cung cấp. Từ đó có sự phân tích và đưa ra kết luận cuối cùng. Tuy nhiên, trong những hợp bệnh nặng, bệnh phức tạp cần thực hiện các thủ thuật chuyên sâu hơn để chẩn đoán, bác sĩ sẽ tư vấn cho bệnh nhân đến Bệnh viện để khám chữa bệnh.</w:t>
+      </w:r>
+    </w:p>
+    <w:p>
+      <w:pPr>
+        <w:pStyle w:val="Nomal-"/>
+        <w:numPr>
+          <w:ilvl w:val="0"/>
+          <w:numId w:val="0"/>
+        </w:numPr>
       </w:pPr>
     </w:p>
     <w:p>
@@ -4524,40 +4571,17 @@
     <w:p>
       <w:pPr>
         <w:pStyle w:val="Nomal-"/>
-        <w:ind w:left="714" w:hanging="357"/>
+        <w:numPr>
+          <w:ilvl w:val="0"/>
+          <w:numId w:val="0"/>
+        </w:numPr>
+        <w:ind w:left="720"/>
         <w:rPr>
           <w:lang w:val="de-DE"/>
         </w:rPr>
       </w:pPr>
       <w:r>
-        <w:t>Nghiên</w:t>
-      </w:r>
-      <w:r>
-        <w:rPr>
-          <w:lang w:val="de-DE"/>
-        </w:rPr>
-        <w:t xml:space="preserve"> cứu </w:t>
-      </w:r>
-      <w:r>
-        <w:rPr>
-          <w:lang w:val="de-DE"/>
-        </w:rPr>
-        <w:t>...</w:t>
-      </w:r>
-    </w:p>
-    <w:p>
-      <w:pPr>
-        <w:pStyle w:val="Nomal-"/>
-        <w:ind w:left="714" w:hanging="357"/>
-        <w:rPr>
-          <w:lang w:val="de-DE"/>
-        </w:rPr>
-      </w:pPr>
-      <w:r>
-        <w:rPr>
-          <w:lang w:val="de-DE"/>
-        </w:rPr>
-        <w:t>...</w:t>
+        <w:t>Phân tích nghiệp vụ cho Ứng dụng Tư vấn sức khỏe để làm rõ nhu cầu thực tế của người dùng và giải quyết nhu cầu đó một cách rõ ràng, có hệ thống và logic. Bên cạnh đó là việc tư vấn giải pháp, minh họa rõ ràng và hướng dẫn sử dụng của sản phẩm khi hoàn thành.</w:t>
       </w:r>
     </w:p>
     <w:p>
@@ -4587,7 +4611,10 @@
     <w:p>
       <w:pPr>
         <w:pStyle w:val="Nomal-"/>
-        <w:ind w:left="714" w:hanging="357"/>
+        <w:numPr>
+          <w:ilvl w:val="0"/>
+          <w:numId w:val="41"/>
+        </w:numPr>
         <w:rPr>
           <w:lang w:val="de-DE"/>
         </w:rPr>
@@ -4596,8 +4623,115 @@
         <w:rPr>
           <w:lang w:val="de-DE"/>
         </w:rPr>
-        <w:t>...</w:t>
-      </w:r>
+        <w:t>Khai thác nhu cầu người dùng thông qua các cuộc họp, trao đôi trực tiếp hoặc gián tiếp.</w:t>
+      </w:r>
+    </w:p>
+    <w:p>
+      <w:pPr>
+        <w:pStyle w:val="Nomal-"/>
+        <w:numPr>
+          <w:ilvl w:val="0"/>
+          <w:numId w:val="41"/>
+        </w:numPr>
+        <w:rPr>
+          <w:lang w:val="de-DE"/>
+        </w:rPr>
+      </w:pPr>
+      <w:r>
+        <w:rPr>
+          <w:lang w:val="de-DE"/>
+        </w:rPr>
+        <w:t>Xây dựng các tài liệu đặc tả:</w:t>
+      </w:r>
+    </w:p>
+    <w:p>
+      <w:pPr>
+        <w:pStyle w:val="Nomal-"/>
+        <w:numPr>
+          <w:ilvl w:val="0"/>
+          <w:numId w:val="0"/>
+        </w:numPr>
+        <w:ind w:left="714"/>
+        <w:rPr>
+          <w:lang w:val="de-DE"/>
+        </w:rPr>
+      </w:pPr>
+      <w:r>
+        <w:rPr>
+          <w:lang w:val="de-DE"/>
+        </w:rPr>
+        <w:t>+ Xác định rõ, chính xác nhu cầu của người dùng và hệ thống lại những công việc cần làm để phục vụ những nhu cầu đó</w:t>
+      </w:r>
+    </w:p>
+    <w:p>
+      <w:pPr>
+        <w:pStyle w:val="Nomal-"/>
+        <w:numPr>
+          <w:ilvl w:val="0"/>
+          <w:numId w:val="0"/>
+        </w:numPr>
+        <w:ind w:left="714"/>
+        <w:rPr>
+          <w:lang w:val="de-DE"/>
+        </w:rPr>
+      </w:pPr>
+      <w:r>
+        <w:rPr>
+          <w:lang w:val="de-DE"/>
+        </w:rPr>
+        <w:t>+ Phân tích, thiết kế yêu cầu sử dụng đối với mỗi người dùng cụ thể</w:t>
+      </w:r>
+    </w:p>
+    <w:p>
+      <w:pPr>
+        <w:pStyle w:val="Nomal-"/>
+        <w:numPr>
+          <w:ilvl w:val="0"/>
+          <w:numId w:val="0"/>
+        </w:numPr>
+        <w:ind w:left="714"/>
+        <w:rPr>
+          <w:lang w:val="de-DE"/>
+        </w:rPr>
+      </w:pPr>
+      <w:r>
+        <w:rPr>
+          <w:lang w:val="de-DE"/>
+        </w:rPr>
+        <w:t>+ Hệ thống hóa quy trình bằng hình vẽ</w:t>
+      </w:r>
+    </w:p>
+    <w:p>
+      <w:pPr>
+        <w:pStyle w:val="Nomal-"/>
+        <w:numPr>
+          <w:ilvl w:val="0"/>
+          <w:numId w:val="0"/>
+        </w:numPr>
+        <w:ind w:left="714"/>
+        <w:rPr>
+          <w:lang w:val="de-DE"/>
+        </w:rPr>
+      </w:pPr>
+      <w:r>
+        <w:rPr>
+          <w:lang w:val="de-DE"/>
+        </w:rPr>
+        <w:t>+ Thiết kế giao diện phần mềm từ các yêu cầu đã phân tích được từ người dùng</w:t>
+      </w:r>
+    </w:p>
+    <w:p>
+      <w:pPr>
+        <w:pStyle w:val="Nomal-"/>
+        <w:numPr>
+          <w:ilvl w:val="0"/>
+          <w:numId w:val="0"/>
+        </w:numPr>
+        <w:ind w:left="717" w:hanging="360"/>
+        <w:rPr>
+          <w:lang w:val="de-DE"/>
+        </w:rPr>
+      </w:pPr>
     </w:p>
     <w:p>
       <w:pPr>
@@ -4624,7 +4758,11 @@
     <w:p>
       <w:pPr>
         <w:pStyle w:val="Nomal-"/>
-        <w:ind w:left="714" w:hanging="357"/>
+        <w:numPr>
+          <w:ilvl w:val="0"/>
+          <w:numId w:val="0"/>
+        </w:numPr>
+        <w:ind w:left="720"/>
         <w:rPr>
           <w:lang w:val="de-DE"/>
         </w:rPr>
@@ -4633,8 +4771,21 @@
         <w:rPr>
           <w:lang w:val="de-DE"/>
         </w:rPr>
-        <w:t>...</w:t>
-      </w:r>
+        <w:t>Đối tượng: Thư ký y khoa, Bác sĩ, đơn vị lập trình, bệnh nhân.</w:t>
+      </w:r>
+    </w:p>
+    <w:p>
+      <w:pPr>
+        <w:pStyle w:val="Nomal-"/>
+        <w:numPr>
+          <w:ilvl w:val="0"/>
+          <w:numId w:val="0"/>
+        </w:numPr>
+        <w:ind w:left="714"/>
+        <w:rPr>
+          <w:lang w:val="de-DE"/>
+        </w:rPr>
+      </w:pPr>
     </w:p>
     <w:p>
       <w:pPr>
@@ -4681,58 +4832,36 @@
           <w:rFonts w:eastAsiaTheme="minorHAnsi"/>
           <w:lang w:val="de-DE"/>
         </w:rPr>
-        <w:t xml:space="preserve">ề tài </w:t>
+        <w:t xml:space="preserve">ề tài được tổ chức </w:t>
       </w:r>
       <w:r>
         <w:rPr>
           <w:rFonts w:eastAsiaTheme="minorHAnsi"/>
           <w:lang w:val="de-DE"/>
         </w:rPr>
-        <w:t xml:space="preserve">được tổ chức </w:t>
+        <w:t>gồm phần mở đầu, 3</w:t>
       </w:r>
       <w:r>
         <w:rPr>
           <w:rFonts w:eastAsiaTheme="minorHAnsi"/>
           <w:lang w:val="de-DE"/>
         </w:rPr>
-        <w:t xml:space="preserve">gồm phần mở đầu, </w:t>
-      </w:r>
-      <w:r>
-        <w:rPr>
-          <w:rFonts w:eastAsiaTheme="minorHAnsi"/>
-          <w:highlight w:val="yellow"/>
-          <w:lang w:val="de-DE"/>
-        </w:rPr>
-        <w:t>x</w:t>
+        <w:t xml:space="preserve"> chương</w:t>
       </w:r>
       <w:r>
         <w:rPr>
           <w:rFonts w:eastAsiaTheme="minorHAnsi"/>
           <w:lang w:val="de-DE"/>
         </w:rPr>
-        <w:t xml:space="preserve"> chương</w:t>
-      </w:r>
+        <w:t xml:space="preserve"> nội dung </w:t>
+      </w:r>
+      <w:bookmarkEnd w:id="27"/>
       <w:r>
         <w:rPr>
           <w:rFonts w:eastAsiaTheme="minorHAnsi"/>
           <w:lang w:val="de-DE"/>
         </w:rPr>
-        <w:t xml:space="preserve"> </w:t>
-      </w:r>
-      <w:r>
-        <w:rPr>
-          <w:rFonts w:eastAsiaTheme="minorHAnsi"/>
-          <w:lang w:val="de-DE"/>
-        </w:rPr>
-        <w:t>nội dung và phần kết luận</w:t>
-      </w:r>
-      <w:bookmarkEnd w:id="27"/>
-      <w:r>
-        <w:rPr>
-          <w:rFonts w:eastAsiaTheme="minorHAnsi"/>
-          <w:lang w:val="de-DE"/>
-        </w:rPr>
-        <w:t>...</w:t>
+        <w:t>và phần kết luận.</w:t>
       </w:r>
     </w:p>
     <w:p>
@@ -4771,6 +4900,12 @@
         </w:rPr>
         <w:t xml:space="preserve">: </w:t>
       </w:r>
+      <w:r>
+        <w:rPr>
+          <w:lang w:val="en-GB"/>
+        </w:rPr>
+        <w:t>Cơ sở lý thuyết</w:t>
+      </w:r>
     </w:p>
     <w:p>
       <w:pPr>
@@ -4793,6 +4928,12 @@
         </w:rPr>
         <w:t>:</w:t>
       </w:r>
+      <w:r>
+        <w:rPr>
+          <w:lang w:val="de-DE"/>
+        </w:rPr>
+        <w:t xml:space="preserve"> Triển khai phân tích nghiệp vụ</w:t>
+      </w:r>
     </w:p>
     <w:p>
       <w:pPr>
@@ -4814,35 +4955,56 @@
         </w:rPr>
         <w:t>:</w:t>
       </w:r>
+      <w:r>
+        <w:rPr>
+          <w:lang w:val="de-DE"/>
+        </w:rPr>
+        <w:t xml:space="preserve"> Kết quả đạt được</w:t>
+      </w:r>
     </w:p>
     <w:p>
       <w:pPr>
         <w:pStyle w:val="Nomal-"/>
+        <w:numPr>
+          <w:ilvl w:val="0"/>
+          <w:numId w:val="0"/>
+        </w:numPr>
+        <w:ind w:left="717"/>
         <w:rPr>
           <w:lang w:val="de-DE"/>
         </w:rPr>
       </w:pPr>
       <w:r>
         <w:rPr>
-          <w:b/>
-          <w:lang w:val="vi-VN"/>
-        </w:rPr>
-        <w:t>Chương 4</w:t>
-      </w:r>
-      <w:r>
-        <w:rPr>
           <w:lang w:val="de-DE"/>
         </w:rPr>
-        <w:t xml:space="preserve">: </w:t>
+        <w:lastRenderedPageBreak/>
+        <w:t>Kết luận và hướng phát triển</w:t>
       </w:r>
     </w:p>
     <w:p>
       <w:pPr>
         <w:pStyle w:val="Nomal-"/>
-      </w:pPr>
-      <w:r>
-        <w:t>Kết luận và hướng phát triển</w:t>
-      </w:r>
+        <w:numPr>
+          <w:ilvl w:val="0"/>
+          <w:numId w:val="0"/>
+        </w:numPr>
+        <w:ind w:left="717"/>
+        <w:rPr>
+          <w:lang w:val="de-DE"/>
+        </w:rPr>
+      </w:pPr>
+      <w:r>
+        <w:rPr>
+          <w:lang w:val="de-DE"/>
+        </w:rPr>
+        <w:t>Tài liệu tham khảo</w:t>
+      </w:r>
+    </w:p>
+    <w:p>
+      <w:pPr>
+        <w:pStyle w:val="Nomal-"/>
+      </w:pPr>
       <w:r>
         <w:br w:type="page"/>
       </w:r>
@@ -5261,8 +5423,6 @@
       <w:r>
         <w:t>Khoa Kiểm soát nhiễm khuẩn</w:t>
       </w:r>
-      <w:bookmarkStart w:id="29" w:name="_GoBack"/>
-      <w:bookmarkEnd w:id="29"/>
     </w:p>
     <w:p>
       <w:pPr>
@@ -6733,50 +6893,42 @@
           <w:i/>
         </w:rPr>
         <w:lastRenderedPageBreak/>
-        <w:t>1.2.2.2. Xây dựng User story</w:t>
+        <w:t>1.2.2.2. Xây dựng Use Case</w:t>
       </w:r>
     </w:p>
     <w:p>
       <w:pPr>
         <w:pStyle w:val="Nomal-"/>
-      </w:pPr>
-      <w:r>
-        <w:rPr>
-          <w:b/>
-        </w:rPr>
-        <w:t>User story:</w:t>
-      </w:r>
-      <w:r>
-        <w:t xml:space="preserve"> là một tài liệu sơ giản về yêu cầu sản phẩm với góc nhìn người dùng. </w:t>
+        <w:numPr>
+          <w:ilvl w:val="0"/>
+          <w:numId w:val="40"/>
+        </w:numPr>
+      </w:pPr>
+      <w:r>
+        <w:rPr>
+          <w:b/>
+        </w:rPr>
+        <w:t xml:space="preserve">Use case: </w:t>
+      </w:r>
+      <w:r>
+        <w:t>kỹ thuật dùng để mô tả sự tương t</w:t>
+      </w:r>
+      <w:r>
+        <w:t xml:space="preserve">ác giữa người dùng và hệ thống, </w:t>
+      </w:r>
+      <w:r>
+        <w:t>trong một môi trường cụ thể và vì một mục đích cụ thể.</w:t>
       </w:r>
     </w:p>
     <w:p>
       <w:pPr>
         <w:pStyle w:val="Nomal-"/>
-        <w:rPr>
-          <w:b/>
-        </w:rPr>
-      </w:pPr>
-      <w:r>
-        <w:rPr>
-          <w:b/>
-        </w:rPr>
-        <w:t>Các tiêu chí của User story:</w:t>
-      </w:r>
-      <w:r>
-        <w:rPr>
-          <w:b/>
-        </w:rPr>
-        <w:t xml:space="preserve"> </w:t>
-      </w:r>
-      <w:r>
-        <w:t>Tiêu chí</w:t>
-      </w:r>
-      <w:r>
-        <w:rPr>
-          <w:b/>
-        </w:rPr>
-        <w:t xml:space="preserve"> INVEST</w:t>
+      </w:pPr>
+      <w:r>
+        <w:rPr>
+          <w:b/>
+        </w:rPr>
+        <w:t>Một biểu đồ Use Case thể hiện:</w:t>
       </w:r>
     </w:p>
     <w:p>
@@ -6789,28 +6941,7 @@
         <w:ind w:left="717"/>
       </w:pPr>
       <w:r>
-        <w:t xml:space="preserve">+ </w:t>
-      </w:r>
-      <w:r>
-        <w:rPr>
-          <w:b/>
-        </w:rPr>
-        <w:t>I -</w:t>
-      </w:r>
-      <w:r>
-        <w:t xml:space="preserve"> </w:t>
-      </w:r>
-      <w:r>
-        <w:rPr>
-          <w:b/>
-        </w:rPr>
-        <w:t xml:space="preserve">Independent </w:t>
-      </w:r>
-      <w:r>
-        <w:t>(Độc lập):</w:t>
-      </w:r>
-      <w:r>
-        <w:t xml:space="preserve"> Mỗi User story phải độc lập với các user story khác.</w:t>
+        <w:t>+ Tác nhân (Actor): được dùng chỉ người sử dụng hoặc một đối tượng nào đó bên ngoài tương tác với hệ thống.</w:t>
       </w:r>
     </w:p>
     <w:p>
@@ -6823,28 +6954,15 @@
         <w:ind w:left="717"/>
       </w:pPr>
       <w:r>
-        <w:t xml:space="preserve">+ </w:t>
-      </w:r>
-      <w:r>
-        <w:rPr>
-          <w:b/>
-        </w:rPr>
-        <w:t>N - Negotiable</w:t>
-      </w:r>
-      <w:r>
-        <w:t xml:space="preserve"> (Thương lượng được): </w:t>
-      </w:r>
-      <w:r>
-        <w:t>Được thảo luận và thống nhất giữa các</w:t>
-      </w:r>
-      <w:r>
-        <w:t xml:space="preserve"> </w:t>
-      </w:r>
-      <w:r>
-        <w:t>bên liên quan (PO, Dev team, BA…)</w:t>
-      </w:r>
-      <w:r>
-        <w:t>.</w:t>
+        <w:t>+ Use Case: đại diện cho một chức năng mà một tác nhân nhận được.</w:t>
+      </w:r>
+    </w:p>
+    <w:p>
+      <w:pPr>
+        <w:pStyle w:val="Nomal-"/>
+      </w:pPr>
+      <w:r>
+        <w:t>Các quan hệ trong Use Case:</w:t>
       </w:r>
     </w:p>
     <w:p>
@@ -6857,16 +6975,7 @@
         <w:ind w:left="717"/>
       </w:pPr>
       <w:r>
-        <w:t xml:space="preserve">+ </w:t>
-      </w:r>
-      <w:r>
-        <w:rPr>
-          <w:b/>
-        </w:rPr>
-        <w:t>V - Valuable</w:t>
-      </w:r>
-      <w:r>
-        <w:t xml:space="preserve"> (Có giá trị): User story phải thể hiện được giá trị rõ ràng cho khách hàng.</w:t>
+        <w:t xml:space="preserve">+ include: Mối quan hệ bắt buộc phải có giữa các Use Case với nhau. Một Use Case có thể chứa chức năng của một Use Case khác như một phần xử lý của nó. </w:t>
       </w:r>
     </w:p>
     <w:p>
@@ -6879,28 +6988,146 @@
         <w:ind w:left="717"/>
       </w:pPr>
       <w:r>
-        <w:t xml:space="preserve">+ </w:t>
-      </w:r>
-      <w:r>
-        <w:rPr>
-          <w:b/>
-        </w:rPr>
-        <w:t>E - Estimable</w:t>
-      </w:r>
-      <w:r>
-        <w:t xml:space="preserve"> (Ước lượng được): </w:t>
-      </w:r>
-      <w:r>
-        <w:t>Đội ngũ lập trình có thể hiểu rõ, chia task</w:t>
-      </w:r>
-      <w:r>
+        <w:t>+ extend: Mối quan hệ mở rộng giữa các Use Case với nhau. Một Use Case có thể được mở rộng hành vi từ một Use Case khác.</w:t>
+      </w:r>
+    </w:p>
+    <w:p>
+      <w:pPr>
+        <w:pStyle w:val="Nomal-"/>
+        <w:numPr>
+          <w:ilvl w:val="0"/>
+          <w:numId w:val="0"/>
+        </w:numPr>
+        <w:ind w:left="1437" w:firstLine="3"/>
+        <w:rPr>
+          <w:b/>
+          <w:i/>
+        </w:rPr>
+      </w:pPr>
+      <w:r>
+        <w:rPr>
+          <w:noProof/>
+        </w:rPr>
+        <w:drawing>
+          <wp:inline distT="0" distB="0" distL="0" distR="0" wp14:anchorId="1A7F6C00" wp14:editId="255F0342">
+            <wp:extent cx="4394200" cy="4394200"/>
+            <wp:effectExtent l="0" t="0" r="6350" b="6350"/>
+            <wp:docPr id="15" name="Picture 15" descr="C:\Users\Admin\Downloads\Symbols-of-use-case-diagrams.png"/>
+            <wp:cNvGraphicFramePr>
+              <a:graphicFrameLocks xmlns:a="http://schemas.openxmlformats.org/drawingml/2006/main" noChangeAspect="1"/>
+            </wp:cNvGraphicFramePr>
+            <a:graphic xmlns:a="http://schemas.openxmlformats.org/drawingml/2006/main">
+              <a:graphicData uri="http://schemas.openxmlformats.org/drawingml/2006/picture">
+                <pic:pic xmlns:pic="http://schemas.openxmlformats.org/drawingml/2006/picture">
+                  <pic:nvPicPr>
+                    <pic:cNvPr id="0" name="Picture 10" descr="C:\Users\Admin\Downloads\Symbols-of-use-case-diagrams.png"/>
+                    <pic:cNvPicPr>
+                      <a:picLocks noChangeAspect="1" noChangeArrowheads="1"/>
+                    </pic:cNvPicPr>
+                  </pic:nvPicPr>
+                  <pic:blipFill>
+                    <a:blip r:embed="rId22">
+                      <a:extLst>
+                        <a:ext uri="{28A0092B-C50C-407E-A947-70E740481C1C}">
+                          <a14:useLocalDpi xmlns:a14="http://schemas.microsoft.com/office/drawing/2010/main" val="0"/>
+                        </a:ext>
+                      </a:extLst>
+                    </a:blip>
+                    <a:srcRect/>
+                    <a:stretch>
+                      <a:fillRect/>
+                    </a:stretch>
+                  </pic:blipFill>
+                  <pic:spPr bwMode="auto">
+                    <a:xfrm>
+                      <a:off x="0" y="0"/>
+                      <a:ext cx="4395957" cy="4395957"/>
+                    </a:xfrm>
+                    <a:prstGeom prst="rect">
+                      <a:avLst/>
+                    </a:prstGeom>
+                    <a:noFill/>
+                    <a:ln>
+                      <a:noFill/>
+                    </a:ln>
+                  </pic:spPr>
+                </pic:pic>
+              </a:graphicData>
+            </a:graphic>
+          </wp:inline>
+        </w:drawing>
+      </w:r>
+    </w:p>
+    <w:p>
+      <w:pPr>
+        <w:pStyle w:val="Nomal-"/>
+        <w:numPr>
+          <w:ilvl w:val="0"/>
+          <w:numId w:val="0"/>
+        </w:numPr>
+        <w:ind w:left="1437" w:firstLine="3"/>
+        <w:rPr>
+          <w:b/>
+          <w:i/>
+        </w:rPr>
+      </w:pPr>
+      <w:r>
+        <w:rPr>
+          <w:b/>
+          <w:i/>
+        </w:rPr>
+        <w:lastRenderedPageBreak/>
+        <w:t>1.2.2.3</w:t>
+      </w:r>
+      <w:r>
+        <w:rPr>
+          <w:b/>
+          <w:i/>
+        </w:rPr>
+        <w:t>. Xây dựng User story</w:t>
+      </w:r>
+    </w:p>
+    <w:p>
+      <w:pPr>
+        <w:pStyle w:val="Nomal-"/>
+      </w:pPr>
+      <w:r>
+        <w:rPr>
+          <w:b/>
+        </w:rPr>
+        <w:t>User story:</w:t>
+      </w:r>
+      <w:r>
+        <w:t xml:space="preserve"> là một tài liệu sơ giản về yêu cầu sản phẩm với góc nhìn người dùng. </w:t>
+      </w:r>
+    </w:p>
+    <w:p>
+      <w:pPr>
+        <w:pStyle w:val="Nomal-"/>
+        <w:rPr>
+          <w:b/>
+        </w:rPr>
+      </w:pPr>
+      <w:r>
+        <w:rPr>
+          <w:b/>
+        </w:rPr>
+        <w:t>Các tiêu chí của User story:</w:t>
+      </w:r>
+      <w:r>
+        <w:rPr>
+          <w:b/>
+        </w:rPr>
         <w:t xml:space="preserve"> </w:t>
       </w:r>
       <w:r>
-        <w:t>để ước lượng được độ phức tạp</w:t>
-      </w:r>
-      <w:r>
-        <w:t>.</w:t>
+        <w:t>Tiêu chí</w:t>
+      </w:r>
+      <w:r>
+        <w:rPr>
+          <w:b/>
+        </w:rPr>
+        <w:t xml:space="preserve"> INVEST</w:t>
       </w:r>
     </w:p>
     <w:p>
@@ -6919,34 +7146,22 @@
         <w:rPr>
           <w:b/>
         </w:rPr>
-        <w:t>S - S</w:t>
-      </w:r>
-      <w:r>
-        <w:rPr>
-          <w:b/>
-        </w:rPr>
-        <w:t>mall</w:t>
-      </w:r>
-      <w:r>
-        <w:rPr>
-          <w:b/>
-        </w:rPr>
+        <w:t>I -</w:t>
+      </w:r>
+      <w:r>
         <w:t xml:space="preserve"> </w:t>
       </w:r>
       <w:r>
-        <w:t xml:space="preserve">(Kích thước phù hợp): </w:t>
-      </w:r>
-      <w:r>
-        <w:t>User Story vừa đủ, thường phải hoàn thành</w:t>
-      </w:r>
-      <w:r>
-        <w:t xml:space="preserve"> </w:t>
-      </w:r>
-      <w:r>
-        <w:t>được trong vài ngày</w:t>
-      </w:r>
-      <w:r>
-        <w:t>.</w:t>
+        <w:rPr>
+          <w:b/>
+        </w:rPr>
+        <w:t xml:space="preserve">Independent </w:t>
+      </w:r>
+      <w:r>
+        <w:t>(Độc lập):</w:t>
+      </w:r>
+      <w:r>
+        <w:t xml:space="preserve"> Mỗi User story phải độc lập với các user story khác.</w:t>
       </w:r>
     </w:p>
     <w:p>
@@ -6965,6 +7180,142 @@
         <w:rPr>
           <w:b/>
         </w:rPr>
+        <w:t>N - Negotiable</w:t>
+      </w:r>
+      <w:r>
+        <w:t xml:space="preserve"> (Thương lượng được): </w:t>
+      </w:r>
+      <w:r>
+        <w:t>Được thảo luận và thống nhất giữa các</w:t>
+      </w:r>
+      <w:r>
+        <w:t xml:space="preserve"> </w:t>
+      </w:r>
+      <w:r>
+        <w:t>bên liên quan (PO, Dev team, BA…)</w:t>
+      </w:r>
+      <w:r>
+        <w:t>.</w:t>
+      </w:r>
+    </w:p>
+    <w:p>
+      <w:pPr>
+        <w:pStyle w:val="Nomal-"/>
+        <w:numPr>
+          <w:ilvl w:val="0"/>
+          <w:numId w:val="0"/>
+        </w:numPr>
+        <w:ind w:left="717"/>
+      </w:pPr>
+      <w:r>
+        <w:t xml:space="preserve">+ </w:t>
+      </w:r>
+      <w:r>
+        <w:rPr>
+          <w:b/>
+        </w:rPr>
+        <w:t>V - Valuable</w:t>
+      </w:r>
+      <w:r>
+        <w:t xml:space="preserve"> (Có giá trị): User story phải thể hiện được giá trị rõ ràng cho khách hàng.</w:t>
+      </w:r>
+    </w:p>
+    <w:p>
+      <w:pPr>
+        <w:pStyle w:val="Nomal-"/>
+        <w:numPr>
+          <w:ilvl w:val="0"/>
+          <w:numId w:val="0"/>
+        </w:numPr>
+        <w:ind w:left="717"/>
+      </w:pPr>
+      <w:r>
+        <w:t xml:space="preserve">+ </w:t>
+      </w:r>
+      <w:r>
+        <w:rPr>
+          <w:b/>
+        </w:rPr>
+        <w:t>E - Estimable</w:t>
+      </w:r>
+      <w:r>
+        <w:t xml:space="preserve"> (Ước lượng được): </w:t>
+      </w:r>
+      <w:r>
+        <w:t>Đội ngũ lập trình có thể hiểu rõ, chia task</w:t>
+      </w:r>
+      <w:r>
+        <w:t xml:space="preserve"> </w:t>
+      </w:r>
+      <w:r>
+        <w:t>để ước lượng được độ phức tạp</w:t>
+      </w:r>
+      <w:r>
+        <w:t>.</w:t>
+      </w:r>
+    </w:p>
+    <w:p>
+      <w:pPr>
+        <w:pStyle w:val="Nomal-"/>
+        <w:numPr>
+          <w:ilvl w:val="0"/>
+          <w:numId w:val="0"/>
+        </w:numPr>
+        <w:ind w:left="717"/>
+      </w:pPr>
+      <w:r>
+        <w:t xml:space="preserve">+ </w:t>
+      </w:r>
+      <w:r>
+        <w:rPr>
+          <w:b/>
+        </w:rPr>
+        <w:t>S - S</w:t>
+      </w:r>
+      <w:r>
+        <w:rPr>
+          <w:b/>
+        </w:rPr>
+        <w:t>mall</w:t>
+      </w:r>
+      <w:r>
+        <w:rPr>
+          <w:b/>
+        </w:rPr>
+        <w:t xml:space="preserve"> </w:t>
+      </w:r>
+      <w:r>
+        <w:t xml:space="preserve">(Kích thước phù hợp): </w:t>
+      </w:r>
+      <w:r>
+        <w:t>User Story vừa đủ, thường phải hoàn thành</w:t>
+      </w:r>
+      <w:r>
+        <w:t xml:space="preserve"> </w:t>
+      </w:r>
+      <w:r>
+        <w:t>được trong vài ngày</w:t>
+      </w:r>
+      <w:r>
+        <w:t>.</w:t>
+      </w:r>
+    </w:p>
+    <w:p>
+      <w:pPr>
+        <w:pStyle w:val="Nomal-"/>
+        <w:numPr>
+          <w:ilvl w:val="0"/>
+          <w:numId w:val="0"/>
+        </w:numPr>
+        <w:ind w:left="717"/>
+      </w:pPr>
+      <w:r>
+        <w:t xml:space="preserve">+ </w:t>
+      </w:r>
+      <w:r>
+        <w:rPr>
+          <w:b/>
+        </w:rPr>
         <w:t>T - Testable</w:t>
       </w:r>
       <w:r>
@@ -7001,7 +7352,14 @@
           <w:b/>
           <w:i/>
         </w:rPr>
-        <w:t>1.2.2.3. Xây dựng mô hình APP – Vẽ mockup</w:t>
+        <w:t>1.2.2.4</w:t>
+      </w:r>
+      <w:r>
+        <w:rPr>
+          <w:b/>
+          <w:i/>
+        </w:rPr>
+        <w:t>. Xây dựng mô hình APP – Vẽ mockup</w:t>
       </w:r>
     </w:p>
     <w:p>
@@ -7084,7 +7442,7 @@
                     </pic:cNvPicPr>
                   </pic:nvPicPr>
                   <pic:blipFill>
-                    <a:blip r:embed="rId22" cstate="print">
+                    <a:blip r:embed="rId23" cstate="print">
                       <a:extLst>
                         <a:ext uri="{28A0092B-C50C-407E-A947-70E740481C1C}">
                           <a14:useLocalDpi xmlns:a14="http://schemas.microsoft.com/office/drawing/2010/main" val="0"/>
@@ -7145,7 +7503,14 @@
           <w:i/>
         </w:rPr>
         <w:lastRenderedPageBreak/>
-        <w:t xml:space="preserve">1.2.2.4. Xây dựng </w:t>
+        <w:t>1.2.2.5</w:t>
+      </w:r>
+      <w:r>
+        <w:rPr>
+          <w:b/>
+          <w:i/>
+        </w:rPr>
+        <w:t xml:space="preserve">. Xây dựng </w:t>
       </w:r>
       <w:r>
         <w:rPr>
@@ -7251,132 +7616,150 @@
       <w:pPr>
         <w:pStyle w:val="Heading1"/>
       </w:pPr>
-      <w:bookmarkStart w:id="30" w:name="_Toc98339745"/>
       <w:r>
         <w:lastRenderedPageBreak/>
-        <w:t>LÝ THUYẾT</w:t>
+        <w:t>TRIỂN KHAI PHÂN TÍCH NGHIỆP VỤ</w:t>
+      </w:r>
+    </w:p>
+    <w:p>
+      <w:pPr>
+        <w:pStyle w:val="Heading2"/>
+      </w:pPr>
+      <w:r>
+        <w:t>Khảo sát hiện trạng dự án</w:t>
+      </w:r>
+    </w:p>
+    <w:p>
+      <w:pPr>
+        <w:pStyle w:val="Heading3"/>
+        <w:rPr>
+          <w:i w:val="0"/>
+        </w:rPr>
+      </w:pPr>
+      <w:r>
+        <w:rPr>
+          <w:i w:val="0"/>
+        </w:rPr>
+        <w:t>Hiện trạng chung</w:t>
+      </w:r>
+    </w:p>
+    <w:p>
+      <w:bookmarkStart w:id="29" w:name="_GoBack"/>
+      <w:bookmarkEnd w:id="29"/>
+    </w:p>
+    <w:p>
+      <w:pPr>
+        <w:pStyle w:val="Heading3"/>
+      </w:pPr>
+      <w:bookmarkStart w:id="30" w:name="_Toc98339748"/>
+      <w:r>
+        <w:t>Mục 2.1.2</w:t>
       </w:r>
       <w:bookmarkEnd w:id="30"/>
+    </w:p>
+    <w:p>
+      <w:pPr>
+        <w:pStyle w:val="Heading2"/>
+      </w:pPr>
+      <w:r>
+        <w:t>Quy trình của dự án</w:t>
+      </w:r>
+    </w:p>
+    <w:p>
+      <w:pPr>
+        <w:pStyle w:val="Heading3"/>
+        <w:rPr>
+          <w:i w:val="0"/>
+        </w:rPr>
+      </w:pPr>
+      <w:r>
+        <w:rPr>
+          <w:i w:val="0"/>
+        </w:rPr>
+        <w:t>Quy trình đặt lịch tư vấn qua Ứng dụng (App)</w:t>
+      </w:r>
+    </w:p>
+    <w:p>
+      <w:pPr>
+        <w:ind w:firstLine="0"/>
+      </w:pPr>
+    </w:p>
+    <w:p>
+      <w:pPr>
+        <w:pStyle w:val="Heading3"/>
+        <w:rPr>
+          <w:i w:val="0"/>
+        </w:rPr>
+      </w:pPr>
+      <w:r>
+        <w:rPr>
+          <w:i w:val="0"/>
+        </w:rPr>
+        <w:t>Quy trình đặt lịch tư vấn qua website</w:t>
+      </w:r>
+    </w:p>
+    <w:p>
+      <w:pPr>
+        <w:ind w:firstLine="0"/>
+      </w:pPr>
+    </w:p>
+    <w:p>
+      <w:pPr>
+        <w:pStyle w:val="Heading1"/>
+      </w:pPr>
+      <w:r>
+        <w:br w:type="page"/>
+      </w:r>
+      <w:r>
+        <w:lastRenderedPageBreak/>
+        <w:t>KẾT QUẢ ĐẠT ĐƯỢC</w:t>
+      </w:r>
+    </w:p>
+    <w:p>
+      <w:pPr>
+        <w:pStyle w:val="Heading2"/>
+      </w:pPr>
+      <w:bookmarkStart w:id="31" w:name="_Toc98339751"/>
+      <w:r>
+        <w:t>Mục 3.1</w:t>
+      </w:r>
+      <w:bookmarkEnd w:id="31"/>
       <w:r>
         <w:t xml:space="preserve"> </w:t>
       </w:r>
     </w:p>
     <w:p>
       <w:pPr>
+        <w:pStyle w:val="Heading3"/>
+      </w:pPr>
+      <w:bookmarkStart w:id="32" w:name="_Toc98339752"/>
+      <w:r>
+        <w:t>Mục 3.1.1</w:t>
+      </w:r>
+      <w:bookmarkEnd w:id="32"/>
+    </w:p>
+    <w:p>
+      <w:pPr>
+        <w:pStyle w:val="Heading3"/>
+      </w:pPr>
+      <w:bookmarkStart w:id="33" w:name="_Toc98339753"/>
+      <w:r>
+        <w:t>Mục 3.1.2</w:t>
+      </w:r>
+      <w:bookmarkEnd w:id="33"/>
+      <w:r>
+        <w:t xml:space="preserve"> </w:t>
+      </w:r>
+    </w:p>
+    <w:p>
+      <w:pPr>
         <w:pStyle w:val="Heading2"/>
       </w:pPr>
-      <w:bookmarkStart w:id="31" w:name="_Toc98339746"/>
-      <w:r>
-        <w:t>Mục 2.1</w:t>
-      </w:r>
-      <w:bookmarkEnd w:id="31"/>
-      <w:r>
-        <w:t xml:space="preserve"> </w:t>
-      </w:r>
-    </w:p>
-    <w:p>
-      <w:r>
-        <w:t>Nội dung văn bản…</w:t>
-      </w:r>
-      <w:r>
-        <w:t>.</w:t>
-      </w:r>
-    </w:p>
-    <w:p>
-      <w:pPr>
-        <w:pStyle w:val="Heading3"/>
-      </w:pPr>
-      <w:bookmarkStart w:id="32" w:name="_Toc98339747"/>
-      <w:r>
-        <w:t>M</w:t>
-      </w:r>
-      <w:r>
-        <w:t>ục 2.1.1</w:t>
-      </w:r>
-      <w:bookmarkEnd w:id="32"/>
-    </w:p>
-    <w:p>
-      <w:pPr>
-        <w:pStyle w:val="Heading3"/>
-      </w:pPr>
-      <w:bookmarkStart w:id="33" w:name="_Toc98339748"/>
-      <w:r>
-        <w:t>Mục 2.1.2</w:t>
-      </w:r>
-      <w:bookmarkEnd w:id="33"/>
-    </w:p>
-    <w:p>
-      <w:pPr>
-        <w:pStyle w:val="Heading2"/>
-      </w:pPr>
-      <w:bookmarkStart w:id="34" w:name="_Toc98339749"/>
-      <w:r>
-        <w:t>Mục 2.2</w:t>
+      <w:bookmarkStart w:id="34" w:name="_Toc98339754"/>
+      <w:r>
+        <w:t>Mục 3.2</w:t>
       </w:r>
       <w:bookmarkEnd w:id="34"/>
-    </w:p>
-    <w:p>
-      <w:pPr>
-        <w:pStyle w:val="Heading1"/>
-      </w:pPr>
-      <w:r>
-        <w:br w:type="page"/>
-      </w:r>
-      <w:bookmarkStart w:id="35" w:name="_Toc98339750"/>
-      <w:r>
-        <w:lastRenderedPageBreak/>
-        <w:t xml:space="preserve">TRIỂN KHAI </w:t>
-      </w:r>
-      <w:r>
-        <w:t>…</w:t>
-      </w:r>
-      <w:bookmarkEnd w:id="35"/>
-    </w:p>
-    <w:p>
-      <w:pPr>
-        <w:pStyle w:val="Heading2"/>
-      </w:pPr>
-      <w:bookmarkStart w:id="36" w:name="_Toc98339751"/>
-      <w:r>
-        <w:t>Mục 3.1</w:t>
-      </w:r>
-      <w:bookmarkEnd w:id="36"/>
-      <w:r>
-        <w:t xml:space="preserve"> </w:t>
-      </w:r>
-    </w:p>
-    <w:p>
-      <w:pPr>
-        <w:pStyle w:val="Heading3"/>
-      </w:pPr>
-      <w:bookmarkStart w:id="37" w:name="_Toc98339752"/>
-      <w:r>
-        <w:t>Mục 3.1.1</w:t>
-      </w:r>
-      <w:bookmarkEnd w:id="37"/>
-    </w:p>
-    <w:p>
-      <w:pPr>
-        <w:pStyle w:val="Heading3"/>
-      </w:pPr>
-      <w:bookmarkStart w:id="38" w:name="_Toc98339753"/>
-      <w:r>
-        <w:t>Mục 3.1.2</w:t>
-      </w:r>
-      <w:bookmarkEnd w:id="38"/>
-      <w:r>
-        <w:t xml:space="preserve"> </w:t>
-      </w:r>
-    </w:p>
-    <w:p>
-      <w:pPr>
-        <w:pStyle w:val="Heading2"/>
-      </w:pPr>
-      <w:bookmarkStart w:id="39" w:name="_Toc98339754"/>
-      <w:r>
-        <w:t>Mục 3.2</w:t>
-      </w:r>
-      <w:bookmarkEnd w:id="39"/>
       <w:r>
         <w:t xml:space="preserve"> </w:t>
       </w:r>
@@ -7405,12 +7788,12 @@
       <w:pPr>
         <w:pStyle w:val="Heading1"/>
       </w:pPr>
-      <w:bookmarkStart w:id="40" w:name="_Toc98339755"/>
+      <w:bookmarkStart w:id="35" w:name="_Toc98339755"/>
       <w:r>
         <w:lastRenderedPageBreak/>
         <w:t>KẾT QUẢ</w:t>
       </w:r>
-      <w:bookmarkEnd w:id="40"/>
+      <w:bookmarkEnd w:id="35"/>
       <w:r>
         <w:t xml:space="preserve"> </w:t>
       </w:r>
@@ -7419,24 +7802,24 @@
       <w:pPr>
         <w:pStyle w:val="Heading2"/>
       </w:pPr>
-      <w:bookmarkStart w:id="41" w:name="_Toc98339756"/>
+      <w:bookmarkStart w:id="36" w:name="_Toc98339756"/>
       <w:r>
         <w:t>M</w:t>
       </w:r>
       <w:r>
         <w:t>ục 4.1…</w:t>
       </w:r>
-      <w:bookmarkEnd w:id="41"/>
+      <w:bookmarkEnd w:id="36"/>
     </w:p>
     <w:p>
       <w:pPr>
         <w:pStyle w:val="Heading2"/>
       </w:pPr>
-      <w:bookmarkStart w:id="42" w:name="_Toc98339757"/>
+      <w:bookmarkStart w:id="37" w:name="_Toc98339757"/>
       <w:r>
         <w:t>Mục 4.2…</w:t>
       </w:r>
-      <w:bookmarkEnd w:id="42"/>
+      <w:bookmarkEnd w:id="37"/>
     </w:p>
     <w:p/>
     <w:p>
@@ -7494,35 +7877,61 @@
         <w:pStyle w:val="Caption"/>
         <w:jc w:val="left"/>
       </w:pPr>
-      <w:bookmarkStart w:id="43" w:name="_Ref53916001"/>
-      <w:bookmarkStart w:id="44" w:name="_Toc74235471"/>
+      <w:bookmarkStart w:id="38" w:name="_Ref53916001"/>
+      <w:bookmarkStart w:id="39" w:name="_Toc74235471"/>
       <w:r>
         <w:t xml:space="preserve">Bảng </w:t>
       </w:r>
-      <w:fldSimple w:instr=" STYLEREF 1 \s ">
-        <w:r>
-          <w:rPr>
-            <w:noProof/>
-          </w:rPr>
-          <w:t>4</w:t>
-        </w:r>
-      </w:fldSimple>
+      <w:r>
+        <w:fldChar w:fldCharType="begin"/>
+      </w:r>
+      <w:r>
+        <w:instrText xml:space="preserve"> STYLEREF 1 \s </w:instrText>
+      </w:r>
+      <w:r>
+        <w:fldChar w:fldCharType="separate"/>
+      </w:r>
+      <w:r>
+        <w:rPr>
+          <w:noProof/>
+        </w:rPr>
+        <w:t>4</w:t>
+      </w:r>
+      <w:r>
+        <w:rPr>
+          <w:noProof/>
+        </w:rPr>
+        <w:fldChar w:fldCharType="end"/>
+      </w:r>
       <w:r>
         <w:t>.</w:t>
       </w:r>
-      <w:fldSimple w:instr=" SEQ Bảng \* ARABIC \s 1 ">
-        <w:r>
-          <w:rPr>
-            <w:noProof/>
-          </w:rPr>
-          <w:t>1</w:t>
-        </w:r>
-      </w:fldSimple>
-      <w:bookmarkEnd w:id="43"/>
+      <w:r>
+        <w:fldChar w:fldCharType="begin"/>
+      </w:r>
+      <w:r>
+        <w:instrText xml:space="preserve"> SEQ Bảng \* ARABIC \s 1 </w:instrText>
+      </w:r>
+      <w:r>
+        <w:fldChar w:fldCharType="separate"/>
+      </w:r>
+      <w:r>
+        <w:rPr>
+          <w:noProof/>
+        </w:rPr>
+        <w:t>1</w:t>
+      </w:r>
+      <w:r>
+        <w:rPr>
+          <w:noProof/>
+        </w:rPr>
+        <w:fldChar w:fldCharType="end"/>
+      </w:r>
+      <w:bookmarkEnd w:id="38"/>
       <w:r>
         <w:t xml:space="preserve"> Kiến trúc</w:t>
       </w:r>
-      <w:bookmarkEnd w:id="44"/>
+      <w:bookmarkEnd w:id="39"/>
       <w:r>
         <w:t xml:space="preserve"> </w:t>
       </w:r>
@@ -7782,31 +8191,57 @@
       <w:pPr>
         <w:pStyle w:val="Caption"/>
       </w:pPr>
-      <w:bookmarkStart w:id="45" w:name="_Ref53916295"/>
-      <w:bookmarkStart w:id="46" w:name="_Toc98336121"/>
+      <w:bookmarkStart w:id="40" w:name="_Ref53916295"/>
+      <w:bookmarkStart w:id="41" w:name="_Toc98336121"/>
       <w:r>
         <w:t xml:space="preserve">Hình </w:t>
       </w:r>
-      <w:fldSimple w:instr=" STYLEREF 1 \s ">
-        <w:r>
-          <w:rPr>
-            <w:noProof/>
-          </w:rPr>
-          <w:t>4</w:t>
-        </w:r>
-      </w:fldSimple>
+      <w:r>
+        <w:fldChar w:fldCharType="begin"/>
+      </w:r>
+      <w:r>
+        <w:instrText xml:space="preserve"> STYLEREF 1 \s </w:instrText>
+      </w:r>
+      <w:r>
+        <w:fldChar w:fldCharType="separate"/>
+      </w:r>
+      <w:r>
+        <w:rPr>
+          <w:noProof/>
+        </w:rPr>
+        <w:t>4</w:t>
+      </w:r>
+      <w:r>
+        <w:rPr>
+          <w:noProof/>
+        </w:rPr>
+        <w:fldChar w:fldCharType="end"/>
+      </w:r>
       <w:r>
         <w:t>.</w:t>
       </w:r>
-      <w:fldSimple w:instr=" SEQ Hình \* ARABIC \s 1 ">
-        <w:r>
-          <w:rPr>
-            <w:noProof/>
-          </w:rPr>
-          <w:t>1</w:t>
-        </w:r>
-      </w:fldSimple>
-      <w:bookmarkEnd w:id="45"/>
+      <w:r>
+        <w:fldChar w:fldCharType="begin"/>
+      </w:r>
+      <w:r>
+        <w:instrText xml:space="preserve"> SEQ Hình \* ARABIC \s 1 </w:instrText>
+      </w:r>
+      <w:r>
+        <w:fldChar w:fldCharType="separate"/>
+      </w:r>
+      <w:r>
+        <w:rPr>
+          <w:noProof/>
+        </w:rPr>
+        <w:t>1</w:t>
+      </w:r>
+      <w:r>
+        <w:rPr>
+          <w:noProof/>
+        </w:rPr>
+        <w:fldChar w:fldCharType="end"/>
+      </w:r>
+      <w:bookmarkEnd w:id="40"/>
       <w:r>
         <w:t xml:space="preserve"> </w:t>
       </w:r>
@@ -7816,10 +8251,10 @@
       <w:r>
         <w:t xml:space="preserve"> của mô hình</w:t>
       </w:r>
-      <w:bookmarkEnd w:id="46"/>
-    </w:p>
-    <w:p>
-      <w:bookmarkStart w:id="47" w:name="_Toc342760222"/>
+      <w:bookmarkEnd w:id="41"/>
+    </w:p>
+    <w:p>
+      <w:bookmarkStart w:id="42" w:name="_Toc342760222"/>
       <w:bookmarkEnd w:id="2"/>
       <w:bookmarkEnd w:id="3"/>
       <w:bookmarkEnd w:id="4"/>
@@ -7836,16 +8271,16 @@
           <w:numId w:val="0"/>
         </w:numPr>
       </w:pPr>
-      <w:bookmarkStart w:id="48" w:name="_Toc98339758"/>
+      <w:bookmarkStart w:id="43" w:name="_Toc98339758"/>
       <w:r>
         <w:lastRenderedPageBreak/>
         <w:t>KẾT LUẬN VÀ HƯỚNG PHÁT TRIỂN</w:t>
       </w:r>
-      <w:bookmarkEnd w:id="48"/>
-    </w:p>
-    <w:p>
-      <w:bookmarkStart w:id="49" w:name="OLE_LINK15"/>
-      <w:bookmarkStart w:id="50" w:name="OLE_LINK16"/>
+      <w:bookmarkEnd w:id="43"/>
+    </w:p>
+    <w:p>
+      <w:bookmarkStart w:id="44" w:name="OLE_LINK15"/>
+      <w:bookmarkStart w:id="45" w:name="OLE_LINK16"/>
       <w:r>
         <w:t xml:space="preserve">Đề tài đã thực hiện được </w:t>
       </w:r>
@@ -7853,8 +8288,8 @@
         <w:t>…</w:t>
       </w:r>
     </w:p>
-    <w:bookmarkEnd w:id="49"/>
-    <w:bookmarkEnd w:id="50"/>
+    <w:bookmarkEnd w:id="44"/>
+    <w:bookmarkEnd w:id="45"/>
     <w:p>
       <w:pPr>
         <w:spacing w:before="0" w:line="240" w:lineRule="auto"/>
@@ -7880,13 +8315,13 @@
           <w:numId w:val="0"/>
         </w:numPr>
       </w:pPr>
-      <w:bookmarkStart w:id="51" w:name="_Toc98339759"/>
+      <w:bookmarkStart w:id="46" w:name="_Toc98339759"/>
       <w:r>
         <w:lastRenderedPageBreak/>
         <w:t>TÀI LIỆU THAM KHẢO</w:t>
       </w:r>
-      <w:bookmarkEnd w:id="47"/>
-      <w:bookmarkEnd w:id="51"/>
+      <w:bookmarkEnd w:id="42"/>
+      <w:bookmarkEnd w:id="46"/>
     </w:p>
     <w:p>
       <w:pPr>
@@ -7977,12 +8412,12 @@
           <w:numId w:val="0"/>
         </w:numPr>
       </w:pPr>
-      <w:bookmarkStart w:id="52" w:name="_Toc98339760"/>
+      <w:bookmarkStart w:id="47" w:name="_Toc98339760"/>
       <w:r>
         <w:lastRenderedPageBreak/>
         <w:t>PHỤ LỤC</w:t>
       </w:r>
-      <w:bookmarkEnd w:id="52"/>
+      <w:bookmarkEnd w:id="47"/>
     </w:p>
     <w:p>
       <w:pPr>
@@ -8141,7 +8576,7 @@
           <w:rPr>
             <w:noProof/>
           </w:rPr>
-          <w:t>12</w:t>
+          <w:t>18</w:t>
         </w:r>
         <w:r>
           <w:rPr>
@@ -8400,7 +8835,7 @@
         <v:path o:extrusionok="f" gradientshapeok="t" o:connecttype="rect"/>
         <o:lock v:ext="edit" aspectratio="t"/>
       </v:shapetype>
-      <v:shape id="_x0000_i1029" type="#_x0000_t75" style="width:11.35pt;height:11.35pt" o:bullet="t">
+      <v:shape id="_x0000_i1038" type="#_x0000_t75" style="width:11.35pt;height:11.35pt" o:bullet="t">
         <v:imagedata r:id="rId1" o:title="mso9B2A"/>
       </v:shape>
     </w:pict>
@@ -8869,6 +9304,118 @@
     </w:lvl>
   </w:abstractNum>
   <w:abstractNum w:abstractNumId="3" w15:restartNumberingAfterBreak="0">
+    <w:nsid w:val="13B00934"/>
+    <w:multiLevelType w:val="hybridMultilevel"/>
+    <w:tmpl w:val="DD5A6DE4"/>
+    <w:lvl w:ilvl="0" w:tplc="4D38C212">
+      <w:numFmt w:val="bullet"/>
+      <w:lvlText w:val="-"/>
+      <w:lvlJc w:val="left"/>
+      <w:pPr>
+        <w:ind w:left="717" w:hanging="360"/>
+      </w:pPr>
+      <w:rPr>
+        <w:rFonts w:ascii="Times New Roman" w:eastAsia="Times New Roman" w:hAnsi="Times New Roman" w:cs="Times New Roman" w:hint="default"/>
+      </w:rPr>
+    </w:lvl>
+    <w:lvl w:ilvl="1" w:tplc="04090003" w:tentative="1">
+      <w:start w:val="1"/>
+      <w:numFmt w:val="bullet"/>
+      <w:lvlText w:val="o"/>
+      <w:lvlJc w:val="left"/>
+      <w:pPr>
+        <w:ind w:left="1437" w:hanging="360"/>
+      </w:pPr>
+      <w:rPr>
+        <w:rFonts w:ascii="Courier New" w:hAnsi="Courier New" w:cs="Courier New" w:hint="default"/>
+      </w:rPr>
+    </w:lvl>
+    <w:lvl w:ilvl="2" w:tplc="04090005" w:tentative="1">
+      <w:start w:val="1"/>
+      <w:numFmt w:val="bullet"/>
+      <w:lvlText w:val=""/>
+      <w:lvlJc w:val="left"/>
+      <w:pPr>
+        <w:ind w:left="2157" w:hanging="360"/>
+      </w:pPr>
+      <w:rPr>
+        <w:rFonts w:ascii="Wingdings" w:hAnsi="Wingdings" w:hint="default"/>
+      </w:rPr>
+    </w:lvl>
+    <w:lvl w:ilvl="3" w:tplc="04090001" w:tentative="1">
+      <w:start w:val="1"/>
+      <w:numFmt w:val="bullet"/>
+      <w:lvlText w:val=""/>
+      <w:lvlJc w:val="left"/>
+      <w:pPr>
+        <w:ind w:left="2877" w:hanging="360"/>
+      </w:pPr>
+      <w:rPr>
+        <w:rFonts w:ascii="Symbol" w:hAnsi="Symbol" w:hint="default"/>
+      </w:rPr>
+    </w:lvl>
+    <w:lvl w:ilvl="4" w:tplc="04090003" w:tentative="1">
+      <w:start w:val="1"/>
+      <w:numFmt w:val="bullet"/>
+      <w:lvlText w:val="o"/>
+      <w:lvlJc w:val="left"/>
+      <w:pPr>
+        <w:ind w:left="3597" w:hanging="360"/>
+      </w:pPr>
+      <w:rPr>
+        <w:rFonts w:ascii="Courier New" w:hAnsi="Courier New" w:cs="Courier New" w:hint="default"/>
+      </w:rPr>
+    </w:lvl>
+    <w:lvl w:ilvl="5" w:tplc="04090005" w:tentative="1">
+      <w:start w:val="1"/>
+      <w:numFmt w:val="bullet"/>
+      <w:lvlText w:val=""/>
+      <w:lvlJc w:val="left"/>
+      <w:pPr>
+        <w:ind w:left="4317" w:hanging="360"/>
+      </w:pPr>
+      <w:rPr>
+        <w:rFonts w:ascii="Wingdings" w:hAnsi="Wingdings" w:hint="default"/>
+      </w:rPr>
+    </w:lvl>
+    <w:lvl w:ilvl="6" w:tplc="04090001" w:tentative="1">
+      <w:start w:val="1"/>
+      <w:numFmt w:val="bullet"/>
+      <w:lvlText w:val=""/>
+      <w:lvlJc w:val="left"/>
+      <w:pPr>
+        <w:ind w:left="5037" w:hanging="360"/>
+      </w:pPr>
+      <w:rPr>
+        <w:rFonts w:ascii="Symbol" w:hAnsi="Symbol" w:hint="default"/>
+      </w:rPr>
+    </w:lvl>
+    <w:lvl w:ilvl="7" w:tplc="04090003" w:tentative="1">
+      <w:start w:val="1"/>
+      <w:numFmt w:val="bullet"/>
+      <w:lvlText w:val="o"/>
+      <w:lvlJc w:val="left"/>
+      <w:pPr>
+        <w:ind w:left="5757" w:hanging="360"/>
+      </w:pPr>
+      <w:rPr>
+        <w:rFonts w:ascii="Courier New" w:hAnsi="Courier New" w:cs="Courier New" w:hint="default"/>
+      </w:rPr>
+    </w:lvl>
+    <w:lvl w:ilvl="8" w:tplc="04090005" w:tentative="1">
+      <w:start w:val="1"/>
+      <w:numFmt w:val="bullet"/>
+      <w:lvlText w:val=""/>
+      <w:lvlJc w:val="left"/>
+      <w:pPr>
+        <w:ind w:left="6477" w:hanging="360"/>
+      </w:pPr>
+      <w:rPr>
+        <w:rFonts w:ascii="Wingdings" w:hAnsi="Wingdings" w:hint="default"/>
+      </w:rPr>
+    </w:lvl>
+  </w:abstractNum>
+  <w:abstractNum w:abstractNumId="4" w15:restartNumberingAfterBreak="0">
     <w:nsid w:val="17F1410C"/>
     <w:multiLevelType w:val="hybridMultilevel"/>
     <w:tmpl w:val="7DCECF24"/>
@@ -8988,7 +9535,7 @@
       </w:pPr>
     </w:lvl>
   </w:abstractNum>
-  <w:abstractNum w:abstractNumId="4" w15:restartNumberingAfterBreak="0">
+  <w:abstractNum w:abstractNumId="5" w15:restartNumberingAfterBreak="0">
     <w:nsid w:val="1A8C31B9"/>
     <w:multiLevelType w:val="hybridMultilevel"/>
     <w:tmpl w:val="14567A2C"/>
@@ -9077,7 +9624,7 @@
       </w:pPr>
     </w:lvl>
   </w:abstractNum>
-  <w:abstractNum w:abstractNumId="5" w15:restartNumberingAfterBreak="0">
+  <w:abstractNum w:abstractNumId="6" w15:restartNumberingAfterBreak="0">
     <w:nsid w:val="1C04712B"/>
     <w:multiLevelType w:val="multilevel"/>
     <w:tmpl w:val="CCA425B6"/>
@@ -9174,7 +9721,7 @@
       </w:pPr>
     </w:lvl>
   </w:abstractNum>
-  <w:abstractNum w:abstractNumId="6" w15:restartNumberingAfterBreak="0">
+  <w:abstractNum w:abstractNumId="7" w15:restartNumberingAfterBreak="0">
     <w:nsid w:val="1C436F2B"/>
     <w:multiLevelType w:val="hybridMultilevel"/>
     <w:tmpl w:val="E8966D0A"/>
@@ -9260,7 +9807,7 @@
       </w:pPr>
     </w:lvl>
   </w:abstractNum>
-  <w:abstractNum w:abstractNumId="7" w15:restartNumberingAfterBreak="0">
+  <w:abstractNum w:abstractNumId="8" w15:restartNumberingAfterBreak="0">
     <w:nsid w:val="23760FEF"/>
     <w:multiLevelType w:val="hybridMultilevel"/>
     <w:tmpl w:val="FF32EA22"/>
@@ -9373,7 +9920,7 @@
       </w:rPr>
     </w:lvl>
   </w:abstractNum>
-  <w:abstractNum w:abstractNumId="8" w15:restartNumberingAfterBreak="0">
+  <w:abstractNum w:abstractNumId="9" w15:restartNumberingAfterBreak="0">
     <w:nsid w:val="264F6A5A"/>
     <w:multiLevelType w:val="multilevel"/>
     <w:tmpl w:val="7D24519E"/>
@@ -9490,10 +10037,10 @@
       </w:pPr>
     </w:lvl>
   </w:abstractNum>
-  <w:abstractNum w:abstractNumId="9" w15:restartNumberingAfterBreak="0">
+  <w:abstractNum w:abstractNumId="10" w15:restartNumberingAfterBreak="0">
     <w:nsid w:val="296E2EA5"/>
     <w:multiLevelType w:val="hybridMultilevel"/>
-    <w:tmpl w:val="4302F05A"/>
+    <w:tmpl w:val="E618E374"/>
     <w:lvl w:ilvl="0" w:tplc="96A49646">
       <w:start w:val="11"/>
       <w:numFmt w:val="bullet"/>
@@ -9603,7 +10150,7 @@
       </w:rPr>
     </w:lvl>
   </w:abstractNum>
-  <w:abstractNum w:abstractNumId="10" w15:restartNumberingAfterBreak="0">
+  <w:abstractNum w:abstractNumId="11" w15:restartNumberingAfterBreak="0">
     <w:nsid w:val="324F4BD7"/>
     <w:multiLevelType w:val="multilevel"/>
     <w:tmpl w:val="3AE6E7A2"/>
@@ -9720,7 +10267,7 @@
       </w:pPr>
     </w:lvl>
   </w:abstractNum>
-  <w:abstractNum w:abstractNumId="11" w15:restartNumberingAfterBreak="0">
+  <w:abstractNum w:abstractNumId="12" w15:restartNumberingAfterBreak="0">
     <w:nsid w:val="33697B75"/>
     <w:multiLevelType w:val="hybridMultilevel"/>
     <w:tmpl w:val="68761028"/>
@@ -9832,7 +10379,7 @@
       </w:rPr>
     </w:lvl>
   </w:abstractNum>
-  <w:abstractNum w:abstractNumId="12" w15:restartNumberingAfterBreak="0">
+  <w:abstractNum w:abstractNumId="13" w15:restartNumberingAfterBreak="0">
     <w:nsid w:val="3DCC7143"/>
     <w:multiLevelType w:val="multilevel"/>
     <w:tmpl w:val="3F40F932"/>
@@ -9995,7 +10542,7 @@
       </w:rPr>
     </w:lvl>
   </w:abstractNum>
-  <w:abstractNum w:abstractNumId="13" w15:restartNumberingAfterBreak="0">
+  <w:abstractNum w:abstractNumId="14" w15:restartNumberingAfterBreak="0">
     <w:nsid w:val="4357222D"/>
     <w:multiLevelType w:val="multilevel"/>
     <w:tmpl w:val="BBECE992"/>
@@ -10157,7 +10704,7 @@
       </w:rPr>
     </w:lvl>
   </w:abstractNum>
-  <w:abstractNum w:abstractNumId="14" w15:restartNumberingAfterBreak="0">
+  <w:abstractNum w:abstractNumId="15" w15:restartNumberingAfterBreak="0">
     <w:nsid w:val="48AC3520"/>
     <w:multiLevelType w:val="multilevel"/>
     <w:tmpl w:val="6A5E2E9A"/>
@@ -10304,7 +10851,7 @@
       </w:rPr>
     </w:lvl>
   </w:abstractNum>
-  <w:abstractNum w:abstractNumId="15" w15:restartNumberingAfterBreak="0">
+  <w:abstractNum w:abstractNumId="16" w15:restartNumberingAfterBreak="0">
     <w:nsid w:val="593D4E50"/>
     <w:multiLevelType w:val="hybridMultilevel"/>
     <w:tmpl w:val="41DC2AB4"/>
@@ -10390,7 +10937,7 @@
       </w:pPr>
     </w:lvl>
   </w:abstractNum>
-  <w:abstractNum w:abstractNumId="16" w15:restartNumberingAfterBreak="0">
+  <w:abstractNum w:abstractNumId="17" w15:restartNumberingAfterBreak="0">
     <w:nsid w:val="5B232926"/>
     <w:multiLevelType w:val="hybridMultilevel"/>
     <w:tmpl w:val="9C60B6C4"/>
@@ -10476,7 +11023,7 @@
       </w:pPr>
     </w:lvl>
   </w:abstractNum>
-  <w:abstractNum w:abstractNumId="17" w15:restartNumberingAfterBreak="0">
+  <w:abstractNum w:abstractNumId="18" w15:restartNumberingAfterBreak="0">
     <w:nsid w:val="5CF272F4"/>
     <w:multiLevelType w:val="hybridMultilevel"/>
     <w:tmpl w:val="4B1618A6"/>
@@ -10590,7 +11137,7 @@
       </w:rPr>
     </w:lvl>
   </w:abstractNum>
-  <w:abstractNum w:abstractNumId="18" w15:restartNumberingAfterBreak="0">
+  <w:abstractNum w:abstractNumId="19" w15:restartNumberingAfterBreak="0">
     <w:nsid w:val="62440CA0"/>
     <w:multiLevelType w:val="hybridMultilevel"/>
     <w:tmpl w:val="8996B4F6"/>
@@ -10704,7 +11251,7 @@
       </w:rPr>
     </w:lvl>
   </w:abstractNum>
-  <w:abstractNum w:abstractNumId="19" w15:restartNumberingAfterBreak="0">
+  <w:abstractNum w:abstractNumId="20" w15:restartNumberingAfterBreak="0">
     <w:nsid w:val="6B586386"/>
     <w:multiLevelType w:val="multilevel"/>
     <w:tmpl w:val="48626AB8"/>
@@ -10848,7 +11395,7 @@
       </w:rPr>
     </w:lvl>
   </w:abstractNum>
-  <w:abstractNum w:abstractNumId="20" w15:restartNumberingAfterBreak="0">
+  <w:abstractNum w:abstractNumId="21" w15:restartNumberingAfterBreak="0">
     <w:nsid w:val="6BA60159"/>
     <w:multiLevelType w:val="hybridMultilevel"/>
     <w:tmpl w:val="62664716"/>
@@ -10934,7 +11481,7 @@
       </w:pPr>
     </w:lvl>
   </w:abstractNum>
-  <w:abstractNum w:abstractNumId="21" w15:restartNumberingAfterBreak="0">
+  <w:abstractNum w:abstractNumId="22" w15:restartNumberingAfterBreak="0">
     <w:nsid w:val="7257547F"/>
     <w:multiLevelType w:val="hybridMultilevel"/>
     <w:tmpl w:val="41DC2AB4"/>
@@ -11020,7 +11567,7 @@
       </w:pPr>
     </w:lvl>
   </w:abstractNum>
-  <w:abstractNum w:abstractNumId="22" w15:restartNumberingAfterBreak="0">
+  <w:abstractNum w:abstractNumId="23" w15:restartNumberingAfterBreak="0">
     <w:nsid w:val="72EC1BD9"/>
     <w:multiLevelType w:val="multilevel"/>
     <w:tmpl w:val="988234C0"/>
@@ -11143,7 +11690,7 @@
       </w:rPr>
     </w:lvl>
   </w:abstractNum>
-  <w:abstractNum w:abstractNumId="23" w15:restartNumberingAfterBreak="0">
+  <w:abstractNum w:abstractNumId="24" w15:restartNumberingAfterBreak="0">
     <w:nsid w:val="77677EC2"/>
     <w:multiLevelType w:val="hybridMultilevel"/>
     <w:tmpl w:val="9B36F38E"/>
@@ -11285,7 +11832,7 @@
       </w:rPr>
     </w:lvl>
   </w:abstractNum>
-  <w:abstractNum w:abstractNumId="24" w15:restartNumberingAfterBreak="0">
+  <w:abstractNum w:abstractNumId="25" w15:restartNumberingAfterBreak="0">
     <w:nsid w:val="7F96762C"/>
     <w:multiLevelType w:val="hybridMultilevel"/>
     <w:tmpl w:val="12FA6D88"/>
@@ -11427,19 +11974,19 @@
     </w:lvl>
   </w:abstractNum>
   <w:num w:numId="1">
-    <w:abstractNumId w:val="12"/>
+    <w:abstractNumId w:val="13"/>
   </w:num>
   <w:num w:numId="2">
     <w:abstractNumId w:val="2"/>
   </w:num>
   <w:num w:numId="3">
-    <w:abstractNumId w:val="3"/>
+    <w:abstractNumId w:val="4"/>
   </w:num>
   <w:num w:numId="4">
-    <w:abstractNumId w:val="23"/>
+    <w:abstractNumId w:val="24"/>
   </w:num>
   <w:num w:numId="5">
-    <w:abstractNumId w:val="13"/>
+    <w:abstractNumId w:val="14"/>
     <w:lvlOverride w:ilvl="0">
       <w:lvl w:ilvl="0">
         <w:start w:val="1"/>
@@ -11616,34 +12163,34 @@
     </w:lvlOverride>
   </w:num>
   <w:num w:numId="6">
-    <w:abstractNumId w:val="24"/>
+    <w:abstractNumId w:val="25"/>
   </w:num>
   <w:num w:numId="7">
-    <w:abstractNumId w:val="10"/>
+    <w:abstractNumId w:val="11"/>
   </w:num>
   <w:num w:numId="8">
-    <w:abstractNumId w:val="8"/>
+    <w:abstractNumId w:val="9"/>
   </w:num>
   <w:num w:numId="9">
-    <w:abstractNumId w:val="5"/>
+    <w:abstractNumId w:val="6"/>
   </w:num>
   <w:num w:numId="10">
+    <w:abstractNumId w:val="15"/>
+  </w:num>
+  <w:num w:numId="11">
+    <w:abstractNumId w:val="20"/>
+  </w:num>
+  <w:num w:numId="12">
+    <w:abstractNumId w:val="23"/>
+  </w:num>
+  <w:num w:numId="13">
     <w:abstractNumId w:val="14"/>
   </w:num>
-  <w:num w:numId="11">
-    <w:abstractNumId w:val="19"/>
-  </w:num>
-  <w:num w:numId="12">
-    <w:abstractNumId w:val="22"/>
-  </w:num>
-  <w:num w:numId="13">
-    <w:abstractNumId w:val="13"/>
-  </w:num>
   <w:num w:numId="14">
-    <w:abstractNumId w:val="11"/>
+    <w:abstractNumId w:val="12"/>
   </w:num>
   <w:num w:numId="15">
-    <w:abstractNumId w:val="20"/>
+    <w:abstractNumId w:val="21"/>
     <w:lvlOverride w:ilvl="0">
       <w:startOverride w:val="1"/>
     </w:lvlOverride>
@@ -11673,7 +12220,7 @@
     </w:lvlOverride>
   </w:num>
   <w:num w:numId="16">
-    <w:abstractNumId w:val="6"/>
+    <w:abstractNumId w:val="7"/>
     <w:lvlOverride w:ilvl="0">
       <w:startOverride w:val="1"/>
     </w:lvlOverride>
@@ -11703,37 +12250,37 @@
     </w:lvlOverride>
   </w:num>
   <w:num w:numId="17">
-    <w:abstractNumId w:val="18"/>
+    <w:abstractNumId w:val="19"/>
   </w:num>
   <w:num w:numId="18">
     <w:abstractNumId w:val="1"/>
   </w:num>
   <w:num w:numId="19">
-    <w:abstractNumId w:val="12"/>
+    <w:abstractNumId w:val="13"/>
   </w:num>
   <w:num w:numId="20">
-    <w:abstractNumId w:val="12"/>
+    <w:abstractNumId w:val="13"/>
   </w:num>
   <w:num w:numId="21">
     <w:abstractNumId w:val="0"/>
   </w:num>
   <w:num w:numId="22">
-    <w:abstractNumId w:val="7"/>
+    <w:abstractNumId w:val="8"/>
   </w:num>
   <w:num w:numId="23">
-    <w:abstractNumId w:val="12"/>
+    <w:abstractNumId w:val="13"/>
   </w:num>
   <w:num w:numId="24">
-    <w:abstractNumId w:val="12"/>
+    <w:abstractNumId w:val="13"/>
   </w:num>
   <w:num w:numId="25">
-    <w:abstractNumId w:val="15"/>
+    <w:abstractNumId w:val="16"/>
   </w:num>
   <w:num w:numId="26">
-    <w:abstractNumId w:val="21"/>
+    <w:abstractNumId w:val="22"/>
   </w:num>
   <w:num w:numId="27">
-    <w:abstractNumId w:val="12"/>
+    <w:abstractNumId w:val="13"/>
   </w:num>
   <w:num w:numId="28">
     <w:abstractNumId w:val="2"/>
@@ -11742,37 +12289,40 @@
     <w:abstractNumId w:val="2"/>
   </w:num>
   <w:num w:numId="30">
-    <w:abstractNumId w:val="4"/>
+    <w:abstractNumId w:val="5"/>
   </w:num>
   <w:num w:numId="31">
-    <w:abstractNumId w:val="12"/>
+    <w:abstractNumId w:val="13"/>
   </w:num>
   <w:num w:numId="32">
-    <w:abstractNumId w:val="12"/>
+    <w:abstractNumId w:val="13"/>
   </w:num>
   <w:num w:numId="33">
-    <w:abstractNumId w:val="12"/>
+    <w:abstractNumId w:val="13"/>
   </w:num>
   <w:num w:numId="34">
-    <w:abstractNumId w:val="12"/>
+    <w:abstractNumId w:val="13"/>
   </w:num>
   <w:num w:numId="35">
-    <w:abstractNumId w:val="12"/>
+    <w:abstractNumId w:val="13"/>
   </w:num>
   <w:num w:numId="36">
-    <w:abstractNumId w:val="12"/>
+    <w:abstractNumId w:val="13"/>
   </w:num>
   <w:num w:numId="37">
-    <w:abstractNumId w:val="12"/>
+    <w:abstractNumId w:val="13"/>
   </w:num>
   <w:num w:numId="38">
-    <w:abstractNumId w:val="16"/>
+    <w:abstractNumId w:val="17"/>
   </w:num>
   <w:num w:numId="39">
-    <w:abstractNumId w:val="17"/>
+    <w:abstractNumId w:val="18"/>
   </w:num>
   <w:num w:numId="40">
-    <w:abstractNumId w:val="9"/>
+    <w:abstractNumId w:val="10"/>
+  </w:num>
+  <w:num w:numId="41">
+    <w:abstractNumId w:val="3"/>
   </w:num>
   <w:numIdMacAtCleanup w:val="17"/>
 </w:numbering>
@@ -15867,7 +16417,7 @@
 </file>
 
 <file path=customXml/itemProps1.xml><?xml version="1.0" encoding="utf-8"?>
-<ds:datastoreItem xmlns:ds="http://schemas.openxmlformats.org/officeDocument/2006/customXml" ds:itemID="{C554B198-C196-4C52-A646-39D5E12735B4}">
+<ds:datastoreItem xmlns:ds="http://schemas.openxmlformats.org/officeDocument/2006/customXml" ds:itemID="{CF2CAE95-C4AF-4FA1-895D-FD921FD26F5F}">
   <ds:schemaRefs>
     <ds:schemaRef ds:uri="http://schemas.openxmlformats.org/officeDocument/2006/bibliography"/>
   </ds:schemaRefs>

</xml_diff>